<commit_message>
Update training section of resume page
</commit_message>
<xml_diff>
--- a/resume/resume.docx
+++ b/resume/resume.docx
@@ -9,7 +9,7 @@
         <w:jc w:val="center"/>
         <w:rPr>
           <w:rStyle w:val="span"/>
-          <w:rFonts w:ascii="Calibri" w:eastAsia="Century Gothic" w:hAnsi="Calibri" w:cs="Calibri"/>
+          <w:rFonts w:asciiTheme="minorHAnsi" w:eastAsia="Century Gothic" w:hAnsiTheme="minorHAnsi" w:cstheme="minorHAnsi"/>
           <w:b/>
           <w:bCs/>
           <w:caps/>
@@ -22,7 +22,7 @@
       <w:r>
         <w:rPr>
           <w:rStyle w:val="divnamespanfName"/>
-          <w:rFonts w:ascii="Calibri" w:eastAsia="Century Gothic" w:hAnsi="Calibri" w:cs="Calibri"/>
+          <w:rFonts w:asciiTheme="minorHAnsi" w:eastAsia="Century Gothic" w:hAnsiTheme="minorHAnsi" w:cstheme="minorHAnsi"/>
           <w:caps/>
           <w:color w:val="000000" w:themeColor="text1"/>
           <w:sz w:val="40"/>
@@ -33,7 +33,7 @@
       </w:r>
       <w:r>
         <w:rPr>
-          <w:rFonts w:ascii="Calibri" w:eastAsia="Century Gothic" w:hAnsi="Calibri" w:cs="Calibri"/>
+          <w:rFonts w:asciiTheme="minorHAnsi" w:eastAsia="Century Gothic" w:hAnsiTheme="minorHAnsi" w:cstheme="minorHAnsi"/>
           <w:b/>
           <w:bCs/>
           <w:caps/>
@@ -47,7 +47,7 @@
       <w:r>
         <w:rPr>
           <w:rStyle w:val="span"/>
-          <w:rFonts w:ascii="Calibri" w:eastAsia="Century Gothic" w:hAnsi="Calibri" w:cs="Calibri"/>
+          <w:rFonts w:asciiTheme="minorHAnsi" w:eastAsia="Century Gothic" w:hAnsiTheme="minorHAnsi" w:cstheme="minorHAnsi"/>
           <w:b/>
           <w:bCs/>
           <w:caps/>
@@ -64,7 +64,7 @@
         <w:pStyle w:val="divaddress"/>
         <w:spacing w:before="240" w:after="240"/>
         <w:rPr>
-          <w:rFonts w:ascii="Calibri" w:eastAsia="Century Gothic" w:hAnsi="Calibri" w:cs="Calibri"/>
+          <w:rFonts w:asciiTheme="minorHAnsi" w:eastAsia="Century Gothic" w:hAnsiTheme="minorHAnsi" w:cstheme="minorHAnsi"/>
           <w:color w:val="000000" w:themeColor="text1"/>
           <w:sz w:val="28"/>
           <w:szCs w:val="28"/>
@@ -73,7 +73,7 @@
       </w:pPr>
       <w:r>
         <w:rPr>
-          <w:rFonts w:ascii="Calibri" w:eastAsia="Century Gothic" w:hAnsi="Calibri" w:cs="Calibri"/>
+          <w:rFonts w:asciiTheme="minorHAnsi" w:eastAsia="Century Gothic" w:hAnsiTheme="minorHAnsi" w:cstheme="minorHAnsi"/>
           <w:noProof/>
           <w:color w:val="000000" w:themeColor="text1"/>
           <w:sz w:val="28"/>
@@ -140,7 +140,7 @@
       </w:r>
       <w:r>
         <w:rPr>
-          <w:rFonts w:ascii="Calibri" w:eastAsia="Century Gothic" w:hAnsi="Calibri" w:cs="Calibri"/>
+          <w:rFonts w:asciiTheme="minorHAnsi" w:eastAsia="Century Gothic" w:hAnsiTheme="minorHAnsi" w:cstheme="minorHAnsi"/>
           <w:noProof/>
           <w:color w:val="000000" w:themeColor="text1"/>
           <w:sz w:val="28"/>
@@ -207,7 +207,7 @@
       </w:r>
       <w:r>
         <w:rPr>
-          <w:rFonts w:ascii="Calibri" w:eastAsia="Century Gothic" w:hAnsi="Calibri" w:cs="Calibri"/>
+          <w:rFonts w:asciiTheme="minorHAnsi" w:eastAsia="Century Gothic" w:hAnsiTheme="minorHAnsi" w:cstheme="minorHAnsi"/>
           <w:b/>
           <w:noProof/>
           <w:color w:val="000000" w:themeColor="text1"/>
@@ -269,7 +269,7 @@
       </w:r>
       <w:r>
         <w:rPr>
-          <w:rFonts w:ascii="Calibri" w:eastAsia="Century Gothic" w:hAnsi="Calibri" w:cs="Calibri"/>
+          <w:rFonts w:asciiTheme="minorHAnsi" w:eastAsia="Century Gothic" w:hAnsiTheme="minorHAnsi" w:cstheme="minorHAnsi"/>
           <w:b/>
           <w:noProof/>
           <w:color w:val="000000" w:themeColor="text1"/>
@@ -331,7 +331,7 @@
       </w:r>
       <w:r>
         <w:rPr>
-          <w:rFonts w:ascii="Calibri" w:eastAsia="Century Gothic" w:hAnsi="Calibri" w:cs="Calibri"/>
+          <w:rFonts w:asciiTheme="minorHAnsi" w:eastAsia="Century Gothic" w:hAnsiTheme="minorHAnsi" w:cstheme="minorHAnsi"/>
           <w:b/>
           <w:bCs/>
           <w:noProof/>
@@ -401,7 +401,7 @@
       <w:r>
         <w:rPr>
           <w:rStyle w:val="span"/>
-          <w:rFonts w:ascii="Calibri" w:eastAsia="Century Gothic" w:hAnsi="Calibri" w:cs="Calibri"/>
+          <w:rFonts w:asciiTheme="minorHAnsi" w:eastAsia="Century Gothic" w:hAnsiTheme="minorHAnsi" w:cstheme="minorHAnsi"/>
           <w:color w:val="000000" w:themeColor="text1"/>
           <w:sz w:val="28"/>
           <w:szCs w:val="28"/>
@@ -412,7 +412,7 @@
       <w:r>
         <w:rPr>
           <w:rStyle w:val="span"/>
-          <w:rFonts w:ascii="Calibri" w:eastAsia="Century Gothic" w:hAnsi="Calibri" w:cs="Calibri"/>
+          <w:rFonts w:asciiTheme="minorHAnsi" w:eastAsia="Century Gothic" w:hAnsiTheme="minorHAnsi" w:cstheme="minorHAnsi"/>
           <w:color w:val="000000" w:themeColor="text1"/>
           <w:sz w:val="28"/>
           <w:szCs w:val="28"/>
@@ -423,7 +423,7 @@
       <w:r>
         <w:rPr>
           <w:rStyle w:val="span"/>
-          <w:rFonts w:ascii="Calibri" w:eastAsia="Century Gothic" w:hAnsi="Calibri" w:cs="Calibri"/>
+          <w:rFonts w:asciiTheme="minorHAnsi" w:eastAsia="Century Gothic" w:hAnsiTheme="minorHAnsi" w:cstheme="minorHAnsi"/>
           <w:color w:val="000000" w:themeColor="text1"/>
           <w:sz w:val="28"/>
           <w:szCs w:val="28"/>
@@ -434,7 +434,7 @@
       <w:r>
         <w:rPr>
           <w:rStyle w:val="span"/>
-          <w:rFonts w:ascii="Calibri" w:eastAsia="Century Gothic" w:hAnsi="Calibri" w:cs="Calibri"/>
+          <w:rFonts w:asciiTheme="minorHAnsi" w:eastAsia="Century Gothic" w:hAnsiTheme="minorHAnsi" w:cstheme="minorHAnsi"/>
           <w:b/>
           <w:bCs/>
           <w:color w:val="000000" w:themeColor="text1"/>
@@ -447,7 +447,7 @@
       <w:r>
         <w:rPr>
           <w:rStyle w:val="span"/>
-          <w:rFonts w:ascii="Calibri" w:eastAsia="Century Gothic" w:hAnsi="Calibri" w:cs="Calibri"/>
+          <w:rFonts w:asciiTheme="minorHAnsi" w:eastAsia="Century Gothic" w:hAnsiTheme="minorHAnsi" w:cstheme="minorHAnsi"/>
           <w:b/>
           <w:color w:val="000000" w:themeColor="text1"/>
           <w:sz w:val="28"/>
@@ -459,7 +459,7 @@
       <w:r>
         <w:rPr>
           <w:rStyle w:val="span"/>
-          <w:rFonts w:ascii="Calibri" w:eastAsia="Century Gothic" w:hAnsi="Calibri" w:cs="Calibri"/>
+          <w:rFonts w:asciiTheme="minorHAnsi" w:eastAsia="Century Gothic" w:hAnsiTheme="minorHAnsi" w:cstheme="minorHAnsi"/>
           <w:color w:val="000000" w:themeColor="text1"/>
           <w:sz w:val="28"/>
           <w:szCs w:val="28"/>
@@ -471,7 +471,7 @@
         <w:r>
           <w:rPr>
             <w:rStyle w:val="Hyperlink"/>
-            <w:rFonts w:ascii="Calibri" w:eastAsia="Century Gothic" w:hAnsi="Calibri" w:cs="Calibri"/>
+            <w:rFonts w:asciiTheme="minorHAnsi" w:eastAsia="Century Gothic" w:hAnsiTheme="minorHAnsi" w:cstheme="minorHAnsi"/>
             <w:color w:val="000000" w:themeColor="text1"/>
             <w:sz w:val="28"/>
             <w:szCs w:val="28"/>
@@ -483,7 +483,7 @@
       <w:r>
         <w:rPr>
           <w:rStyle w:val="span"/>
-          <w:rFonts w:ascii="Calibri" w:eastAsia="Century Gothic" w:hAnsi="Calibri" w:cs="Calibri"/>
+          <w:rFonts w:asciiTheme="minorHAnsi" w:eastAsia="Century Gothic" w:hAnsiTheme="minorHAnsi" w:cstheme="minorHAnsi"/>
           <w:color w:val="000000" w:themeColor="text1"/>
           <w:sz w:val="28"/>
           <w:szCs w:val="28"/>
@@ -495,7 +495,7 @@
         <w:r>
           <w:rPr>
             <w:rStyle w:val="Hyperlink"/>
-            <w:rFonts w:ascii="Calibri" w:eastAsia="Century Gothic" w:hAnsi="Calibri" w:cs="Calibri"/>
+            <w:rFonts w:asciiTheme="minorHAnsi" w:eastAsia="Century Gothic" w:hAnsiTheme="minorHAnsi" w:cstheme="minorHAnsi"/>
             <w:color w:val="000000" w:themeColor="text1"/>
             <w:sz w:val="28"/>
             <w:szCs w:val="28"/>
@@ -507,7 +507,7 @@
       <w:r>
         <w:rPr>
           <w:rStyle w:val="span"/>
-          <w:rFonts w:ascii="Calibri" w:eastAsia="Century Gothic" w:hAnsi="Calibri" w:cs="Calibri"/>
+          <w:rFonts w:asciiTheme="minorHAnsi" w:eastAsia="Century Gothic" w:hAnsiTheme="minorHAnsi" w:cstheme="minorHAnsi"/>
           <w:b/>
           <w:bCs/>
           <w:color w:val="000000" w:themeColor="text1"/>
@@ -520,7 +520,7 @@
       <w:r>
         <w:rPr>
           <w:rStyle w:val="span"/>
-          <w:rFonts w:ascii="Calibri" w:eastAsia="Century Gothic" w:hAnsi="Calibri" w:cs="Calibri"/>
+          <w:rFonts w:asciiTheme="minorHAnsi" w:eastAsia="Century Gothic" w:hAnsiTheme="minorHAnsi" w:cstheme="minorHAnsi"/>
           <w:color w:val="000000" w:themeColor="text1"/>
           <w:sz w:val="28"/>
           <w:szCs w:val="28"/>
@@ -532,7 +532,7 @@
         <w:r>
           <w:rPr>
             <w:rStyle w:val="Hyperlink"/>
-            <w:rFonts w:ascii="Calibri" w:eastAsia="Century Gothic" w:hAnsi="Calibri" w:cs="Calibri"/>
+            <w:rFonts w:asciiTheme="minorHAnsi" w:eastAsia="Century Gothic" w:hAnsiTheme="minorHAnsi" w:cstheme="minorHAnsi"/>
             <w:color w:val="000000" w:themeColor="text1"/>
             <w:sz w:val="28"/>
             <w:szCs w:val="28"/>
@@ -547,7 +547,7 @@
         <w:pStyle w:val="divdocumentdivlowerborder"/>
         <w:spacing w:before="40"/>
         <w:rPr>
-          <w:rFonts w:ascii="Calibri" w:eastAsia="Arial" w:hAnsi="Calibri" w:cs="Calibri"/>
+          <w:rFonts w:asciiTheme="minorHAnsi" w:eastAsia="Arial" w:hAnsiTheme="minorHAnsi" w:cstheme="minorHAnsi"/>
           <w:color w:val="000000" w:themeColor="text1"/>
           <w:sz w:val="22"/>
           <w:szCs w:val="22"/>
@@ -556,7 +556,7 @@
       </w:pPr>
       <w:r>
         <w:rPr>
-          <w:rFonts w:ascii="Calibri" w:eastAsia="Arial" w:hAnsi="Calibri" w:cs="Calibri"/>
+          <w:rFonts w:asciiTheme="minorHAnsi" w:eastAsia="Arial" w:hAnsiTheme="minorHAnsi" w:cstheme="minorHAnsi"/>
           <w:color w:val="000000" w:themeColor="text1"/>
           <w:sz w:val="24"/>
           <w:szCs w:val="24"/>
@@ -566,7 +566,7 @@
       </w:r>
       <w:r>
         <w:rPr>
-          <w:rFonts w:ascii="Calibri" w:eastAsia="Arial" w:hAnsi="Calibri" w:cs="Calibri"/>
+          <w:rFonts w:asciiTheme="minorHAnsi" w:eastAsia="Arial" w:hAnsiTheme="minorHAnsi" w:cstheme="minorHAnsi"/>
           <w:color w:val="000000" w:themeColor="text1"/>
           <w:sz w:val="22"/>
           <w:szCs w:val="22"/>
@@ -589,7 +589,7 @@
         <w:spacing w:after="9" w:line="250" w:lineRule="auto"/>
         <w:outlineLvl w:val="0"/>
         <w:rPr>
-          <w:rFonts w:ascii="Calibri" w:eastAsia="Bookman Old Style" w:hAnsi="Calibri" w:cs="Calibri"/>
+          <w:rFonts w:asciiTheme="minorHAnsi" w:eastAsia="Bookman Old Style" w:hAnsiTheme="minorHAnsi" w:cstheme="minorHAnsi"/>
           <w:b/>
           <w:color w:val="000000" w:themeColor="text1"/>
           <w:sz w:val="28"/>
@@ -599,7 +599,7 @@
       </w:pPr>
       <w:r>
         <w:rPr>
-          <w:rFonts w:ascii="Calibri" w:eastAsia="Bookman Old Style" w:hAnsi="Calibri" w:cs="Calibri"/>
+          <w:rFonts w:asciiTheme="minorHAnsi" w:eastAsia="Bookman Old Style" w:hAnsiTheme="minorHAnsi" w:cstheme="minorHAnsi"/>
           <w:b/>
           <w:color w:val="000000" w:themeColor="text1"/>
           <w:sz w:val="28"/>
@@ -610,7 +610,7 @@
       </w:r>
       <w:r>
         <w:rPr>
-          <w:rFonts w:ascii="Calibri" w:eastAsia="Bookman Old Style" w:hAnsi="Calibri" w:cs="Calibri"/>
+          <w:rFonts w:asciiTheme="minorHAnsi" w:eastAsia="Bookman Old Style" w:hAnsiTheme="minorHAnsi" w:cstheme="minorHAnsi"/>
           <w:b/>
           <w:color w:val="000000" w:themeColor="text1"/>
           <w:sz w:val="28"/>
@@ -621,7 +621,7 @@
       </w:r>
       <w:r>
         <w:rPr>
-          <w:rFonts w:ascii="Calibri" w:eastAsia="Bookman Old Style" w:hAnsi="Calibri" w:cs="Calibri"/>
+          <w:rFonts w:asciiTheme="minorHAnsi" w:eastAsia="Bookman Old Style" w:hAnsiTheme="minorHAnsi" w:cstheme="minorHAnsi"/>
           <w:b/>
           <w:color w:val="000000" w:themeColor="text1"/>
           <w:sz w:val="28"/>
@@ -637,15 +637,15 @@
         <w:ind w:right="9"/>
         <w:jc w:val="both"/>
         <w:rPr>
-          <w:rFonts w:ascii="Calibri" w:eastAsia="Arial" w:hAnsi="Calibri" w:cs="Calibri"/>
-          <w:color w:val="000000" w:themeColor="text1"/>
-          <w:sz w:val="22"/>
-          <w:szCs w:val="22"/>
-        </w:rPr>
-      </w:pPr>
-      <w:r>
-        <w:rPr>
-          <w:rFonts w:ascii="Calibri" w:eastAsia="Arial" w:hAnsi="Calibri" w:cs="Calibri"/>
+          <w:rFonts w:asciiTheme="minorHAnsi" w:eastAsia="Arial" w:hAnsiTheme="minorHAnsi" w:cstheme="minorHAnsi"/>
+          <w:color w:val="000000" w:themeColor="text1"/>
+          <w:sz w:val="22"/>
+          <w:szCs w:val="22"/>
+        </w:rPr>
+      </w:pPr>
+      <w:r>
+        <w:rPr>
+          <w:rFonts w:asciiTheme="minorHAnsi" w:eastAsia="Arial" w:hAnsiTheme="minorHAnsi" w:cstheme="minorHAnsi"/>
           <w:color w:val="000000" w:themeColor="text1"/>
           <w:sz w:val="22"/>
           <w:szCs w:val="22"/>
@@ -654,7 +654,7 @@
       </w:r>
       <w:r>
         <w:rPr>
-          <w:rFonts w:ascii="Calibri" w:eastAsia="Arial" w:hAnsi="Calibri" w:cs="Calibri"/>
+          <w:rFonts w:asciiTheme="minorHAnsi" w:eastAsia="Arial" w:hAnsiTheme="minorHAnsi" w:cstheme="minorHAnsi"/>
           <w:color w:val="000000" w:themeColor="text1"/>
           <w:sz w:val="22"/>
           <w:szCs w:val="22"/>
@@ -663,7 +663,7 @@
       </w:r>
       <w:r>
         <w:rPr>
-          <w:rFonts w:ascii="Calibri" w:eastAsia="Arial" w:hAnsi="Calibri" w:cs="Calibri"/>
+          <w:rFonts w:asciiTheme="minorHAnsi" w:eastAsia="Arial" w:hAnsiTheme="minorHAnsi" w:cstheme="minorHAnsi"/>
           <w:color w:val="000000" w:themeColor="text1"/>
           <w:sz w:val="22"/>
           <w:szCs w:val="22"/>
@@ -672,7 +672,7 @@
       </w:r>
       <w:r>
         <w:rPr>
-          <w:rFonts w:ascii="Calibri" w:eastAsia="Arial" w:hAnsi="Calibri" w:cs="Calibri"/>
+          <w:rFonts w:asciiTheme="minorHAnsi" w:eastAsia="Arial" w:hAnsiTheme="minorHAnsi" w:cstheme="minorHAnsi"/>
           <w:color w:val="000000" w:themeColor="text1"/>
           <w:sz w:val="22"/>
           <w:szCs w:val="22"/>
@@ -681,7 +681,7 @@
       </w:r>
       <w:r>
         <w:rPr>
-          <w:rFonts w:ascii="Calibri" w:eastAsia="Arial" w:hAnsi="Calibri" w:cs="Calibri"/>
+          <w:rFonts w:asciiTheme="minorHAnsi" w:eastAsia="Arial" w:hAnsiTheme="minorHAnsi" w:cstheme="minorHAnsi"/>
           <w:color w:val="000000" w:themeColor="text1"/>
           <w:sz w:val="22"/>
           <w:szCs w:val="22"/>
@@ -690,7 +690,7 @@
       </w:r>
       <w:r>
         <w:rPr>
-          <w:rFonts w:ascii="Calibri" w:eastAsia="Arial" w:hAnsi="Calibri" w:cs="Calibri"/>
+          <w:rFonts w:asciiTheme="minorHAnsi" w:eastAsia="Arial" w:hAnsiTheme="minorHAnsi" w:cstheme="minorHAnsi"/>
           <w:color w:val="000000" w:themeColor="text1"/>
           <w:sz w:val="22"/>
           <w:szCs w:val="22"/>
@@ -699,7 +699,7 @@
       </w:r>
       <w:r>
         <w:rPr>
-          <w:rFonts w:ascii="Calibri" w:eastAsia="Arial" w:hAnsi="Calibri" w:cs="Calibri"/>
+          <w:rFonts w:asciiTheme="minorHAnsi" w:eastAsia="Arial" w:hAnsiTheme="minorHAnsi" w:cstheme="minorHAnsi"/>
           <w:color w:val="000000" w:themeColor="text1"/>
           <w:sz w:val="22"/>
           <w:szCs w:val="22"/>
@@ -708,7 +708,7 @@
       </w:r>
       <w:r>
         <w:rPr>
-          <w:rFonts w:ascii="Calibri" w:eastAsia="Arial" w:hAnsi="Calibri" w:cs="Calibri"/>
+          <w:rFonts w:asciiTheme="minorHAnsi" w:eastAsia="Arial" w:hAnsiTheme="minorHAnsi" w:cstheme="minorHAnsi"/>
           <w:color w:val="000000" w:themeColor="text1"/>
           <w:sz w:val="22"/>
           <w:szCs w:val="22"/>
@@ -717,7 +717,7 @@
       </w:r>
       <w:r>
         <w:rPr>
-          <w:rFonts w:ascii="Calibri" w:eastAsia="Arial" w:hAnsi="Calibri" w:cs="Calibri"/>
+          <w:rFonts w:asciiTheme="minorHAnsi" w:eastAsia="Arial" w:hAnsiTheme="minorHAnsi" w:cstheme="minorHAnsi"/>
           <w:color w:val="000000" w:themeColor="text1"/>
           <w:sz w:val="22"/>
           <w:szCs w:val="22"/>
@@ -726,7 +726,7 @@
       </w:r>
       <w:r>
         <w:rPr>
-          <w:rFonts w:ascii="Calibri" w:eastAsia="Arial" w:hAnsi="Calibri" w:cs="Calibri"/>
+          <w:rFonts w:asciiTheme="minorHAnsi" w:eastAsia="Arial" w:hAnsiTheme="minorHAnsi" w:cstheme="minorHAnsi"/>
           <w:color w:val="000000" w:themeColor="text1"/>
           <w:sz w:val="22"/>
           <w:szCs w:val="22"/>
@@ -735,7 +735,7 @@
       </w:r>
       <w:r>
         <w:rPr>
-          <w:rFonts w:ascii="Calibri" w:eastAsia="Arial" w:hAnsi="Calibri" w:cs="Calibri"/>
+          <w:rFonts w:asciiTheme="minorHAnsi" w:eastAsia="Arial" w:hAnsiTheme="minorHAnsi" w:cstheme="minorHAnsi"/>
           <w:color w:val="000000" w:themeColor="text1"/>
           <w:sz w:val="22"/>
           <w:szCs w:val="22"/>
@@ -744,7 +744,7 @@
       </w:r>
       <w:r>
         <w:rPr>
-          <w:rFonts w:ascii="Calibri" w:eastAsia="Arial" w:hAnsi="Calibri" w:cs="Calibri"/>
+          <w:rFonts w:asciiTheme="minorHAnsi" w:eastAsia="Arial" w:hAnsiTheme="minorHAnsi" w:cstheme="minorHAnsi"/>
           <w:color w:val="000000" w:themeColor="text1"/>
           <w:sz w:val="22"/>
           <w:szCs w:val="22"/>
@@ -753,7 +753,7 @@
       </w:r>
       <w:r>
         <w:rPr>
-          <w:rFonts w:ascii="Calibri" w:eastAsia="Arial" w:hAnsi="Calibri" w:cs="Calibri"/>
+          <w:rFonts w:asciiTheme="minorHAnsi" w:eastAsia="Arial" w:hAnsiTheme="minorHAnsi" w:cstheme="minorHAnsi"/>
           <w:color w:val="000000" w:themeColor="text1"/>
           <w:sz w:val="22"/>
           <w:szCs w:val="22"/>
@@ -762,7 +762,7 @@
       </w:r>
       <w:r>
         <w:rPr>
-          <w:rFonts w:ascii="Calibri" w:eastAsia="Arial" w:hAnsi="Calibri" w:cs="Calibri"/>
+          <w:rFonts w:asciiTheme="minorHAnsi" w:eastAsia="Arial" w:hAnsiTheme="minorHAnsi" w:cstheme="minorHAnsi"/>
           <w:color w:val="000000" w:themeColor="text1"/>
           <w:sz w:val="22"/>
           <w:szCs w:val="22"/>
@@ -771,7 +771,7 @@
       </w:r>
       <w:r>
         <w:rPr>
-          <w:rFonts w:ascii="Calibri" w:eastAsia="Arial" w:hAnsi="Calibri" w:cs="Calibri"/>
+          <w:rFonts w:asciiTheme="minorHAnsi" w:eastAsia="Arial" w:hAnsiTheme="minorHAnsi" w:cstheme="minorHAnsi"/>
           <w:color w:val="000000" w:themeColor="text1"/>
           <w:sz w:val="22"/>
           <w:szCs w:val="22"/>
@@ -780,7 +780,7 @@
       </w:r>
       <w:r>
         <w:rPr>
-          <w:rFonts w:ascii="Calibri" w:eastAsia="Arial" w:hAnsi="Calibri" w:cs="Calibri"/>
+          <w:rFonts w:asciiTheme="minorHAnsi" w:eastAsia="Arial" w:hAnsiTheme="minorHAnsi" w:cstheme="minorHAnsi"/>
           <w:color w:val="000000" w:themeColor="text1"/>
           <w:sz w:val="22"/>
           <w:szCs w:val="22"/>
@@ -789,7 +789,7 @@
       </w:r>
       <w:r>
         <w:rPr>
-          <w:rFonts w:ascii="Calibri" w:eastAsia="Arial" w:hAnsi="Calibri" w:cs="Calibri"/>
+          <w:rFonts w:asciiTheme="minorHAnsi" w:eastAsia="Arial" w:hAnsiTheme="minorHAnsi" w:cstheme="minorHAnsi"/>
           <w:color w:val="000000" w:themeColor="text1"/>
           <w:sz w:val="22"/>
           <w:szCs w:val="22"/>
@@ -798,7 +798,7 @@
       </w:r>
       <w:r>
         <w:rPr>
-          <w:rFonts w:ascii="Calibri" w:eastAsia="Arial" w:hAnsi="Calibri" w:cs="Calibri"/>
+          <w:rFonts w:asciiTheme="minorHAnsi" w:eastAsia="Arial" w:hAnsiTheme="minorHAnsi" w:cstheme="minorHAnsi"/>
           <w:color w:val="000000" w:themeColor="text1"/>
           <w:sz w:val="22"/>
           <w:szCs w:val="22"/>
@@ -818,7 +818,7 @@
         <w:spacing w:before="240" w:line="240" w:lineRule="auto"/>
         <w:jc w:val="both"/>
         <w:rPr>
-          <w:rFonts w:ascii="Calibri" w:eastAsia="Bookman Old Style" w:hAnsi="Calibri" w:cs="Calibri"/>
+          <w:rFonts w:asciiTheme="minorHAnsi" w:eastAsia="Bookman Old Style" w:hAnsiTheme="minorHAnsi" w:cstheme="minorHAnsi"/>
           <w:b/>
           <w:smallCaps/>
           <w:color w:val="000000" w:themeColor="text1"/>
@@ -828,7 +828,7 @@
       </w:pPr>
       <w:r>
         <w:rPr>
-          <w:rFonts w:ascii="Calibri" w:eastAsia="Bookman Old Style" w:hAnsi="Calibri" w:cs="Calibri"/>
+          <w:rFonts w:asciiTheme="minorHAnsi" w:eastAsia="Bookman Old Style" w:hAnsiTheme="minorHAnsi" w:cstheme="minorHAnsi"/>
           <w:b/>
           <w:smallCaps/>
           <w:color w:val="000000" w:themeColor="text1"/>
@@ -848,15 +848,15 @@
         <w:ind w:right="9"/>
         <w:jc w:val="both"/>
         <w:rPr>
-          <w:rFonts w:ascii="Calibri" w:eastAsia="Arial" w:hAnsi="Calibri" w:cs="Calibri"/>
-          <w:color w:val="000000" w:themeColor="text1"/>
-          <w:sz w:val="22"/>
-          <w:szCs w:val="22"/>
-        </w:rPr>
-      </w:pPr>
-      <w:r>
-        <w:rPr>
-          <w:rFonts w:ascii="Calibri" w:eastAsia="Arial" w:hAnsi="Calibri" w:cs="Calibri"/>
+          <w:rFonts w:asciiTheme="minorHAnsi" w:eastAsia="Arial" w:hAnsiTheme="minorHAnsi" w:cstheme="minorHAnsi"/>
+          <w:color w:val="000000" w:themeColor="text1"/>
+          <w:sz w:val="22"/>
+          <w:szCs w:val="22"/>
+        </w:rPr>
+      </w:pPr>
+      <w:r>
+        <w:rPr>
+          <w:rFonts w:asciiTheme="minorHAnsi" w:eastAsia="Arial" w:hAnsiTheme="minorHAnsi" w:cstheme="minorHAnsi"/>
           <w:color w:val="000000" w:themeColor="text1"/>
           <w:sz w:val="22"/>
           <w:szCs w:val="22"/>
@@ -865,7 +865,7 @@
       </w:r>
       <w:r>
         <w:rPr>
-          <w:rFonts w:ascii="Calibri" w:eastAsia="Arial" w:hAnsi="Calibri" w:cs="Calibri"/>
+          <w:rFonts w:asciiTheme="minorHAnsi" w:eastAsia="Arial" w:hAnsiTheme="minorHAnsi" w:cstheme="minorHAnsi"/>
           <w:color w:val="000000" w:themeColor="text1"/>
           <w:sz w:val="22"/>
           <w:szCs w:val="22"/>
@@ -874,7 +874,7 @@
       </w:r>
       <w:r>
         <w:rPr>
-          <w:rFonts w:ascii="Calibri" w:eastAsia="Arial" w:hAnsi="Calibri" w:cs="Calibri"/>
+          <w:rFonts w:asciiTheme="minorHAnsi" w:eastAsia="Arial" w:hAnsiTheme="minorHAnsi" w:cstheme="minorHAnsi"/>
           <w:color w:val="000000" w:themeColor="text1"/>
           <w:sz w:val="22"/>
           <w:szCs w:val="22"/>
@@ -883,7 +883,7 @@
       </w:r>
       <w:r>
         <w:rPr>
-          <w:rFonts w:ascii="Calibri" w:eastAsia="Arial" w:hAnsi="Calibri" w:cs="Calibri"/>
+          <w:rFonts w:asciiTheme="minorHAnsi" w:eastAsia="Arial" w:hAnsiTheme="minorHAnsi" w:cstheme="minorHAnsi"/>
           <w:color w:val="000000" w:themeColor="text1"/>
           <w:sz w:val="22"/>
           <w:szCs w:val="22"/>
@@ -892,7 +892,7 @@
       </w:r>
       <w:r>
         <w:rPr>
-          <w:rFonts w:ascii="Calibri" w:eastAsia="Arial" w:hAnsi="Calibri" w:cs="Calibri"/>
+          <w:rFonts w:asciiTheme="minorHAnsi" w:eastAsia="Arial" w:hAnsiTheme="minorHAnsi" w:cstheme="minorHAnsi"/>
           <w:color w:val="000000" w:themeColor="text1"/>
           <w:sz w:val="22"/>
           <w:szCs w:val="22"/>
@@ -901,7 +901,7 @@
       </w:r>
       <w:r>
         <w:rPr>
-          <w:rFonts w:ascii="Calibri" w:eastAsia="Arial" w:hAnsi="Calibri" w:cs="Calibri"/>
+          <w:rFonts w:asciiTheme="minorHAnsi" w:eastAsia="Arial" w:hAnsiTheme="minorHAnsi" w:cstheme="minorHAnsi"/>
           <w:color w:val="000000" w:themeColor="text1"/>
           <w:sz w:val="22"/>
           <w:szCs w:val="22"/>
@@ -910,7 +910,7 @@
       </w:r>
       <w:r>
         <w:rPr>
-          <w:rFonts w:ascii="Calibri" w:eastAsia="Arial" w:hAnsi="Calibri" w:cs="Calibri"/>
+          <w:rFonts w:asciiTheme="minorHAnsi" w:eastAsia="Arial" w:hAnsiTheme="minorHAnsi" w:cstheme="minorHAnsi"/>
           <w:color w:val="000000" w:themeColor="text1"/>
           <w:sz w:val="22"/>
           <w:szCs w:val="22"/>
@@ -919,7 +919,7 @@
       </w:r>
       <w:r>
         <w:rPr>
-          <w:rFonts w:ascii="Calibri" w:eastAsia="Arial" w:hAnsi="Calibri" w:cs="Calibri"/>
+          <w:rFonts w:asciiTheme="minorHAnsi" w:eastAsia="Arial" w:hAnsiTheme="minorHAnsi" w:cstheme="minorHAnsi"/>
           <w:color w:val="000000" w:themeColor="text1"/>
           <w:sz w:val="22"/>
           <w:szCs w:val="22"/>
@@ -928,7 +928,7 @@
       </w:r>
       <w:r>
         <w:rPr>
-          <w:rFonts w:ascii="Calibri" w:eastAsia="Arial" w:hAnsi="Calibri" w:cs="Calibri"/>
+          <w:rFonts w:asciiTheme="minorHAnsi" w:eastAsia="Arial" w:hAnsiTheme="minorHAnsi" w:cstheme="minorHAnsi"/>
           <w:color w:val="000000" w:themeColor="text1"/>
           <w:sz w:val="22"/>
           <w:szCs w:val="22"/>
@@ -946,15 +946,15 @@
         <w:ind w:right="9"/>
         <w:jc w:val="both"/>
         <w:rPr>
-          <w:rFonts w:ascii="Calibri" w:eastAsia="Arial" w:hAnsi="Calibri" w:cs="Calibri"/>
-          <w:color w:val="000000" w:themeColor="text1"/>
-          <w:sz w:val="22"/>
-          <w:szCs w:val="22"/>
-        </w:rPr>
-      </w:pPr>
-      <w:r>
-        <w:rPr>
-          <w:rFonts w:ascii="Calibri" w:eastAsia="Arial" w:hAnsi="Calibri" w:cs="Calibri"/>
+          <w:rFonts w:asciiTheme="minorHAnsi" w:eastAsia="Arial" w:hAnsiTheme="minorHAnsi" w:cstheme="minorHAnsi"/>
+          <w:color w:val="000000" w:themeColor="text1"/>
+          <w:sz w:val="22"/>
+          <w:szCs w:val="22"/>
+        </w:rPr>
+      </w:pPr>
+      <w:r>
+        <w:rPr>
+          <w:rFonts w:asciiTheme="minorHAnsi" w:eastAsia="Arial" w:hAnsiTheme="minorHAnsi" w:cstheme="minorHAnsi"/>
           <w:color w:val="000000" w:themeColor="text1"/>
           <w:sz w:val="22"/>
           <w:szCs w:val="22"/>
@@ -963,7 +963,7 @@
       </w:r>
       <w:r>
         <w:rPr>
-          <w:rFonts w:ascii="Calibri" w:eastAsia="Palatino Linotype" w:hAnsi="Calibri" w:cs="Calibri"/>
+          <w:rFonts w:asciiTheme="minorHAnsi" w:eastAsia="Palatino Linotype" w:hAnsiTheme="minorHAnsi" w:cstheme="minorHAnsi"/>
           <w:color w:val="000000" w:themeColor="text1"/>
           <w:sz w:val="22"/>
           <w:szCs w:val="22"/>
@@ -972,7 +972,7 @@
       </w:r>
       <w:r>
         <w:rPr>
-          <w:rFonts w:ascii="Calibri" w:eastAsia="Arial" w:hAnsi="Calibri" w:cs="Calibri"/>
+          <w:rFonts w:asciiTheme="minorHAnsi" w:eastAsia="Arial" w:hAnsiTheme="minorHAnsi" w:cstheme="minorHAnsi"/>
           <w:color w:val="000000" w:themeColor="text1"/>
           <w:sz w:val="22"/>
           <w:szCs w:val="22"/>
@@ -990,15 +990,15 @@
         <w:ind w:right="9"/>
         <w:jc w:val="both"/>
         <w:rPr>
-          <w:rFonts w:ascii="Calibri" w:eastAsia="Arial" w:hAnsi="Calibri" w:cs="Calibri"/>
-          <w:color w:val="000000" w:themeColor="text1"/>
-          <w:sz w:val="22"/>
-          <w:szCs w:val="22"/>
-        </w:rPr>
-      </w:pPr>
-      <w:r>
-        <w:rPr>
-          <w:rFonts w:ascii="Calibri" w:eastAsia="Arial" w:hAnsi="Calibri" w:cs="Calibri"/>
+          <w:rFonts w:asciiTheme="minorHAnsi" w:eastAsia="Arial" w:hAnsiTheme="minorHAnsi" w:cstheme="minorHAnsi"/>
+          <w:color w:val="000000" w:themeColor="text1"/>
+          <w:sz w:val="22"/>
+          <w:szCs w:val="22"/>
+        </w:rPr>
+      </w:pPr>
+      <w:r>
+        <w:rPr>
+          <w:rFonts w:asciiTheme="minorHAnsi" w:eastAsia="Arial" w:hAnsiTheme="minorHAnsi" w:cstheme="minorHAnsi"/>
           <w:color w:val="000000" w:themeColor="text1"/>
           <w:sz w:val="22"/>
           <w:szCs w:val="22"/>
@@ -1007,7 +1007,7 @@
       </w:r>
       <w:r>
         <w:rPr>
-          <w:rFonts w:ascii="Calibri" w:eastAsia="Arial" w:hAnsi="Calibri" w:cs="Calibri"/>
+          <w:rFonts w:asciiTheme="minorHAnsi" w:eastAsia="Arial" w:hAnsiTheme="minorHAnsi" w:cstheme="minorHAnsi"/>
           <w:color w:val="000000" w:themeColor="text1"/>
           <w:sz w:val="22"/>
           <w:szCs w:val="22"/>
@@ -1016,7 +1016,7 @@
       </w:r>
       <w:r>
         <w:rPr>
-          <w:rFonts w:ascii="Calibri" w:eastAsia="Arial" w:hAnsi="Calibri" w:cs="Calibri"/>
+          <w:rFonts w:asciiTheme="minorHAnsi" w:eastAsia="Arial" w:hAnsiTheme="minorHAnsi" w:cstheme="minorHAnsi"/>
           <w:color w:val="000000" w:themeColor="text1"/>
           <w:sz w:val="22"/>
           <w:szCs w:val="22"/>
@@ -1025,7 +1025,7 @@
       </w:r>
       <w:r>
         <w:rPr>
-          <w:rFonts w:ascii="Calibri" w:eastAsia="Arial" w:hAnsi="Calibri" w:cs="Calibri"/>
+          <w:rFonts w:asciiTheme="minorHAnsi" w:eastAsia="Arial" w:hAnsiTheme="minorHAnsi" w:cstheme="minorHAnsi"/>
           <w:color w:val="000000" w:themeColor="text1"/>
           <w:sz w:val="22"/>
           <w:szCs w:val="22"/>
@@ -1034,7 +1034,7 @@
       </w:r>
       <w:r>
         <w:rPr>
-          <w:rFonts w:ascii="Calibri" w:eastAsia="Arial" w:hAnsi="Calibri" w:cs="Calibri"/>
+          <w:rFonts w:asciiTheme="minorHAnsi" w:eastAsia="Arial" w:hAnsiTheme="minorHAnsi" w:cstheme="minorHAnsi"/>
           <w:color w:val="000000" w:themeColor="text1"/>
           <w:sz w:val="22"/>
           <w:szCs w:val="22"/>
@@ -1043,7 +1043,7 @@
       </w:r>
       <w:r>
         <w:rPr>
-          <w:rFonts w:ascii="Calibri" w:eastAsia="Palatino Linotype" w:hAnsi="Calibri" w:cs="Calibri"/>
+          <w:rFonts w:asciiTheme="minorHAnsi" w:eastAsia="Palatino Linotype" w:hAnsiTheme="minorHAnsi" w:cstheme="minorHAnsi"/>
           <w:color w:val="000000" w:themeColor="text1"/>
           <w:sz w:val="22"/>
           <w:szCs w:val="22"/>
@@ -1052,7 +1052,7 @@
       </w:r>
       <w:r>
         <w:rPr>
-          <w:rFonts w:ascii="Calibri" w:eastAsia="Arial" w:hAnsi="Calibri" w:cs="Calibri"/>
+          <w:rFonts w:asciiTheme="minorHAnsi" w:eastAsia="Arial" w:hAnsiTheme="minorHAnsi" w:cstheme="minorHAnsi"/>
           <w:color w:val="000000" w:themeColor="text1"/>
           <w:sz w:val="22"/>
           <w:szCs w:val="22"/>
@@ -1061,7 +1061,7 @@
       </w:r>
       <w:r>
         <w:rPr>
-          <w:rFonts w:ascii="Calibri" w:eastAsia="Palatino Linotype" w:hAnsi="Calibri" w:cs="Calibri"/>
+          <w:rFonts w:asciiTheme="minorHAnsi" w:eastAsia="Palatino Linotype" w:hAnsiTheme="minorHAnsi" w:cstheme="minorHAnsi"/>
           <w:color w:val="000000" w:themeColor="text1"/>
           <w:sz w:val="22"/>
           <w:szCs w:val="22"/>
@@ -1070,7 +1070,7 @@
       </w:r>
       <w:r>
         <w:rPr>
-          <w:rFonts w:ascii="Calibri" w:eastAsia="Palatino Linotype" w:hAnsi="Calibri" w:cs="Calibri"/>
+          <w:rFonts w:asciiTheme="minorHAnsi" w:eastAsia="Palatino Linotype" w:hAnsiTheme="minorHAnsi" w:cstheme="minorHAnsi"/>
           <w:color w:val="000000" w:themeColor="text1"/>
           <w:sz w:val="22"/>
           <w:szCs w:val="22"/>
@@ -1079,7 +1079,7 @@
       </w:r>
       <w:r>
         <w:rPr>
-          <w:rFonts w:ascii="Calibri" w:eastAsia="Palatino Linotype" w:hAnsi="Calibri" w:cs="Calibri"/>
+          <w:rFonts w:asciiTheme="minorHAnsi" w:eastAsia="Palatino Linotype" w:hAnsiTheme="minorHAnsi" w:cstheme="minorHAnsi"/>
           <w:color w:val="000000" w:themeColor="text1"/>
           <w:sz w:val="22"/>
           <w:szCs w:val="22"/>
@@ -1097,15 +1097,15 @@
         <w:ind w:right="9"/>
         <w:jc w:val="both"/>
         <w:rPr>
-          <w:rFonts w:ascii="Calibri" w:eastAsia="Arial" w:hAnsi="Calibri" w:cs="Calibri"/>
-          <w:color w:val="000000" w:themeColor="text1"/>
-          <w:sz w:val="22"/>
-          <w:szCs w:val="22"/>
-        </w:rPr>
-      </w:pPr>
-      <w:r>
-        <w:rPr>
-          <w:rFonts w:ascii="Calibri" w:eastAsia="Palatino Linotype" w:hAnsi="Calibri" w:cs="Calibri"/>
+          <w:rFonts w:asciiTheme="minorHAnsi" w:eastAsia="Arial" w:hAnsiTheme="minorHAnsi" w:cstheme="minorHAnsi"/>
+          <w:color w:val="000000" w:themeColor="text1"/>
+          <w:sz w:val="22"/>
+          <w:szCs w:val="22"/>
+        </w:rPr>
+      </w:pPr>
+      <w:r>
+        <w:rPr>
+          <w:rFonts w:asciiTheme="minorHAnsi" w:eastAsia="Palatino Linotype" w:hAnsiTheme="minorHAnsi" w:cstheme="minorHAnsi"/>
           <w:color w:val="000000" w:themeColor="text1"/>
           <w:sz w:val="22"/>
           <w:szCs w:val="22"/>
@@ -1123,15 +1123,15 @@
         <w:ind w:right="9"/>
         <w:jc w:val="both"/>
         <w:rPr>
-          <w:rFonts w:ascii="Calibri" w:eastAsia="Arial" w:hAnsi="Calibri" w:cs="Calibri"/>
-          <w:color w:val="000000" w:themeColor="text1"/>
-          <w:sz w:val="22"/>
-          <w:szCs w:val="22"/>
-        </w:rPr>
-      </w:pPr>
-      <w:r>
-        <w:rPr>
-          <w:rFonts w:ascii="Calibri" w:eastAsia="Arial" w:hAnsi="Calibri" w:cs="Calibri"/>
+          <w:rFonts w:asciiTheme="minorHAnsi" w:eastAsia="Arial" w:hAnsiTheme="minorHAnsi" w:cstheme="minorHAnsi"/>
+          <w:color w:val="000000" w:themeColor="text1"/>
+          <w:sz w:val="22"/>
+          <w:szCs w:val="22"/>
+        </w:rPr>
+      </w:pPr>
+      <w:r>
+        <w:rPr>
+          <w:rFonts w:asciiTheme="minorHAnsi" w:eastAsia="Arial" w:hAnsiTheme="minorHAnsi" w:cstheme="minorHAnsi"/>
           <w:color w:val="000000" w:themeColor="text1"/>
           <w:sz w:val="22"/>
           <w:szCs w:val="22"/>
@@ -1149,15 +1149,15 @@
         <w:ind w:right="9"/>
         <w:jc w:val="both"/>
         <w:rPr>
-          <w:rFonts w:ascii="Calibri" w:eastAsia="Arial" w:hAnsi="Calibri" w:cs="Calibri"/>
-          <w:color w:val="000000" w:themeColor="text1"/>
-          <w:sz w:val="22"/>
-          <w:szCs w:val="22"/>
-        </w:rPr>
-      </w:pPr>
-      <w:r>
-        <w:rPr>
-          <w:rFonts w:ascii="Calibri" w:eastAsia="Arial" w:hAnsi="Calibri" w:cs="Calibri"/>
+          <w:rFonts w:asciiTheme="minorHAnsi" w:eastAsia="Arial" w:hAnsiTheme="minorHAnsi" w:cstheme="minorHAnsi"/>
+          <w:color w:val="000000" w:themeColor="text1"/>
+          <w:sz w:val="22"/>
+          <w:szCs w:val="22"/>
+        </w:rPr>
+      </w:pPr>
+      <w:r>
+        <w:rPr>
+          <w:rFonts w:asciiTheme="minorHAnsi" w:eastAsia="Arial" w:hAnsiTheme="minorHAnsi" w:cstheme="minorHAnsi"/>
           <w:color w:val="000000" w:themeColor="text1"/>
           <w:sz w:val="22"/>
           <w:szCs w:val="22"/>
@@ -1175,15 +1175,15 @@
         <w:ind w:right="9"/>
         <w:jc w:val="both"/>
         <w:rPr>
-          <w:rFonts w:ascii="Calibri" w:eastAsia="Arial" w:hAnsi="Calibri" w:cs="Calibri"/>
-          <w:color w:val="000000" w:themeColor="text1"/>
-          <w:sz w:val="22"/>
-          <w:szCs w:val="22"/>
-        </w:rPr>
-      </w:pPr>
-      <w:r>
-        <w:rPr>
-          <w:rFonts w:ascii="Calibri" w:eastAsia="Arial" w:hAnsi="Calibri" w:cs="Calibri"/>
+          <w:rFonts w:asciiTheme="minorHAnsi" w:eastAsia="Arial" w:hAnsiTheme="minorHAnsi" w:cstheme="minorHAnsi"/>
+          <w:color w:val="000000" w:themeColor="text1"/>
+          <w:sz w:val="22"/>
+          <w:szCs w:val="22"/>
+        </w:rPr>
+      </w:pPr>
+      <w:r>
+        <w:rPr>
+          <w:rFonts w:asciiTheme="minorHAnsi" w:eastAsia="Arial" w:hAnsiTheme="minorHAnsi" w:cstheme="minorHAnsi"/>
           <w:color w:val="000000" w:themeColor="text1"/>
           <w:sz w:val="22"/>
           <w:szCs w:val="22"/>
@@ -1195,15 +1195,15 @@
       <w:pPr>
         <w:spacing w:after="160" w:line="259" w:lineRule="auto"/>
         <w:rPr>
-          <w:rFonts w:ascii="Calibri" w:eastAsia="Arial" w:hAnsi="Calibri" w:cs="Calibri"/>
-          <w:color w:val="000000" w:themeColor="text1"/>
-          <w:sz w:val="22"/>
-          <w:szCs w:val="22"/>
-        </w:rPr>
-      </w:pPr>
-      <w:r>
-        <w:rPr>
-          <w:rFonts w:ascii="Calibri" w:eastAsia="Arial" w:hAnsi="Calibri" w:cs="Calibri"/>
+          <w:rFonts w:asciiTheme="minorHAnsi" w:eastAsia="Arial" w:hAnsiTheme="minorHAnsi" w:cstheme="minorHAnsi"/>
+          <w:color w:val="000000" w:themeColor="text1"/>
+          <w:sz w:val="22"/>
+          <w:szCs w:val="22"/>
+        </w:rPr>
+      </w:pPr>
+      <w:r>
+        <w:rPr>
+          <w:rFonts w:asciiTheme="minorHAnsi" w:eastAsia="Arial" w:hAnsiTheme="minorHAnsi" w:cstheme="minorHAnsi"/>
           <w:color w:val="000000" w:themeColor="text1"/>
           <w:sz w:val="22"/>
           <w:szCs w:val="22"/>
@@ -1223,7 +1223,7 @@
         <w:spacing w:before="240" w:line="240" w:lineRule="auto"/>
         <w:jc w:val="both"/>
         <w:rPr>
-          <w:rFonts w:ascii="Calibri" w:eastAsia="Bookman Old Style" w:hAnsi="Calibri" w:cs="Calibri"/>
+          <w:rFonts w:asciiTheme="minorHAnsi" w:eastAsia="Bookman Old Style" w:hAnsiTheme="minorHAnsi" w:cstheme="minorHAnsi"/>
           <w:b/>
           <w:smallCaps/>
           <w:color w:val="000000" w:themeColor="text1"/>
@@ -1233,7 +1233,7 @@
       </w:pPr>
       <w:r>
         <w:rPr>
-          <w:rFonts w:ascii="Calibri" w:eastAsia="Bookman Old Style" w:hAnsi="Calibri" w:cs="Calibri"/>
+          <w:rFonts w:asciiTheme="minorHAnsi" w:eastAsia="Bookman Old Style" w:hAnsiTheme="minorHAnsi" w:cstheme="minorHAnsi"/>
           <w:b/>
           <w:smallCaps/>
           <w:color w:val="000000" w:themeColor="text1"/>
@@ -1248,15 +1248,15 @@
       <w:pPr>
         <w:spacing w:before="240" w:after="43" w:line="259" w:lineRule="auto"/>
         <w:rPr>
-          <w:rFonts w:ascii="Calibri" w:eastAsia="Bookman Old Style" w:hAnsi="Calibri" w:cs="Calibri"/>
-          <w:color w:val="000000" w:themeColor="text1"/>
-          <w:sz w:val="22"/>
-          <w:szCs w:val="22"/>
-        </w:rPr>
-      </w:pPr>
-      <w:r>
-        <w:rPr>
-          <w:rFonts w:ascii="Calibri" w:eastAsia="Bookman Old Style" w:hAnsi="Calibri" w:cs="Calibri"/>
+          <w:rFonts w:asciiTheme="minorHAnsi" w:eastAsia="Bookman Old Style" w:hAnsiTheme="minorHAnsi" w:cstheme="minorHAnsi"/>
+          <w:color w:val="000000" w:themeColor="text1"/>
+          <w:sz w:val="22"/>
+          <w:szCs w:val="22"/>
+        </w:rPr>
+      </w:pPr>
+      <w:r>
+        <w:rPr>
+          <w:rFonts w:asciiTheme="minorHAnsi" w:eastAsia="Bookman Old Style" w:hAnsiTheme="minorHAnsi" w:cstheme="minorHAnsi"/>
           <w:b/>
           <w:color w:val="000000" w:themeColor="text1"/>
           <w:sz w:val="22"/>
@@ -1269,16 +1269,16 @@
       <w:pPr>
         <w:spacing w:after="43" w:line="259" w:lineRule="auto"/>
         <w:rPr>
-          <w:rFonts w:ascii="Calibri" w:eastAsia="Bookman Old Style" w:hAnsi="Calibri" w:cs="Calibri"/>
-          <w:b/>
-          <w:color w:val="000000" w:themeColor="text1"/>
-          <w:sz w:val="22"/>
-          <w:szCs w:val="22"/>
-        </w:rPr>
-      </w:pPr>
-      <w:r>
-        <w:rPr>
-          <w:rFonts w:ascii="Calibri" w:eastAsia="Bookman Old Style" w:hAnsi="Calibri" w:cs="Calibri"/>
+          <w:rFonts w:asciiTheme="minorHAnsi" w:eastAsia="Bookman Old Style" w:hAnsiTheme="minorHAnsi" w:cstheme="minorHAnsi"/>
+          <w:b/>
+          <w:color w:val="000000" w:themeColor="text1"/>
+          <w:sz w:val="22"/>
+          <w:szCs w:val="22"/>
+        </w:rPr>
+      </w:pPr>
+      <w:r>
+        <w:rPr>
+          <w:rFonts w:asciiTheme="minorHAnsi" w:eastAsia="Bookman Old Style" w:hAnsiTheme="minorHAnsi" w:cstheme="minorHAnsi"/>
           <w:b/>
           <w:color w:val="000000" w:themeColor="text1"/>
           <w:sz w:val="22"/>
@@ -1288,7 +1288,7 @@
       </w:r>
       <w:r>
         <w:rPr>
-          <w:rFonts w:ascii="Calibri" w:eastAsia="Bookman Old Style" w:hAnsi="Calibri" w:cs="Calibri"/>
+          <w:rFonts w:asciiTheme="minorHAnsi" w:eastAsia="Bookman Old Style" w:hAnsiTheme="minorHAnsi" w:cstheme="minorHAnsi"/>
           <w:b/>
           <w:color w:val="000000" w:themeColor="text1"/>
           <w:sz w:val="22"/>
@@ -1298,7 +1298,7 @@
       </w:r>
       <w:r>
         <w:rPr>
-          <w:rFonts w:ascii="Calibri" w:eastAsia="Bookman Old Style" w:hAnsi="Calibri" w:cs="Calibri"/>
+          <w:rFonts w:asciiTheme="minorHAnsi" w:eastAsia="Bookman Old Style" w:hAnsiTheme="minorHAnsi" w:cstheme="minorHAnsi"/>
           <w:b/>
           <w:color w:val="000000" w:themeColor="text1"/>
           <w:sz w:val="22"/>
@@ -1308,7 +1308,7 @@
       </w:r>
       <w:r>
         <w:rPr>
-          <w:rFonts w:ascii="Calibri" w:eastAsia="Bookman Old Style" w:hAnsi="Calibri" w:cs="Calibri"/>
+          <w:rFonts w:asciiTheme="minorHAnsi" w:eastAsia="Bookman Old Style" w:hAnsiTheme="minorHAnsi" w:cstheme="minorHAnsi"/>
           <w:b/>
           <w:color w:val="000000" w:themeColor="text1"/>
           <w:sz w:val="22"/>
@@ -1322,15 +1322,15 @@
       <w:pPr>
         <w:spacing w:after="43" w:line="259" w:lineRule="auto"/>
         <w:rPr>
-          <w:rFonts w:ascii="Calibri" w:eastAsia="Bookman Old Style" w:hAnsi="Calibri" w:cs="Calibri"/>
-          <w:color w:val="000000" w:themeColor="text1"/>
-          <w:sz w:val="22"/>
-          <w:szCs w:val="22"/>
-        </w:rPr>
-      </w:pPr>
-      <w:r>
-        <w:rPr>
-          <w:rFonts w:ascii="Calibri" w:eastAsia="Bookman Old Style" w:hAnsi="Calibri" w:cs="Calibri"/>
+          <w:rFonts w:asciiTheme="minorHAnsi" w:eastAsia="Bookman Old Style" w:hAnsiTheme="minorHAnsi" w:cstheme="minorHAnsi"/>
+          <w:color w:val="000000" w:themeColor="text1"/>
+          <w:sz w:val="22"/>
+          <w:szCs w:val="22"/>
+        </w:rPr>
+      </w:pPr>
+      <w:r>
+        <w:rPr>
+          <w:rFonts w:asciiTheme="minorHAnsi" w:eastAsia="Bookman Old Style" w:hAnsiTheme="minorHAnsi" w:cstheme="minorHAnsi"/>
           <w:color w:val="000000" w:themeColor="text1"/>
           <w:sz w:val="22"/>
           <w:szCs w:val="22"/>
@@ -1342,15 +1342,15 @@
       <w:pPr>
         <w:spacing w:after="43" w:line="259" w:lineRule="auto"/>
         <w:rPr>
-          <w:rFonts w:ascii="Calibri" w:eastAsia="Bookman Old Style" w:hAnsi="Calibri" w:cs="Calibri"/>
-          <w:color w:val="000000" w:themeColor="text1"/>
-          <w:sz w:val="22"/>
-          <w:szCs w:val="22"/>
-        </w:rPr>
-      </w:pPr>
-      <w:r>
-        <w:rPr>
-          <w:rFonts w:ascii="Calibri" w:eastAsia="Bookman Old Style" w:hAnsi="Calibri" w:cs="Calibri"/>
+          <w:rFonts w:asciiTheme="minorHAnsi" w:eastAsia="Bookman Old Style" w:hAnsiTheme="minorHAnsi" w:cstheme="minorHAnsi"/>
+          <w:color w:val="000000" w:themeColor="text1"/>
+          <w:sz w:val="22"/>
+          <w:szCs w:val="22"/>
+        </w:rPr>
+      </w:pPr>
+      <w:r>
+        <w:rPr>
+          <w:rFonts w:asciiTheme="minorHAnsi" w:eastAsia="Bookman Old Style" w:hAnsiTheme="minorHAnsi" w:cstheme="minorHAnsi"/>
           <w:b/>
           <w:color w:val="000000" w:themeColor="text1"/>
           <w:sz w:val="22"/>
@@ -1370,15 +1370,15 @@
         <w:ind w:right="9"/>
         <w:jc w:val="both"/>
         <w:rPr>
-          <w:rFonts w:ascii="Calibri" w:eastAsia="Arial" w:hAnsi="Calibri" w:cs="Calibri"/>
-          <w:color w:val="000000" w:themeColor="text1"/>
-          <w:sz w:val="22"/>
-          <w:szCs w:val="22"/>
-        </w:rPr>
-      </w:pPr>
-      <w:r>
-        <w:rPr>
-          <w:rFonts w:ascii="Calibri" w:eastAsia="Arial" w:hAnsi="Calibri" w:cs="Calibri"/>
+          <w:rFonts w:asciiTheme="minorHAnsi" w:eastAsia="Arial" w:hAnsiTheme="minorHAnsi" w:cstheme="minorHAnsi"/>
+          <w:color w:val="000000" w:themeColor="text1"/>
+          <w:sz w:val="22"/>
+          <w:szCs w:val="22"/>
+        </w:rPr>
+      </w:pPr>
+      <w:r>
+        <w:rPr>
+          <w:rFonts w:asciiTheme="minorHAnsi" w:eastAsia="Arial" w:hAnsiTheme="minorHAnsi" w:cstheme="minorHAnsi"/>
           <w:color w:val="000000" w:themeColor="text1"/>
           <w:sz w:val="22"/>
           <w:szCs w:val="22"/>
@@ -1396,15 +1396,15 @@
         <w:ind w:right="9"/>
         <w:jc w:val="both"/>
         <w:rPr>
-          <w:rFonts w:ascii="Calibri" w:eastAsia="Arial" w:hAnsi="Calibri" w:cs="Calibri"/>
-          <w:color w:val="000000" w:themeColor="text1"/>
-          <w:sz w:val="22"/>
-          <w:szCs w:val="22"/>
-        </w:rPr>
-      </w:pPr>
-      <w:r>
-        <w:rPr>
-          <w:rFonts w:ascii="Calibri" w:eastAsia="Arial" w:hAnsi="Calibri" w:cs="Calibri"/>
+          <w:rFonts w:asciiTheme="minorHAnsi" w:eastAsia="Arial" w:hAnsiTheme="minorHAnsi" w:cstheme="minorHAnsi"/>
+          <w:color w:val="000000" w:themeColor="text1"/>
+          <w:sz w:val="22"/>
+          <w:szCs w:val="22"/>
+        </w:rPr>
+      </w:pPr>
+      <w:r>
+        <w:rPr>
+          <w:rFonts w:asciiTheme="minorHAnsi" w:eastAsia="Arial" w:hAnsiTheme="minorHAnsi" w:cstheme="minorHAnsi"/>
           <w:color w:val="000000" w:themeColor="text1"/>
           <w:sz w:val="22"/>
           <w:szCs w:val="22"/>
@@ -1422,15 +1422,15 @@
         <w:ind w:right="9"/>
         <w:jc w:val="both"/>
         <w:rPr>
-          <w:rFonts w:ascii="Calibri" w:eastAsia="Arial" w:hAnsi="Calibri" w:cs="Calibri"/>
-          <w:color w:val="000000" w:themeColor="text1"/>
-          <w:sz w:val="22"/>
-          <w:szCs w:val="22"/>
-        </w:rPr>
-      </w:pPr>
-      <w:r>
-        <w:rPr>
-          <w:rFonts w:ascii="Calibri" w:eastAsia="Arial" w:hAnsi="Calibri" w:cs="Calibri"/>
+          <w:rFonts w:asciiTheme="minorHAnsi" w:eastAsia="Arial" w:hAnsiTheme="minorHAnsi" w:cstheme="minorHAnsi"/>
+          <w:color w:val="000000" w:themeColor="text1"/>
+          <w:sz w:val="22"/>
+          <w:szCs w:val="22"/>
+        </w:rPr>
+      </w:pPr>
+      <w:r>
+        <w:rPr>
+          <w:rFonts w:asciiTheme="minorHAnsi" w:eastAsia="Arial" w:hAnsiTheme="minorHAnsi" w:cstheme="minorHAnsi"/>
           <w:color w:val="000000" w:themeColor="text1"/>
           <w:sz w:val="22"/>
           <w:szCs w:val="22"/>
@@ -1448,15 +1448,15 @@
         <w:ind w:right="9"/>
         <w:jc w:val="both"/>
         <w:rPr>
-          <w:rFonts w:ascii="Calibri" w:eastAsia="Arial" w:hAnsi="Calibri" w:cs="Calibri"/>
-          <w:color w:val="000000" w:themeColor="text1"/>
-          <w:sz w:val="22"/>
-          <w:szCs w:val="22"/>
-        </w:rPr>
-      </w:pPr>
-      <w:r>
-        <w:rPr>
-          <w:rFonts w:ascii="Calibri" w:eastAsia="Arial" w:hAnsi="Calibri" w:cs="Calibri"/>
+          <w:rFonts w:asciiTheme="minorHAnsi" w:eastAsia="Arial" w:hAnsiTheme="minorHAnsi" w:cstheme="minorHAnsi"/>
+          <w:color w:val="000000" w:themeColor="text1"/>
+          <w:sz w:val="22"/>
+          <w:szCs w:val="22"/>
+        </w:rPr>
+      </w:pPr>
+      <w:r>
+        <w:rPr>
+          <w:rFonts w:asciiTheme="minorHAnsi" w:eastAsia="Arial" w:hAnsiTheme="minorHAnsi" w:cstheme="minorHAnsi"/>
           <w:color w:val="000000" w:themeColor="text1"/>
           <w:sz w:val="22"/>
           <w:szCs w:val="22"/>
@@ -1474,15 +1474,15 @@
         <w:ind w:right="9"/>
         <w:jc w:val="both"/>
         <w:rPr>
-          <w:rFonts w:ascii="Calibri" w:eastAsia="Arial" w:hAnsi="Calibri" w:cs="Calibri"/>
-          <w:color w:val="000000" w:themeColor="text1"/>
-          <w:sz w:val="22"/>
-          <w:szCs w:val="22"/>
-        </w:rPr>
-      </w:pPr>
-      <w:r>
-        <w:rPr>
-          <w:rFonts w:ascii="Calibri" w:eastAsia="Arial" w:hAnsi="Calibri" w:cs="Calibri"/>
+          <w:rFonts w:asciiTheme="minorHAnsi" w:eastAsia="Arial" w:hAnsiTheme="minorHAnsi" w:cstheme="minorHAnsi"/>
+          <w:color w:val="000000" w:themeColor="text1"/>
+          <w:sz w:val="22"/>
+          <w:szCs w:val="22"/>
+        </w:rPr>
+      </w:pPr>
+      <w:r>
+        <w:rPr>
+          <w:rFonts w:asciiTheme="minorHAnsi" w:eastAsia="Arial" w:hAnsiTheme="minorHAnsi" w:cstheme="minorHAnsi"/>
           <w:color w:val="000000" w:themeColor="text1"/>
           <w:sz w:val="22"/>
           <w:szCs w:val="22"/>
@@ -1500,15 +1500,15 @@
         <w:ind w:right="9"/>
         <w:jc w:val="both"/>
         <w:rPr>
-          <w:rFonts w:ascii="Calibri" w:eastAsia="Arial" w:hAnsi="Calibri" w:cs="Calibri"/>
-          <w:color w:val="000000" w:themeColor="text1"/>
-          <w:sz w:val="22"/>
-          <w:szCs w:val="22"/>
-        </w:rPr>
-      </w:pPr>
-      <w:r>
-        <w:rPr>
-          <w:rFonts w:ascii="Calibri" w:eastAsia="Arial" w:hAnsi="Calibri" w:cs="Calibri"/>
+          <w:rFonts w:asciiTheme="minorHAnsi" w:eastAsia="Arial" w:hAnsiTheme="minorHAnsi" w:cstheme="minorHAnsi"/>
+          <w:color w:val="000000" w:themeColor="text1"/>
+          <w:sz w:val="22"/>
+          <w:szCs w:val="22"/>
+        </w:rPr>
+      </w:pPr>
+      <w:r>
+        <w:rPr>
+          <w:rFonts w:asciiTheme="minorHAnsi" w:eastAsia="Arial" w:hAnsiTheme="minorHAnsi" w:cstheme="minorHAnsi"/>
           <w:color w:val="000000" w:themeColor="text1"/>
           <w:sz w:val="22"/>
           <w:szCs w:val="22"/>
@@ -1520,16 +1520,16 @@
       <w:pPr>
         <w:spacing w:before="240" w:after="43" w:line="259" w:lineRule="auto"/>
         <w:rPr>
-          <w:rFonts w:ascii="Calibri" w:eastAsia="Bookman Old Style" w:hAnsi="Calibri" w:cs="Calibri"/>
-          <w:b/>
-          <w:color w:val="000000" w:themeColor="text1"/>
-          <w:sz w:val="22"/>
-          <w:szCs w:val="22"/>
-        </w:rPr>
-      </w:pPr>
-      <w:r>
-        <w:rPr>
-          <w:rFonts w:ascii="Calibri" w:eastAsia="Bookman Old Style" w:hAnsi="Calibri" w:cs="Calibri"/>
+          <w:rFonts w:asciiTheme="minorHAnsi" w:eastAsia="Bookman Old Style" w:hAnsiTheme="minorHAnsi" w:cstheme="minorHAnsi"/>
+          <w:b/>
+          <w:color w:val="000000" w:themeColor="text1"/>
+          <w:sz w:val="22"/>
+          <w:szCs w:val="22"/>
+        </w:rPr>
+      </w:pPr>
+      <w:r>
+        <w:rPr>
+          <w:rFonts w:asciiTheme="minorHAnsi" w:eastAsia="Bookman Old Style" w:hAnsiTheme="minorHAnsi" w:cstheme="minorHAnsi"/>
           <w:b/>
           <w:color w:val="000000" w:themeColor="text1"/>
           <w:sz w:val="22"/>
@@ -1539,7 +1539,7 @@
       </w:r>
       <w:r>
         <w:rPr>
-          <w:rFonts w:ascii="Calibri" w:eastAsia="Bookman Old Style" w:hAnsi="Calibri" w:cs="Calibri"/>
+          <w:rFonts w:asciiTheme="minorHAnsi" w:eastAsia="Bookman Old Style" w:hAnsiTheme="minorHAnsi" w:cstheme="minorHAnsi"/>
           <w:b/>
           <w:color w:val="000000" w:themeColor="text1"/>
           <w:sz w:val="22"/>
@@ -1553,15 +1553,15 @@
       <w:pPr>
         <w:spacing w:after="43" w:line="259" w:lineRule="auto"/>
         <w:rPr>
-          <w:rFonts w:ascii="Calibri" w:eastAsia="Bookman Old Style" w:hAnsi="Calibri" w:cs="Calibri"/>
-          <w:color w:val="000000" w:themeColor="text1"/>
-          <w:sz w:val="22"/>
-          <w:szCs w:val="22"/>
-        </w:rPr>
-      </w:pPr>
-      <w:r>
-        <w:rPr>
-          <w:rFonts w:ascii="Calibri" w:eastAsia="Bookman Old Style" w:hAnsi="Calibri" w:cs="Calibri"/>
+          <w:rFonts w:asciiTheme="minorHAnsi" w:eastAsia="Bookman Old Style" w:hAnsiTheme="minorHAnsi" w:cstheme="minorHAnsi"/>
+          <w:color w:val="000000" w:themeColor="text1"/>
+          <w:sz w:val="22"/>
+          <w:szCs w:val="22"/>
+        </w:rPr>
+      </w:pPr>
+      <w:r>
+        <w:rPr>
+          <w:rFonts w:asciiTheme="minorHAnsi" w:eastAsia="Bookman Old Style" w:hAnsiTheme="minorHAnsi" w:cstheme="minorHAnsi"/>
           <w:color w:val="000000" w:themeColor="text1"/>
           <w:sz w:val="22"/>
           <w:szCs w:val="22"/>
@@ -1570,7 +1570,7 @@
       </w:r>
       <w:r>
         <w:rPr>
-          <w:rFonts w:ascii="Calibri" w:eastAsia="Arial" w:hAnsi="Calibri" w:cs="Calibri"/>
+          <w:rFonts w:asciiTheme="minorHAnsi" w:eastAsia="Arial" w:hAnsiTheme="minorHAnsi" w:cstheme="minorHAnsi"/>
           <w:color w:val="000000" w:themeColor="text1"/>
           <w:sz w:val="22"/>
           <w:szCs w:val="22"/>
@@ -1579,7 +1579,7 @@
       </w:r>
       <w:r>
         <w:rPr>
-          <w:rFonts w:ascii="Calibri" w:eastAsia="Arial" w:hAnsi="Calibri" w:cs="Calibri"/>
+          <w:rFonts w:asciiTheme="minorHAnsi" w:eastAsia="Arial" w:hAnsiTheme="minorHAnsi" w:cstheme="minorHAnsi"/>
           <w:bCs/>
           <w:color w:val="000000" w:themeColor="text1"/>
           <w:sz w:val="22"/>
@@ -1594,7 +1594,7 @@
         <w:ind w:right="9"/>
         <w:jc w:val="both"/>
         <w:rPr>
-          <w:rFonts w:ascii="Calibri" w:eastAsia="Bookman Old Style" w:hAnsi="Calibri" w:cs="Calibri"/>
+          <w:rFonts w:asciiTheme="minorHAnsi" w:eastAsia="Bookman Old Style" w:hAnsiTheme="minorHAnsi" w:cstheme="minorHAnsi"/>
           <w:b/>
           <w:color w:val="000000" w:themeColor="text1"/>
           <w:sz w:val="22"/>
@@ -1604,7 +1604,7 @@
       </w:pPr>
       <w:r>
         <w:rPr>
-          <w:rFonts w:ascii="Calibri" w:eastAsia="Bookman Old Style" w:hAnsi="Calibri" w:cs="Calibri"/>
+          <w:rFonts w:asciiTheme="minorHAnsi" w:eastAsia="Bookman Old Style" w:hAnsiTheme="minorHAnsi" w:cstheme="minorHAnsi"/>
           <w:b/>
           <w:color w:val="000000" w:themeColor="text1"/>
           <w:sz w:val="22"/>
@@ -1624,15 +1624,15 @@
         <w:ind w:right="9"/>
         <w:jc w:val="both"/>
         <w:rPr>
-          <w:rFonts w:ascii="Calibri" w:eastAsia="Arial" w:hAnsi="Calibri" w:cs="Calibri"/>
-          <w:color w:val="000000" w:themeColor="text1"/>
-          <w:sz w:val="22"/>
-          <w:szCs w:val="22"/>
-        </w:rPr>
-      </w:pPr>
-      <w:r>
-        <w:rPr>
-          <w:rFonts w:ascii="Calibri" w:eastAsia="Arial" w:hAnsi="Calibri" w:cs="Calibri"/>
+          <w:rFonts w:asciiTheme="minorHAnsi" w:eastAsia="Arial" w:hAnsiTheme="minorHAnsi" w:cstheme="minorHAnsi"/>
+          <w:color w:val="000000" w:themeColor="text1"/>
+          <w:sz w:val="22"/>
+          <w:szCs w:val="22"/>
+        </w:rPr>
+      </w:pPr>
+      <w:r>
+        <w:rPr>
+          <w:rFonts w:asciiTheme="minorHAnsi" w:eastAsia="Arial" w:hAnsiTheme="minorHAnsi" w:cstheme="minorHAnsi"/>
           <w:color w:val="000000" w:themeColor="text1"/>
           <w:sz w:val="22"/>
           <w:szCs w:val="22"/>
@@ -1641,7 +1641,7 @@
       </w:r>
       <w:r>
         <w:rPr>
-          <w:rFonts w:ascii="Calibri" w:eastAsia="Arial" w:hAnsi="Calibri" w:cs="Calibri"/>
+          <w:rFonts w:asciiTheme="minorHAnsi" w:eastAsia="Arial" w:hAnsiTheme="minorHAnsi" w:cstheme="minorHAnsi"/>
           <w:color w:val="000000" w:themeColor="text1"/>
           <w:sz w:val="22"/>
           <w:szCs w:val="22"/>
@@ -1650,7 +1650,7 @@
       </w:r>
       <w:r>
         <w:rPr>
-          <w:rFonts w:ascii="Calibri" w:eastAsia="Arial" w:hAnsi="Calibri" w:cs="Calibri"/>
+          <w:rFonts w:asciiTheme="minorHAnsi" w:eastAsia="Arial" w:hAnsiTheme="minorHAnsi" w:cstheme="minorHAnsi"/>
           <w:color w:val="000000" w:themeColor="text1"/>
           <w:sz w:val="22"/>
           <w:szCs w:val="22"/>
@@ -1668,15 +1668,15 @@
         <w:ind w:right="9"/>
         <w:jc w:val="both"/>
         <w:rPr>
-          <w:rFonts w:ascii="Calibri" w:eastAsia="Arial" w:hAnsi="Calibri" w:cs="Calibri"/>
-          <w:color w:val="000000" w:themeColor="text1"/>
-          <w:sz w:val="22"/>
-          <w:szCs w:val="22"/>
-        </w:rPr>
-      </w:pPr>
-      <w:r>
-        <w:rPr>
-          <w:rFonts w:ascii="Calibri" w:eastAsia="Arial" w:hAnsi="Calibri" w:cs="Calibri"/>
+          <w:rFonts w:asciiTheme="minorHAnsi" w:eastAsia="Arial" w:hAnsiTheme="minorHAnsi" w:cstheme="minorHAnsi"/>
+          <w:color w:val="000000" w:themeColor="text1"/>
+          <w:sz w:val="22"/>
+          <w:szCs w:val="22"/>
+        </w:rPr>
+      </w:pPr>
+      <w:r>
+        <w:rPr>
+          <w:rFonts w:asciiTheme="minorHAnsi" w:eastAsia="Arial" w:hAnsiTheme="minorHAnsi" w:cstheme="minorHAnsi"/>
           <w:color w:val="000000" w:themeColor="text1"/>
           <w:sz w:val="22"/>
           <w:szCs w:val="22"/>
@@ -1694,15 +1694,15 @@
         <w:ind w:right="9"/>
         <w:jc w:val="both"/>
         <w:rPr>
-          <w:rFonts w:ascii="Calibri" w:eastAsia="Arial" w:hAnsi="Calibri" w:cs="Calibri"/>
-          <w:color w:val="000000" w:themeColor="text1"/>
-          <w:sz w:val="22"/>
-          <w:szCs w:val="22"/>
-        </w:rPr>
-      </w:pPr>
-      <w:r>
-        <w:rPr>
-          <w:rFonts w:ascii="Calibri" w:eastAsia="Arial" w:hAnsi="Calibri" w:cs="Calibri"/>
+          <w:rFonts w:asciiTheme="minorHAnsi" w:eastAsia="Arial" w:hAnsiTheme="minorHAnsi" w:cstheme="minorHAnsi"/>
+          <w:color w:val="000000" w:themeColor="text1"/>
+          <w:sz w:val="22"/>
+          <w:szCs w:val="22"/>
+        </w:rPr>
+      </w:pPr>
+      <w:r>
+        <w:rPr>
+          <w:rFonts w:asciiTheme="minorHAnsi" w:eastAsia="Arial" w:hAnsiTheme="minorHAnsi" w:cstheme="minorHAnsi"/>
           <w:color w:val="000000" w:themeColor="text1"/>
           <w:sz w:val="22"/>
           <w:szCs w:val="22"/>
@@ -1720,15 +1720,15 @@
         <w:ind w:right="9"/>
         <w:jc w:val="both"/>
         <w:rPr>
-          <w:rFonts w:ascii="Calibri" w:eastAsia="Arial" w:hAnsi="Calibri" w:cs="Calibri"/>
-          <w:color w:val="000000" w:themeColor="text1"/>
-          <w:sz w:val="22"/>
-          <w:szCs w:val="22"/>
-        </w:rPr>
-      </w:pPr>
-      <w:r>
-        <w:rPr>
-          <w:rFonts w:ascii="Calibri" w:eastAsia="Arial" w:hAnsi="Calibri" w:cs="Calibri"/>
+          <w:rFonts w:asciiTheme="minorHAnsi" w:eastAsia="Arial" w:hAnsiTheme="minorHAnsi" w:cstheme="minorHAnsi"/>
+          <w:color w:val="000000" w:themeColor="text1"/>
+          <w:sz w:val="22"/>
+          <w:szCs w:val="22"/>
+        </w:rPr>
+      </w:pPr>
+      <w:r>
+        <w:rPr>
+          <w:rFonts w:asciiTheme="minorHAnsi" w:eastAsia="Arial" w:hAnsiTheme="minorHAnsi" w:cstheme="minorHAnsi"/>
           <w:color w:val="000000" w:themeColor="text1"/>
           <w:sz w:val="22"/>
           <w:szCs w:val="22"/>
@@ -1746,15 +1746,15 @@
         <w:ind w:right="9"/>
         <w:jc w:val="both"/>
         <w:rPr>
-          <w:rFonts w:ascii="Calibri" w:eastAsia="Arial" w:hAnsi="Calibri" w:cs="Calibri"/>
-          <w:color w:val="000000" w:themeColor="text1"/>
-          <w:sz w:val="22"/>
-          <w:szCs w:val="22"/>
-        </w:rPr>
-      </w:pPr>
-      <w:r>
-        <w:rPr>
-          <w:rFonts w:ascii="Calibri" w:eastAsia="Arial" w:hAnsi="Calibri" w:cs="Calibri"/>
+          <w:rFonts w:asciiTheme="minorHAnsi" w:eastAsia="Arial" w:hAnsiTheme="minorHAnsi" w:cstheme="minorHAnsi"/>
+          <w:color w:val="000000" w:themeColor="text1"/>
+          <w:sz w:val="22"/>
+          <w:szCs w:val="22"/>
+        </w:rPr>
+      </w:pPr>
+      <w:r>
+        <w:rPr>
+          <w:rFonts w:asciiTheme="minorHAnsi" w:eastAsia="Arial" w:hAnsiTheme="minorHAnsi" w:cstheme="minorHAnsi"/>
           <w:color w:val="000000" w:themeColor="text1"/>
           <w:sz w:val="22"/>
           <w:szCs w:val="22"/>
@@ -1772,16 +1772,16 @@
         <w:ind w:right="9"/>
         <w:jc w:val="both"/>
         <w:rPr>
-          <w:rFonts w:ascii="Calibri" w:hAnsi="Calibri" w:cs="Calibri"/>
-          <w:bCs/>
-          <w:color w:val="000000" w:themeColor="text1"/>
-          <w:sz w:val="22"/>
-          <w:szCs w:val="22"/>
-        </w:rPr>
-      </w:pPr>
-      <w:r>
-        <w:rPr>
-          <w:rFonts w:ascii="Calibri" w:eastAsia="Arial" w:hAnsi="Calibri" w:cs="Calibri"/>
+          <w:rFonts w:asciiTheme="minorHAnsi" w:hAnsiTheme="minorHAnsi" w:cstheme="minorHAnsi"/>
+          <w:bCs/>
+          <w:color w:val="000000" w:themeColor="text1"/>
+          <w:sz w:val="22"/>
+          <w:szCs w:val="22"/>
+        </w:rPr>
+      </w:pPr>
+      <w:r>
+        <w:rPr>
+          <w:rFonts w:asciiTheme="minorHAnsi" w:eastAsia="Arial" w:hAnsiTheme="minorHAnsi" w:cstheme="minorHAnsi"/>
           <w:color w:val="000000" w:themeColor="text1"/>
           <w:sz w:val="22"/>
           <w:szCs w:val="22"/>
@@ -1790,7 +1790,7 @@
       </w:r>
       <w:r>
         <w:rPr>
-          <w:rFonts w:ascii="Calibri" w:eastAsia="Arial" w:hAnsi="Calibri" w:cs="Calibri"/>
+          <w:rFonts w:asciiTheme="minorHAnsi" w:eastAsia="Arial" w:hAnsiTheme="minorHAnsi" w:cstheme="minorHAnsi"/>
           <w:color w:val="000000" w:themeColor="text1"/>
           <w:sz w:val="22"/>
           <w:szCs w:val="22"/>
@@ -1799,7 +1799,7 @@
       </w:r>
       <w:r>
         <w:rPr>
-          <w:rFonts w:ascii="Calibri" w:eastAsia="Arial" w:hAnsi="Calibri" w:cs="Calibri"/>
+          <w:rFonts w:asciiTheme="minorHAnsi" w:eastAsia="Arial" w:hAnsiTheme="minorHAnsi" w:cstheme="minorHAnsi"/>
           <w:color w:val="000000" w:themeColor="text1"/>
           <w:sz w:val="22"/>
           <w:szCs w:val="22"/>
@@ -1811,7 +1811,7 @@
       <w:pPr>
         <w:spacing w:line="240" w:lineRule="auto"/>
         <w:rPr>
-          <w:rFonts w:ascii="Calibri" w:hAnsi="Calibri" w:cs="Calibri"/>
+          <w:rFonts w:asciiTheme="minorHAnsi" w:hAnsiTheme="minorHAnsi" w:cstheme="minorHAnsi"/>
           <w:bCs/>
           <w:color w:val="000000" w:themeColor="text1"/>
           <w:sz w:val="22"/>
@@ -1823,15 +1823,15 @@
       <w:pPr>
         <w:spacing w:after="43" w:line="259" w:lineRule="auto"/>
         <w:rPr>
-          <w:rFonts w:ascii="Calibri" w:eastAsia="Bookman Old Style" w:hAnsi="Calibri" w:cs="Calibri"/>
-          <w:color w:val="000000" w:themeColor="text1"/>
-          <w:sz w:val="22"/>
-          <w:szCs w:val="22"/>
-        </w:rPr>
-      </w:pPr>
-      <w:r>
-        <w:rPr>
-          <w:rFonts w:ascii="Calibri" w:eastAsia="Bookman Old Style" w:hAnsi="Calibri" w:cs="Calibri"/>
+          <w:rFonts w:asciiTheme="minorHAnsi" w:eastAsia="Bookman Old Style" w:hAnsiTheme="minorHAnsi" w:cstheme="minorHAnsi"/>
+          <w:color w:val="000000" w:themeColor="text1"/>
+          <w:sz w:val="22"/>
+          <w:szCs w:val="22"/>
+        </w:rPr>
+      </w:pPr>
+      <w:r>
+        <w:rPr>
+          <w:rFonts w:asciiTheme="minorHAnsi" w:eastAsia="Bookman Old Style" w:hAnsiTheme="minorHAnsi" w:cstheme="minorHAnsi"/>
           <w:b/>
           <w:color w:val="000000" w:themeColor="text1"/>
           <w:sz w:val="22"/>
@@ -1845,16 +1845,16 @@
         <w:spacing w:line="259" w:lineRule="auto"/>
         <w:jc w:val="both"/>
         <w:rPr>
-          <w:rFonts w:ascii="Calibri" w:eastAsia="Bookman Old Style" w:hAnsi="Calibri" w:cs="Calibri"/>
-          <w:b/>
-          <w:color w:val="000000" w:themeColor="text1"/>
-          <w:sz w:val="22"/>
-          <w:szCs w:val="22"/>
-        </w:rPr>
-      </w:pPr>
-      <w:r>
-        <w:rPr>
-          <w:rFonts w:ascii="Calibri" w:eastAsia="Bookman Old Style" w:hAnsi="Calibri" w:cs="Calibri"/>
+          <w:rFonts w:asciiTheme="minorHAnsi" w:eastAsia="Bookman Old Style" w:hAnsiTheme="minorHAnsi" w:cstheme="minorHAnsi"/>
+          <w:b/>
+          <w:color w:val="000000" w:themeColor="text1"/>
+          <w:sz w:val="22"/>
+          <w:szCs w:val="22"/>
+        </w:rPr>
+      </w:pPr>
+      <w:r>
+        <w:rPr>
+          <w:rFonts w:asciiTheme="minorHAnsi" w:eastAsia="Bookman Old Style" w:hAnsiTheme="minorHAnsi" w:cstheme="minorHAnsi"/>
           <w:b/>
           <w:color w:val="000000" w:themeColor="text1"/>
           <w:sz w:val="22"/>
@@ -1864,7 +1864,7 @@
       </w:r>
       <w:r>
         <w:rPr>
-          <w:rFonts w:ascii="Calibri" w:eastAsia="Bookman Old Style" w:hAnsi="Calibri" w:cs="Calibri"/>
+          <w:rFonts w:asciiTheme="minorHAnsi" w:eastAsia="Bookman Old Style" w:hAnsiTheme="minorHAnsi" w:cstheme="minorHAnsi"/>
           <w:b/>
           <w:color w:val="000000" w:themeColor="text1"/>
           <w:sz w:val="22"/>
@@ -1874,7 +1874,7 @@
       </w:r>
       <w:r>
         <w:rPr>
-          <w:rFonts w:ascii="Calibri" w:eastAsia="Bookman Old Style" w:hAnsi="Calibri" w:cs="Calibri"/>
+          <w:rFonts w:asciiTheme="minorHAnsi" w:eastAsia="Bookman Old Style" w:hAnsiTheme="minorHAnsi" w:cstheme="minorHAnsi"/>
           <w:b/>
           <w:color w:val="000000" w:themeColor="text1"/>
           <w:sz w:val="22"/>
@@ -1884,7 +1884,7 @@
       </w:r>
       <w:r>
         <w:rPr>
-          <w:rFonts w:ascii="Calibri" w:eastAsia="Bookman Old Style" w:hAnsi="Calibri" w:cs="Calibri"/>
+          <w:rFonts w:asciiTheme="minorHAnsi" w:eastAsia="Bookman Old Style" w:hAnsiTheme="minorHAnsi" w:cstheme="minorHAnsi"/>
           <w:b/>
           <w:color w:val="000000" w:themeColor="text1"/>
           <w:sz w:val="22"/>
@@ -1894,7 +1894,7 @@
       </w:r>
       <w:r>
         <w:rPr>
-          <w:rFonts w:ascii="Calibri" w:eastAsia="Bookman Old Style" w:hAnsi="Calibri" w:cs="Calibri"/>
+          <w:rFonts w:asciiTheme="minorHAnsi" w:eastAsia="Bookman Old Style" w:hAnsiTheme="minorHAnsi" w:cstheme="minorHAnsi"/>
           <w:b/>
           <w:color w:val="000000" w:themeColor="text1"/>
           <w:sz w:val="22"/>
@@ -1904,7 +1904,7 @@
       </w:r>
       <w:r>
         <w:rPr>
-          <w:rFonts w:ascii="Calibri" w:eastAsia="Bookman Old Style" w:hAnsi="Calibri" w:cs="Calibri"/>
+          <w:rFonts w:asciiTheme="minorHAnsi" w:eastAsia="Bookman Old Style" w:hAnsiTheme="minorHAnsi" w:cstheme="minorHAnsi"/>
           <w:b/>
           <w:color w:val="000000" w:themeColor="text1"/>
           <w:sz w:val="22"/>
@@ -1914,7 +1914,7 @@
       </w:r>
       <w:r>
         <w:rPr>
-          <w:rFonts w:ascii="Calibri" w:eastAsia="Bookman Old Style" w:hAnsi="Calibri" w:cs="Calibri"/>
+          <w:rFonts w:asciiTheme="minorHAnsi" w:eastAsia="Bookman Old Style" w:hAnsiTheme="minorHAnsi" w:cstheme="minorHAnsi"/>
           <w:b/>
           <w:color w:val="000000" w:themeColor="text1"/>
           <w:sz w:val="22"/>
@@ -1924,7 +1924,7 @@
       </w:r>
       <w:r>
         <w:rPr>
-          <w:rFonts w:ascii="Calibri" w:eastAsia="Bookman Old Style" w:hAnsi="Calibri" w:cs="Calibri"/>
+          <w:rFonts w:asciiTheme="minorHAnsi" w:eastAsia="Bookman Old Style" w:hAnsiTheme="minorHAnsi" w:cstheme="minorHAnsi"/>
           <w:b/>
           <w:color w:val="000000" w:themeColor="text1"/>
           <w:sz w:val="22"/>
@@ -1938,16 +1938,16 @@
         <w:spacing w:line="259" w:lineRule="auto"/>
         <w:jc w:val="both"/>
         <w:rPr>
-          <w:rFonts w:ascii="Calibri" w:eastAsia="Bookman Old Style" w:hAnsi="Calibri" w:cs="Calibri"/>
-          <w:b/>
-          <w:color w:val="000000" w:themeColor="text1"/>
-          <w:sz w:val="22"/>
-          <w:szCs w:val="22"/>
-        </w:rPr>
-      </w:pPr>
-      <w:r>
-        <w:rPr>
-          <w:rFonts w:ascii="Calibri" w:eastAsia="Calibri" w:hAnsi="Calibri" w:cs="Calibri"/>
+          <w:rFonts w:asciiTheme="minorHAnsi" w:eastAsia="Bookman Old Style" w:hAnsiTheme="minorHAnsi" w:cstheme="minorHAnsi"/>
+          <w:b/>
+          <w:color w:val="000000" w:themeColor="text1"/>
+          <w:sz w:val="22"/>
+          <w:szCs w:val="22"/>
+        </w:rPr>
+      </w:pPr>
+      <w:r>
+        <w:rPr>
+          <w:rFonts w:asciiTheme="minorHAnsi" w:eastAsia="Calibri" w:hAnsiTheme="minorHAnsi" w:cstheme="minorHAnsi"/>
           <w:color w:val="000000" w:themeColor="text1"/>
           <w:sz w:val="22"/>
           <w:szCs w:val="22"/>
@@ -1956,7 +1956,7 @@
       </w:r>
       <w:r>
         <w:rPr>
-          <w:rFonts w:ascii="Calibri" w:eastAsia="Bookman Old Style" w:hAnsi="Calibri" w:cs="Calibri"/>
+          <w:rFonts w:asciiTheme="minorHAnsi" w:eastAsia="Bookman Old Style" w:hAnsiTheme="minorHAnsi" w:cstheme="minorHAnsi"/>
           <w:b/>
           <w:color w:val="000000" w:themeColor="text1"/>
           <w:sz w:val="22"/>
@@ -1966,7 +1966,7 @@
       </w:r>
       <w:r>
         <w:rPr>
-          <w:rFonts w:ascii="Calibri" w:eastAsia="Bookman Old Style" w:hAnsi="Calibri" w:cs="Calibri"/>
+          <w:rFonts w:asciiTheme="minorHAnsi" w:eastAsia="Bookman Old Style" w:hAnsiTheme="minorHAnsi" w:cstheme="minorHAnsi"/>
           <w:color w:val="000000" w:themeColor="text1"/>
           <w:sz w:val="22"/>
           <w:szCs w:val="22"/>
@@ -1980,7 +1980,7 @@
         <w:ind w:right="9"/>
         <w:jc w:val="both"/>
         <w:rPr>
-          <w:rFonts w:ascii="Calibri" w:eastAsia="Bookman Old Style" w:hAnsi="Calibri" w:cs="Calibri"/>
+          <w:rFonts w:asciiTheme="minorHAnsi" w:eastAsia="Bookman Old Style" w:hAnsiTheme="minorHAnsi" w:cstheme="minorHAnsi"/>
           <w:b/>
           <w:color w:val="000000" w:themeColor="text1"/>
           <w:sz w:val="22"/>
@@ -1990,7 +1990,7 @@
       </w:pPr>
       <w:r>
         <w:rPr>
-          <w:rFonts w:ascii="Calibri" w:eastAsia="Bookman Old Style" w:hAnsi="Calibri" w:cs="Calibri"/>
+          <w:rFonts w:asciiTheme="minorHAnsi" w:eastAsia="Bookman Old Style" w:hAnsiTheme="minorHAnsi" w:cstheme="minorHAnsi"/>
           <w:b/>
           <w:color w:val="000000" w:themeColor="text1"/>
           <w:sz w:val="22"/>
@@ -2010,15 +2010,15 @@
         <w:ind w:right="9"/>
         <w:jc w:val="both"/>
         <w:rPr>
-          <w:rFonts w:ascii="Calibri" w:eastAsia="Arial" w:hAnsi="Calibri" w:cs="Calibri"/>
-          <w:color w:val="000000" w:themeColor="text1"/>
-          <w:sz w:val="22"/>
-          <w:szCs w:val="22"/>
-        </w:rPr>
-      </w:pPr>
-      <w:r>
-        <w:rPr>
-          <w:rFonts w:ascii="Calibri" w:eastAsia="Arial" w:hAnsi="Calibri" w:cs="Calibri"/>
+          <w:rFonts w:asciiTheme="minorHAnsi" w:eastAsia="Arial" w:hAnsiTheme="minorHAnsi" w:cstheme="minorHAnsi"/>
+          <w:color w:val="000000" w:themeColor="text1"/>
+          <w:sz w:val="22"/>
+          <w:szCs w:val="22"/>
+        </w:rPr>
+      </w:pPr>
+      <w:r>
+        <w:rPr>
+          <w:rFonts w:asciiTheme="minorHAnsi" w:eastAsia="Arial" w:hAnsiTheme="minorHAnsi" w:cstheme="minorHAnsi"/>
           <w:color w:val="000000" w:themeColor="text1"/>
           <w:sz w:val="22"/>
           <w:szCs w:val="22"/>
@@ -2036,16 +2036,16 @@
         <w:ind w:right="9"/>
         <w:jc w:val="both"/>
         <w:rPr>
-          <w:rFonts w:ascii="Calibri" w:eastAsia="Arial" w:hAnsi="Calibri" w:cs="Calibri"/>
-          <w:bCs/>
-          <w:color w:val="000000" w:themeColor="text1"/>
-          <w:sz w:val="22"/>
-          <w:szCs w:val="22"/>
-        </w:rPr>
-      </w:pPr>
-      <w:r>
-        <w:rPr>
-          <w:rFonts w:ascii="Calibri" w:eastAsia="Arial" w:hAnsi="Calibri" w:cs="Calibri"/>
+          <w:rFonts w:asciiTheme="minorHAnsi" w:eastAsia="Arial" w:hAnsiTheme="minorHAnsi" w:cstheme="minorHAnsi"/>
+          <w:bCs/>
+          <w:color w:val="000000" w:themeColor="text1"/>
+          <w:sz w:val="22"/>
+          <w:szCs w:val="22"/>
+        </w:rPr>
+      </w:pPr>
+      <w:r>
+        <w:rPr>
+          <w:rFonts w:asciiTheme="minorHAnsi" w:eastAsia="Arial" w:hAnsiTheme="minorHAnsi" w:cstheme="minorHAnsi"/>
           <w:color w:val="000000" w:themeColor="text1"/>
           <w:sz w:val="22"/>
           <w:szCs w:val="22"/>
@@ -2054,7 +2054,7 @@
       </w:r>
       <w:r>
         <w:rPr>
-          <w:rFonts w:ascii="Calibri" w:eastAsia="Arial" w:hAnsi="Calibri" w:cs="Calibri"/>
+          <w:rFonts w:asciiTheme="minorHAnsi" w:eastAsia="Arial" w:hAnsiTheme="minorHAnsi" w:cstheme="minorHAnsi"/>
           <w:bCs/>
           <w:color w:val="000000" w:themeColor="text1"/>
           <w:sz w:val="22"/>
@@ -2064,7 +2064,7 @@
       </w:r>
       <w:r>
         <w:rPr>
-          <w:rFonts w:ascii="Calibri" w:eastAsia="Arial" w:hAnsi="Calibri" w:cs="Calibri"/>
+          <w:rFonts w:asciiTheme="minorHAnsi" w:eastAsia="Arial" w:hAnsiTheme="minorHAnsi" w:cstheme="minorHAnsi"/>
           <w:color w:val="000000" w:themeColor="text1"/>
           <w:sz w:val="22"/>
           <w:szCs w:val="22"/>
@@ -2073,7 +2073,7 @@
       </w:r>
       <w:r>
         <w:rPr>
-          <w:rFonts w:ascii="Calibri" w:eastAsia="Arial" w:hAnsi="Calibri" w:cs="Calibri"/>
+          <w:rFonts w:asciiTheme="minorHAnsi" w:eastAsia="Arial" w:hAnsiTheme="minorHAnsi" w:cstheme="minorHAnsi"/>
           <w:bCs/>
           <w:color w:val="000000" w:themeColor="text1"/>
           <w:sz w:val="22"/>
@@ -2092,16 +2092,16 @@
         <w:ind w:right="9"/>
         <w:jc w:val="both"/>
         <w:rPr>
-          <w:rFonts w:ascii="Calibri" w:eastAsia="Arial" w:hAnsi="Calibri" w:cs="Calibri"/>
-          <w:bCs/>
-          <w:color w:val="000000" w:themeColor="text1"/>
-          <w:sz w:val="22"/>
-          <w:szCs w:val="22"/>
-        </w:rPr>
-      </w:pPr>
-      <w:r>
-        <w:rPr>
-          <w:rFonts w:ascii="Calibri" w:eastAsia="Arial" w:hAnsi="Calibri" w:cs="Calibri"/>
+          <w:rFonts w:asciiTheme="minorHAnsi" w:eastAsia="Arial" w:hAnsiTheme="minorHAnsi" w:cstheme="minorHAnsi"/>
+          <w:bCs/>
+          <w:color w:val="000000" w:themeColor="text1"/>
+          <w:sz w:val="22"/>
+          <w:szCs w:val="22"/>
+        </w:rPr>
+      </w:pPr>
+      <w:r>
+        <w:rPr>
+          <w:rFonts w:asciiTheme="minorHAnsi" w:eastAsia="Arial" w:hAnsiTheme="minorHAnsi" w:cstheme="minorHAnsi"/>
           <w:bCs/>
           <w:color w:val="000000" w:themeColor="text1"/>
           <w:sz w:val="22"/>
@@ -2121,16 +2121,16 @@
         <w:ind w:right="9"/>
         <w:jc w:val="both"/>
         <w:rPr>
-          <w:rFonts w:ascii="Calibri" w:eastAsia="Arial" w:hAnsi="Calibri" w:cs="Calibri"/>
-          <w:bCs/>
-          <w:color w:val="000000" w:themeColor="text1"/>
-          <w:sz w:val="22"/>
-          <w:szCs w:val="22"/>
-        </w:rPr>
-      </w:pPr>
-      <w:r>
-        <w:rPr>
-          <w:rFonts w:ascii="Calibri" w:eastAsia="Arial" w:hAnsi="Calibri" w:cs="Calibri"/>
+          <w:rFonts w:asciiTheme="minorHAnsi" w:eastAsia="Arial" w:hAnsiTheme="minorHAnsi" w:cstheme="minorHAnsi"/>
+          <w:bCs/>
+          <w:color w:val="000000" w:themeColor="text1"/>
+          <w:sz w:val="22"/>
+          <w:szCs w:val="22"/>
+        </w:rPr>
+      </w:pPr>
+      <w:r>
+        <w:rPr>
+          <w:rFonts w:asciiTheme="minorHAnsi" w:eastAsia="Arial" w:hAnsiTheme="minorHAnsi" w:cstheme="minorHAnsi"/>
           <w:bCs/>
           <w:color w:val="000000" w:themeColor="text1"/>
           <w:sz w:val="22"/>
@@ -2148,16 +2148,16 @@
         <w:jc w:val="both"/>
         <w:outlineLvl w:val="3"/>
         <w:rPr>
-          <w:rFonts w:ascii="Calibri" w:eastAsia="Bookman Old Style" w:hAnsi="Calibri" w:cs="Calibri"/>
-          <w:b/>
-          <w:color w:val="000000" w:themeColor="text1"/>
-          <w:sz w:val="22"/>
-          <w:szCs w:val="22"/>
-        </w:rPr>
-      </w:pPr>
-      <w:r>
-        <w:rPr>
-          <w:rFonts w:ascii="Calibri" w:eastAsia="Bookman Old Style" w:hAnsi="Calibri" w:cs="Calibri"/>
+          <w:rFonts w:asciiTheme="minorHAnsi" w:eastAsia="Bookman Old Style" w:hAnsiTheme="minorHAnsi" w:cstheme="minorHAnsi"/>
+          <w:b/>
+          <w:color w:val="000000" w:themeColor="text1"/>
+          <w:sz w:val="22"/>
+          <w:szCs w:val="22"/>
+        </w:rPr>
+      </w:pPr>
+      <w:r>
+        <w:rPr>
+          <w:rFonts w:asciiTheme="minorHAnsi" w:eastAsia="Bookman Old Style" w:hAnsiTheme="minorHAnsi" w:cstheme="minorHAnsi"/>
           <w:b/>
           <w:color w:val="000000" w:themeColor="text1"/>
           <w:sz w:val="22"/>
@@ -2172,16 +2172,16 @@
         <w:ind w:right="9"/>
         <w:jc w:val="both"/>
         <w:rPr>
-          <w:rFonts w:ascii="Calibri" w:eastAsia="Arial" w:hAnsi="Calibri" w:cs="Calibri"/>
-          <w:b/>
-          <w:color w:val="000000" w:themeColor="text1"/>
-          <w:sz w:val="22"/>
-          <w:szCs w:val="22"/>
-        </w:rPr>
-      </w:pPr>
-      <w:r>
-        <w:rPr>
-          <w:rFonts w:ascii="Calibri" w:eastAsia="Arial" w:hAnsi="Calibri" w:cs="Calibri"/>
+          <w:rFonts w:asciiTheme="minorHAnsi" w:eastAsia="Arial" w:hAnsiTheme="minorHAnsi" w:cstheme="minorHAnsi"/>
+          <w:b/>
+          <w:color w:val="000000" w:themeColor="text1"/>
+          <w:sz w:val="22"/>
+          <w:szCs w:val="22"/>
+        </w:rPr>
+      </w:pPr>
+      <w:r>
+        <w:rPr>
+          <w:rFonts w:asciiTheme="minorHAnsi" w:eastAsia="Arial" w:hAnsiTheme="minorHAnsi" w:cstheme="minorHAnsi"/>
           <w:b/>
           <w:color w:val="000000" w:themeColor="text1"/>
           <w:sz w:val="22"/>
@@ -2191,7 +2191,7 @@
       </w:r>
       <w:r>
         <w:rPr>
-          <w:rFonts w:ascii="Calibri" w:eastAsia="Arial" w:hAnsi="Calibri" w:cs="Calibri"/>
+          <w:rFonts w:asciiTheme="minorHAnsi" w:eastAsia="Arial" w:hAnsiTheme="minorHAnsi" w:cstheme="minorHAnsi"/>
           <w:b/>
           <w:color w:val="000000" w:themeColor="text1"/>
           <w:sz w:val="22"/>
@@ -2201,7 +2201,7 @@
       </w:r>
       <w:r>
         <w:rPr>
-          <w:rFonts w:ascii="Calibri" w:eastAsia="Arial" w:hAnsi="Calibri" w:cs="Calibri"/>
+          <w:rFonts w:asciiTheme="minorHAnsi" w:eastAsia="Arial" w:hAnsiTheme="minorHAnsi" w:cstheme="minorHAnsi"/>
           <w:b/>
           <w:color w:val="000000" w:themeColor="text1"/>
           <w:sz w:val="22"/>
@@ -2211,7 +2211,7 @@
       </w:r>
       <w:r>
         <w:rPr>
-          <w:rFonts w:ascii="Calibri" w:eastAsia="Arial" w:hAnsi="Calibri" w:cs="Calibri"/>
+          <w:rFonts w:asciiTheme="minorHAnsi" w:eastAsia="Arial" w:hAnsiTheme="minorHAnsi" w:cstheme="minorHAnsi"/>
           <w:b/>
           <w:color w:val="000000" w:themeColor="text1"/>
           <w:sz w:val="22"/>
@@ -2221,7 +2221,7 @@
       </w:r>
       <w:r>
         <w:rPr>
-          <w:rFonts w:ascii="Calibri" w:eastAsia="Arial" w:hAnsi="Calibri" w:cs="Calibri"/>
+          <w:rFonts w:asciiTheme="minorHAnsi" w:eastAsia="Arial" w:hAnsiTheme="minorHAnsi" w:cstheme="minorHAnsi"/>
           <w:b/>
           <w:color w:val="000000" w:themeColor="text1"/>
           <w:sz w:val="22"/>
@@ -2236,16 +2236,16 @@
         <w:shd w:val="clear" w:color="auto" w:fill="FFFFFF"/>
         <w:spacing w:line="240" w:lineRule="auto"/>
         <w:rPr>
-          <w:rFonts w:ascii="Calibri" w:eastAsia="Bookman Old Style" w:hAnsi="Calibri" w:cs="Calibri"/>
-          <w:b/>
-          <w:color w:val="000000" w:themeColor="text1"/>
-          <w:sz w:val="22"/>
-          <w:szCs w:val="22"/>
-        </w:rPr>
-      </w:pPr>
-      <w:r>
-        <w:rPr>
-          <w:rFonts w:ascii="Calibri" w:eastAsia="Bookman Old Style" w:hAnsi="Calibri" w:cs="Calibri"/>
+          <w:rFonts w:asciiTheme="minorHAnsi" w:eastAsia="Bookman Old Style" w:hAnsiTheme="minorHAnsi" w:cstheme="minorHAnsi"/>
+          <w:b/>
+          <w:color w:val="000000" w:themeColor="text1"/>
+          <w:sz w:val="22"/>
+          <w:szCs w:val="22"/>
+        </w:rPr>
+      </w:pPr>
+      <w:r>
+        <w:rPr>
+          <w:rFonts w:asciiTheme="minorHAnsi" w:eastAsia="Bookman Old Style" w:hAnsiTheme="minorHAnsi" w:cstheme="minorHAnsi"/>
           <w:b/>
           <w:color w:val="000000" w:themeColor="text1"/>
           <w:sz w:val="22"/>
@@ -2256,7 +2256,7 @@
       </w:r>
       <w:r>
         <w:rPr>
-          <w:rFonts w:ascii="Calibri" w:eastAsia="Bookman Old Style" w:hAnsi="Calibri" w:cs="Calibri"/>
+          <w:rFonts w:asciiTheme="minorHAnsi" w:eastAsia="Bookman Old Style" w:hAnsiTheme="minorHAnsi" w:cstheme="minorHAnsi"/>
           <w:b/>
           <w:color w:val="000000" w:themeColor="text1"/>
           <w:sz w:val="22"/>
@@ -2275,15 +2275,15 @@
         <w:ind w:right="9"/>
         <w:jc w:val="both"/>
         <w:rPr>
-          <w:rFonts w:ascii="Calibri" w:eastAsia="Arial" w:hAnsi="Calibri" w:cs="Calibri"/>
-          <w:color w:val="000000" w:themeColor="text1"/>
-          <w:sz w:val="22"/>
-          <w:szCs w:val="22"/>
-        </w:rPr>
-      </w:pPr>
-      <w:r>
-        <w:rPr>
-          <w:rFonts w:ascii="Calibri" w:eastAsia="Arial" w:hAnsi="Calibri" w:cs="Calibri"/>
+          <w:rFonts w:asciiTheme="minorHAnsi" w:eastAsia="Arial" w:hAnsiTheme="minorHAnsi" w:cstheme="minorHAnsi"/>
+          <w:color w:val="000000" w:themeColor="text1"/>
+          <w:sz w:val="22"/>
+          <w:szCs w:val="22"/>
+        </w:rPr>
+      </w:pPr>
+      <w:r>
+        <w:rPr>
+          <w:rFonts w:asciiTheme="minorHAnsi" w:eastAsia="Arial" w:hAnsiTheme="minorHAnsi" w:cstheme="minorHAnsi"/>
           <w:color w:val="000000" w:themeColor="text1"/>
           <w:sz w:val="22"/>
           <w:szCs w:val="22"/>
@@ -2301,15 +2301,15 @@
         <w:ind w:right="9"/>
         <w:jc w:val="both"/>
         <w:rPr>
-          <w:rFonts w:ascii="Calibri" w:eastAsia="Arial" w:hAnsi="Calibri" w:cs="Calibri"/>
-          <w:color w:val="000000" w:themeColor="text1"/>
-          <w:sz w:val="22"/>
-          <w:szCs w:val="22"/>
-        </w:rPr>
-      </w:pPr>
-      <w:r>
-        <w:rPr>
-          <w:rFonts w:ascii="Calibri" w:eastAsia="Arial" w:hAnsi="Calibri" w:cs="Calibri"/>
+          <w:rFonts w:asciiTheme="minorHAnsi" w:eastAsia="Arial" w:hAnsiTheme="minorHAnsi" w:cstheme="minorHAnsi"/>
+          <w:color w:val="000000" w:themeColor="text1"/>
+          <w:sz w:val="22"/>
+          <w:szCs w:val="22"/>
+        </w:rPr>
+      </w:pPr>
+      <w:r>
+        <w:rPr>
+          <w:rFonts w:asciiTheme="minorHAnsi" w:eastAsia="Arial" w:hAnsiTheme="minorHAnsi" w:cstheme="minorHAnsi"/>
           <w:color w:val="000000" w:themeColor="text1"/>
           <w:sz w:val="22"/>
           <w:szCs w:val="22"/>
@@ -2327,15 +2327,15 @@
         <w:ind w:right="9"/>
         <w:jc w:val="both"/>
         <w:rPr>
-          <w:rFonts w:ascii="Calibri" w:eastAsia="Arial" w:hAnsi="Calibri" w:cs="Calibri"/>
-          <w:color w:val="000000" w:themeColor="text1"/>
-          <w:sz w:val="22"/>
-          <w:szCs w:val="22"/>
-        </w:rPr>
-      </w:pPr>
-      <w:r>
-        <w:rPr>
-          <w:rFonts w:ascii="Calibri" w:eastAsia="Arial" w:hAnsi="Calibri" w:cs="Calibri"/>
+          <w:rFonts w:asciiTheme="minorHAnsi" w:eastAsia="Arial" w:hAnsiTheme="minorHAnsi" w:cstheme="minorHAnsi"/>
+          <w:color w:val="000000" w:themeColor="text1"/>
+          <w:sz w:val="22"/>
+          <w:szCs w:val="22"/>
+        </w:rPr>
+      </w:pPr>
+      <w:r>
+        <w:rPr>
+          <w:rFonts w:asciiTheme="minorHAnsi" w:eastAsia="Arial" w:hAnsiTheme="minorHAnsi" w:cstheme="minorHAnsi"/>
           <w:color w:val="000000" w:themeColor="text1"/>
           <w:sz w:val="22"/>
           <w:szCs w:val="22"/>
@@ -2352,16 +2352,16 @@
         <w:jc w:val="both"/>
         <w:outlineLvl w:val="3"/>
         <w:rPr>
-          <w:rFonts w:ascii="Calibri" w:eastAsia="Bookman Old Style" w:hAnsi="Calibri" w:cs="Calibri"/>
-          <w:b/>
-          <w:color w:val="000000" w:themeColor="text1"/>
-          <w:sz w:val="22"/>
-          <w:szCs w:val="22"/>
-        </w:rPr>
-      </w:pPr>
-      <w:r>
-        <w:rPr>
-          <w:rFonts w:ascii="Calibri" w:eastAsia="Calibri" w:hAnsi="Calibri" w:cs="Calibri"/>
+          <w:rFonts w:asciiTheme="minorHAnsi" w:eastAsia="Bookman Old Style" w:hAnsiTheme="minorHAnsi" w:cstheme="minorHAnsi"/>
+          <w:b/>
+          <w:color w:val="000000" w:themeColor="text1"/>
+          <w:sz w:val="22"/>
+          <w:szCs w:val="22"/>
+        </w:rPr>
+      </w:pPr>
+      <w:r>
+        <w:rPr>
+          <w:rFonts w:asciiTheme="minorHAnsi" w:eastAsia="Calibri" w:hAnsiTheme="minorHAnsi" w:cstheme="minorHAnsi"/>
           <w:b/>
           <w:color w:val="000000" w:themeColor="text1"/>
           <w:sz w:val="22"/>
@@ -2376,16 +2376,16 @@
         <w:ind w:right="9"/>
         <w:jc w:val="both"/>
         <w:rPr>
-          <w:rFonts w:ascii="Calibri" w:eastAsia="Arial" w:hAnsi="Calibri" w:cs="Calibri"/>
-          <w:b/>
-          <w:color w:val="000000" w:themeColor="text1"/>
-          <w:sz w:val="22"/>
-          <w:szCs w:val="22"/>
-        </w:rPr>
-      </w:pPr>
-      <w:r>
-        <w:rPr>
-          <w:rFonts w:ascii="Calibri" w:eastAsia="Arial" w:hAnsi="Calibri" w:cs="Calibri"/>
+          <w:rFonts w:asciiTheme="minorHAnsi" w:eastAsia="Arial" w:hAnsiTheme="minorHAnsi" w:cstheme="minorHAnsi"/>
+          <w:b/>
+          <w:color w:val="000000" w:themeColor="text1"/>
+          <w:sz w:val="22"/>
+          <w:szCs w:val="22"/>
+        </w:rPr>
+      </w:pPr>
+      <w:r>
+        <w:rPr>
+          <w:rFonts w:asciiTheme="minorHAnsi" w:eastAsia="Arial" w:hAnsiTheme="minorHAnsi" w:cstheme="minorHAnsi"/>
           <w:b/>
           <w:color w:val="000000" w:themeColor="text1"/>
           <w:sz w:val="22"/>
@@ -2395,7 +2395,7 @@
       </w:r>
       <w:r>
         <w:rPr>
-          <w:rFonts w:ascii="Calibri" w:eastAsia="Arial" w:hAnsi="Calibri" w:cs="Calibri"/>
+          <w:rFonts w:asciiTheme="minorHAnsi" w:eastAsia="Arial" w:hAnsiTheme="minorHAnsi" w:cstheme="minorHAnsi"/>
           <w:b/>
           <w:color w:val="000000" w:themeColor="text1"/>
           <w:sz w:val="22"/>
@@ -2410,16 +2410,16 @@
         <w:shd w:val="clear" w:color="auto" w:fill="FFFFFF"/>
         <w:spacing w:line="240" w:lineRule="auto"/>
         <w:rPr>
-          <w:rFonts w:ascii="Calibri" w:eastAsia="Bookman Old Style" w:hAnsi="Calibri" w:cs="Calibri"/>
-          <w:b/>
-          <w:color w:val="000000" w:themeColor="text1"/>
-          <w:sz w:val="22"/>
-          <w:szCs w:val="22"/>
-        </w:rPr>
-      </w:pPr>
-      <w:r>
-        <w:rPr>
-          <w:rFonts w:ascii="Calibri" w:eastAsia="Bookman Old Style" w:hAnsi="Calibri" w:cs="Calibri"/>
+          <w:rFonts w:asciiTheme="minorHAnsi" w:eastAsia="Bookman Old Style" w:hAnsiTheme="minorHAnsi" w:cstheme="minorHAnsi"/>
+          <w:b/>
+          <w:color w:val="000000" w:themeColor="text1"/>
+          <w:sz w:val="22"/>
+          <w:szCs w:val="22"/>
+        </w:rPr>
+      </w:pPr>
+      <w:r>
+        <w:rPr>
+          <w:rFonts w:asciiTheme="minorHAnsi" w:eastAsia="Bookman Old Style" w:hAnsiTheme="minorHAnsi" w:cstheme="minorHAnsi"/>
           <w:b/>
           <w:color w:val="000000" w:themeColor="text1"/>
           <w:sz w:val="22"/>
@@ -2430,7 +2430,7 @@
       </w:r>
       <w:r>
         <w:rPr>
-          <w:rFonts w:ascii="Calibri" w:eastAsia="Bookman Old Style" w:hAnsi="Calibri" w:cs="Calibri"/>
+          <w:rFonts w:asciiTheme="minorHAnsi" w:eastAsia="Bookman Old Style" w:hAnsiTheme="minorHAnsi" w:cstheme="minorHAnsi"/>
           <w:b/>
           <w:color w:val="000000" w:themeColor="text1"/>
           <w:sz w:val="22"/>
@@ -2449,16 +2449,16 @@
         <w:ind w:right="9"/>
         <w:jc w:val="both"/>
         <w:rPr>
-          <w:rFonts w:ascii="Calibri" w:eastAsia="Arial" w:hAnsi="Calibri" w:cs="Calibri"/>
-          <w:bCs/>
-          <w:color w:val="000000" w:themeColor="text1"/>
-          <w:sz w:val="22"/>
-          <w:szCs w:val="22"/>
-        </w:rPr>
-      </w:pPr>
-      <w:r>
-        <w:rPr>
-          <w:rFonts w:ascii="Calibri" w:eastAsia="Arial" w:hAnsi="Calibri" w:cs="Calibri"/>
+          <w:rFonts w:asciiTheme="minorHAnsi" w:eastAsia="Arial" w:hAnsiTheme="minorHAnsi" w:cstheme="minorHAnsi"/>
+          <w:bCs/>
+          <w:color w:val="000000" w:themeColor="text1"/>
+          <w:sz w:val="22"/>
+          <w:szCs w:val="22"/>
+        </w:rPr>
+      </w:pPr>
+      <w:r>
+        <w:rPr>
+          <w:rFonts w:asciiTheme="minorHAnsi" w:eastAsia="Arial" w:hAnsiTheme="minorHAnsi" w:cstheme="minorHAnsi"/>
           <w:bCs/>
           <w:color w:val="000000" w:themeColor="text1"/>
           <w:sz w:val="22"/>
@@ -2477,16 +2477,16 @@
         <w:ind w:right="9"/>
         <w:jc w:val="both"/>
         <w:rPr>
-          <w:rFonts w:ascii="Calibri" w:eastAsia="Arial" w:hAnsi="Calibri" w:cs="Calibri"/>
-          <w:bCs/>
-          <w:color w:val="000000" w:themeColor="text1"/>
-          <w:sz w:val="22"/>
-          <w:szCs w:val="22"/>
-        </w:rPr>
-      </w:pPr>
-      <w:r>
-        <w:rPr>
-          <w:rFonts w:ascii="Calibri" w:eastAsia="Arial" w:hAnsi="Calibri" w:cs="Calibri"/>
+          <w:rFonts w:asciiTheme="minorHAnsi" w:eastAsia="Arial" w:hAnsiTheme="minorHAnsi" w:cstheme="minorHAnsi"/>
+          <w:bCs/>
+          <w:color w:val="000000" w:themeColor="text1"/>
+          <w:sz w:val="22"/>
+          <w:szCs w:val="22"/>
+        </w:rPr>
+      </w:pPr>
+      <w:r>
+        <w:rPr>
+          <w:rFonts w:asciiTheme="minorHAnsi" w:eastAsia="Arial" w:hAnsiTheme="minorHAnsi" w:cstheme="minorHAnsi"/>
           <w:bCs/>
           <w:color w:val="000000" w:themeColor="text1"/>
           <w:sz w:val="22"/>
@@ -2505,16 +2505,16 @@
         <w:ind w:right="9"/>
         <w:jc w:val="both"/>
         <w:rPr>
-          <w:rFonts w:ascii="Calibri" w:eastAsia="Arial" w:hAnsi="Calibri" w:cs="Calibri"/>
-          <w:bCs/>
-          <w:color w:val="000000" w:themeColor="text1"/>
-          <w:sz w:val="22"/>
-          <w:szCs w:val="22"/>
-        </w:rPr>
-      </w:pPr>
-      <w:r>
-        <w:rPr>
-          <w:rFonts w:ascii="Calibri" w:eastAsia="Arial" w:hAnsi="Calibri" w:cs="Calibri"/>
+          <w:rFonts w:asciiTheme="minorHAnsi" w:eastAsia="Arial" w:hAnsiTheme="minorHAnsi" w:cstheme="minorHAnsi"/>
+          <w:bCs/>
+          <w:color w:val="000000" w:themeColor="text1"/>
+          <w:sz w:val="22"/>
+          <w:szCs w:val="22"/>
+        </w:rPr>
+      </w:pPr>
+      <w:r>
+        <w:rPr>
+          <w:rFonts w:asciiTheme="minorHAnsi" w:eastAsia="Arial" w:hAnsiTheme="minorHAnsi" w:cstheme="minorHAnsi"/>
           <w:bCs/>
           <w:color w:val="000000" w:themeColor="text1"/>
           <w:sz w:val="22"/>
@@ -2533,16 +2533,16 @@
         <w:ind w:right="9"/>
         <w:jc w:val="both"/>
         <w:rPr>
-          <w:rFonts w:ascii="Calibri" w:eastAsia="Arial" w:hAnsi="Calibri" w:cs="Calibri"/>
-          <w:bCs/>
-          <w:color w:val="000000" w:themeColor="text1"/>
-          <w:sz w:val="22"/>
-          <w:szCs w:val="22"/>
-        </w:rPr>
-      </w:pPr>
-      <w:r>
-        <w:rPr>
-          <w:rFonts w:ascii="Calibri" w:eastAsia="Arial" w:hAnsi="Calibri" w:cs="Calibri"/>
+          <w:rFonts w:asciiTheme="minorHAnsi" w:eastAsia="Arial" w:hAnsiTheme="minorHAnsi" w:cstheme="minorHAnsi"/>
+          <w:bCs/>
+          <w:color w:val="000000" w:themeColor="text1"/>
+          <w:sz w:val="22"/>
+          <w:szCs w:val="22"/>
+        </w:rPr>
+      </w:pPr>
+      <w:r>
+        <w:rPr>
+          <w:rFonts w:asciiTheme="minorHAnsi" w:eastAsia="Arial" w:hAnsiTheme="minorHAnsi" w:cstheme="minorHAnsi"/>
           <w:bCs/>
           <w:color w:val="000000" w:themeColor="text1"/>
           <w:sz w:val="22"/>
@@ -2561,16 +2561,16 @@
         <w:ind w:right="9"/>
         <w:jc w:val="both"/>
         <w:rPr>
-          <w:rFonts w:ascii="Calibri" w:eastAsia="Arial" w:hAnsi="Calibri" w:cs="Calibri"/>
-          <w:bCs/>
-          <w:color w:val="000000" w:themeColor="text1"/>
-          <w:sz w:val="22"/>
-          <w:szCs w:val="22"/>
-        </w:rPr>
-      </w:pPr>
-      <w:r>
-        <w:rPr>
-          <w:rFonts w:ascii="Calibri" w:eastAsia="Arial" w:hAnsi="Calibri" w:cs="Calibri"/>
+          <w:rFonts w:asciiTheme="minorHAnsi" w:eastAsia="Arial" w:hAnsiTheme="minorHAnsi" w:cstheme="minorHAnsi"/>
+          <w:bCs/>
+          <w:color w:val="000000" w:themeColor="text1"/>
+          <w:sz w:val="22"/>
+          <w:szCs w:val="22"/>
+        </w:rPr>
+      </w:pPr>
+      <w:r>
+        <w:rPr>
+          <w:rFonts w:asciiTheme="minorHAnsi" w:eastAsia="Arial" w:hAnsiTheme="minorHAnsi" w:cstheme="minorHAnsi"/>
           <w:bCs/>
           <w:color w:val="000000" w:themeColor="text1"/>
           <w:sz w:val="22"/>
@@ -2583,16 +2583,16 @@
       <w:pPr>
         <w:spacing w:before="240" w:line="240" w:lineRule="auto"/>
         <w:rPr>
-          <w:rFonts w:ascii="Calibri" w:hAnsi="Calibri" w:cs="Calibri"/>
-          <w:bCs/>
-          <w:color w:val="000000" w:themeColor="text1"/>
-          <w:sz w:val="22"/>
-          <w:szCs w:val="22"/>
-        </w:rPr>
-      </w:pPr>
-      <w:r>
-        <w:rPr>
-          <w:rFonts w:ascii="Calibri" w:hAnsi="Calibri" w:cs="Calibri"/>
+          <w:rFonts w:asciiTheme="minorHAnsi" w:hAnsiTheme="minorHAnsi" w:cstheme="minorHAnsi"/>
+          <w:bCs/>
+          <w:color w:val="000000" w:themeColor="text1"/>
+          <w:sz w:val="22"/>
+          <w:szCs w:val="22"/>
+        </w:rPr>
+      </w:pPr>
+      <w:r>
+        <w:rPr>
+          <w:rFonts w:asciiTheme="minorHAnsi" w:hAnsiTheme="minorHAnsi" w:cstheme="minorHAnsi"/>
           <w:b/>
           <w:color w:val="000000" w:themeColor="text1"/>
           <w:sz w:val="22"/>
@@ -2610,16 +2610,16 @@
         <w:jc w:val="both"/>
         <w:outlineLvl w:val="3"/>
         <w:rPr>
-          <w:rFonts w:ascii="Calibri" w:eastAsia="Bookman Old Style" w:hAnsi="Calibri" w:cs="Calibri"/>
-          <w:b/>
-          <w:color w:val="000000" w:themeColor="text1"/>
-          <w:sz w:val="22"/>
-          <w:szCs w:val="22"/>
-        </w:rPr>
-      </w:pPr>
-      <w:r>
-        <w:rPr>
-          <w:rFonts w:ascii="Calibri" w:eastAsia="Palatino Linotype" w:hAnsi="Calibri" w:cs="Calibri"/>
+          <w:rFonts w:asciiTheme="minorHAnsi" w:eastAsia="Bookman Old Style" w:hAnsiTheme="minorHAnsi" w:cstheme="minorHAnsi"/>
+          <w:b/>
+          <w:color w:val="000000" w:themeColor="text1"/>
+          <w:sz w:val="22"/>
+          <w:szCs w:val="22"/>
+        </w:rPr>
+      </w:pPr>
+      <w:r>
+        <w:rPr>
+          <w:rFonts w:asciiTheme="minorHAnsi" w:eastAsia="Palatino Linotype" w:hAnsiTheme="minorHAnsi" w:cstheme="minorHAnsi"/>
           <w:b/>
           <w:bCs/>
           <w:color w:val="000000" w:themeColor="text1"/>
@@ -2630,7 +2630,7 @@
       </w:r>
       <w:r>
         <w:rPr>
-          <w:rFonts w:ascii="Calibri" w:eastAsia="Bookman Old Style" w:hAnsi="Calibri" w:cs="Calibri"/>
+          <w:rFonts w:asciiTheme="minorHAnsi" w:eastAsia="Bookman Old Style" w:hAnsiTheme="minorHAnsi" w:cstheme="minorHAnsi"/>
           <w:b/>
           <w:color w:val="000000" w:themeColor="text1"/>
           <w:sz w:val="22"/>
@@ -2640,7 +2640,7 @@
       </w:r>
       <w:r>
         <w:rPr>
-          <w:rFonts w:ascii="Calibri" w:eastAsia="Bookman Old Style" w:hAnsi="Calibri" w:cs="Calibri"/>
+          <w:rFonts w:asciiTheme="minorHAnsi" w:eastAsia="Bookman Old Style" w:hAnsiTheme="minorHAnsi" w:cstheme="minorHAnsi"/>
           <w:b/>
           <w:color w:val="000000" w:themeColor="text1"/>
           <w:sz w:val="22"/>
@@ -2655,16 +2655,16 @@
         <w:shd w:val="clear" w:color="auto" w:fill="FFFFFF"/>
         <w:spacing w:line="240" w:lineRule="auto"/>
         <w:rPr>
-          <w:rFonts w:ascii="Calibri" w:eastAsia="Bookman Old Style" w:hAnsi="Calibri" w:cs="Calibri"/>
-          <w:b/>
-          <w:color w:val="000000" w:themeColor="text1"/>
-          <w:sz w:val="22"/>
-          <w:szCs w:val="22"/>
-        </w:rPr>
-      </w:pPr>
-      <w:r>
-        <w:rPr>
-          <w:rFonts w:ascii="Calibri" w:eastAsia="Bookman Old Style" w:hAnsi="Calibri" w:cs="Calibri"/>
+          <w:rFonts w:asciiTheme="minorHAnsi" w:eastAsia="Bookman Old Style" w:hAnsiTheme="minorHAnsi" w:cstheme="minorHAnsi"/>
+          <w:b/>
+          <w:color w:val="000000" w:themeColor="text1"/>
+          <w:sz w:val="22"/>
+          <w:szCs w:val="22"/>
+        </w:rPr>
+      </w:pPr>
+      <w:r>
+        <w:rPr>
+          <w:rFonts w:asciiTheme="minorHAnsi" w:eastAsia="Bookman Old Style" w:hAnsiTheme="minorHAnsi" w:cstheme="minorHAnsi"/>
           <w:b/>
           <w:color w:val="000000" w:themeColor="text1"/>
           <w:sz w:val="22"/>
@@ -2675,7 +2675,7 @@
       </w:r>
       <w:r>
         <w:rPr>
-          <w:rFonts w:ascii="Calibri" w:eastAsia="Bookman Old Style" w:hAnsi="Calibri" w:cs="Calibri"/>
+          <w:rFonts w:asciiTheme="minorHAnsi" w:eastAsia="Bookman Old Style" w:hAnsiTheme="minorHAnsi" w:cstheme="minorHAnsi"/>
           <w:b/>
           <w:color w:val="000000" w:themeColor="text1"/>
           <w:sz w:val="22"/>
@@ -2694,16 +2694,16 @@
         <w:ind w:right="9"/>
         <w:jc w:val="both"/>
         <w:rPr>
-          <w:rFonts w:ascii="Calibri" w:eastAsia="Arial" w:hAnsi="Calibri" w:cs="Calibri"/>
-          <w:bCs/>
-          <w:color w:val="000000" w:themeColor="text1"/>
-          <w:sz w:val="22"/>
-          <w:szCs w:val="22"/>
-        </w:rPr>
-      </w:pPr>
-      <w:r>
-        <w:rPr>
-          <w:rFonts w:ascii="Calibri" w:eastAsia="Arial" w:hAnsi="Calibri" w:cs="Calibri"/>
+          <w:rFonts w:asciiTheme="minorHAnsi" w:eastAsia="Arial" w:hAnsiTheme="minorHAnsi" w:cstheme="minorHAnsi"/>
+          <w:bCs/>
+          <w:color w:val="000000" w:themeColor="text1"/>
+          <w:sz w:val="22"/>
+          <w:szCs w:val="22"/>
+        </w:rPr>
+      </w:pPr>
+      <w:r>
+        <w:rPr>
+          <w:rFonts w:asciiTheme="minorHAnsi" w:eastAsia="Arial" w:hAnsiTheme="minorHAnsi" w:cstheme="minorHAnsi"/>
           <w:bCs/>
           <w:color w:val="000000" w:themeColor="text1"/>
           <w:sz w:val="22"/>
@@ -2722,16 +2722,16 @@
         <w:ind w:right="9"/>
         <w:jc w:val="both"/>
         <w:rPr>
-          <w:rFonts w:ascii="Calibri" w:eastAsia="Arial" w:hAnsi="Calibri" w:cs="Calibri"/>
-          <w:bCs/>
-          <w:color w:val="000000" w:themeColor="text1"/>
-          <w:sz w:val="22"/>
-          <w:szCs w:val="22"/>
-        </w:rPr>
-      </w:pPr>
-      <w:r>
-        <w:rPr>
-          <w:rFonts w:ascii="Calibri" w:eastAsia="Arial" w:hAnsi="Calibri" w:cs="Calibri"/>
+          <w:rFonts w:asciiTheme="minorHAnsi" w:eastAsia="Arial" w:hAnsiTheme="minorHAnsi" w:cstheme="minorHAnsi"/>
+          <w:bCs/>
+          <w:color w:val="000000" w:themeColor="text1"/>
+          <w:sz w:val="22"/>
+          <w:szCs w:val="22"/>
+        </w:rPr>
+      </w:pPr>
+      <w:r>
+        <w:rPr>
+          <w:rFonts w:asciiTheme="minorHAnsi" w:eastAsia="Arial" w:hAnsiTheme="minorHAnsi" w:cstheme="minorHAnsi"/>
           <w:bCs/>
           <w:color w:val="000000" w:themeColor="text1"/>
           <w:sz w:val="22"/>
@@ -2750,16 +2750,16 @@
         <w:ind w:right="9"/>
         <w:jc w:val="both"/>
         <w:rPr>
-          <w:rFonts w:ascii="Calibri" w:eastAsia="Arial" w:hAnsi="Calibri" w:cs="Calibri"/>
-          <w:bCs/>
-          <w:color w:val="000000" w:themeColor="text1"/>
-          <w:sz w:val="22"/>
-          <w:szCs w:val="22"/>
-        </w:rPr>
-      </w:pPr>
-      <w:r>
-        <w:rPr>
-          <w:rFonts w:ascii="Calibri" w:eastAsia="Arial" w:hAnsi="Calibri" w:cs="Calibri"/>
+          <w:rFonts w:asciiTheme="minorHAnsi" w:eastAsia="Arial" w:hAnsiTheme="minorHAnsi" w:cstheme="minorHAnsi"/>
+          <w:bCs/>
+          <w:color w:val="000000" w:themeColor="text1"/>
+          <w:sz w:val="22"/>
+          <w:szCs w:val="22"/>
+        </w:rPr>
+      </w:pPr>
+      <w:r>
+        <w:rPr>
+          <w:rFonts w:asciiTheme="minorHAnsi" w:eastAsia="Arial" w:hAnsiTheme="minorHAnsi" w:cstheme="minorHAnsi"/>
           <w:bCs/>
           <w:color w:val="000000" w:themeColor="text1"/>
           <w:sz w:val="22"/>
@@ -2778,16 +2778,16 @@
         <w:ind w:right="9"/>
         <w:jc w:val="both"/>
         <w:rPr>
-          <w:rFonts w:ascii="Calibri" w:eastAsia="Arial" w:hAnsi="Calibri" w:cs="Calibri"/>
-          <w:bCs/>
-          <w:color w:val="000000" w:themeColor="text1"/>
-          <w:sz w:val="22"/>
-          <w:szCs w:val="22"/>
-        </w:rPr>
-      </w:pPr>
-      <w:r>
-        <w:rPr>
-          <w:rFonts w:ascii="Calibri" w:eastAsia="Arial" w:hAnsi="Calibri" w:cs="Calibri"/>
+          <w:rFonts w:asciiTheme="minorHAnsi" w:eastAsia="Arial" w:hAnsiTheme="minorHAnsi" w:cstheme="minorHAnsi"/>
+          <w:bCs/>
+          <w:color w:val="000000" w:themeColor="text1"/>
+          <w:sz w:val="22"/>
+          <w:szCs w:val="22"/>
+        </w:rPr>
+      </w:pPr>
+      <w:r>
+        <w:rPr>
+          <w:rFonts w:asciiTheme="minorHAnsi" w:eastAsia="Arial" w:hAnsiTheme="minorHAnsi" w:cstheme="minorHAnsi"/>
           <w:bCs/>
           <w:color w:val="000000" w:themeColor="text1"/>
           <w:sz w:val="22"/>
@@ -2806,16 +2806,16 @@
         <w:ind w:right="9"/>
         <w:jc w:val="both"/>
         <w:rPr>
-          <w:rFonts w:ascii="Calibri" w:eastAsia="Arial" w:hAnsi="Calibri" w:cs="Calibri"/>
-          <w:bCs/>
-          <w:color w:val="000000" w:themeColor="text1"/>
-          <w:sz w:val="22"/>
-          <w:szCs w:val="22"/>
-        </w:rPr>
-      </w:pPr>
-      <w:r>
-        <w:rPr>
-          <w:rFonts w:ascii="Calibri" w:eastAsia="Arial" w:hAnsi="Calibri" w:cs="Calibri"/>
+          <w:rFonts w:asciiTheme="minorHAnsi" w:eastAsia="Arial" w:hAnsiTheme="minorHAnsi" w:cstheme="minorHAnsi"/>
+          <w:bCs/>
+          <w:color w:val="000000" w:themeColor="text1"/>
+          <w:sz w:val="22"/>
+          <w:szCs w:val="22"/>
+        </w:rPr>
+      </w:pPr>
+      <w:r>
+        <w:rPr>
+          <w:rFonts w:asciiTheme="minorHAnsi" w:eastAsia="Arial" w:hAnsiTheme="minorHAnsi" w:cstheme="minorHAnsi"/>
           <w:bCs/>
           <w:color w:val="000000" w:themeColor="text1"/>
           <w:sz w:val="22"/>
@@ -2834,16 +2834,16 @@
         <w:ind w:right="9"/>
         <w:jc w:val="both"/>
         <w:rPr>
-          <w:rFonts w:ascii="Calibri" w:eastAsia="Arial" w:hAnsi="Calibri" w:cs="Calibri"/>
-          <w:bCs/>
-          <w:color w:val="000000" w:themeColor="text1"/>
-          <w:sz w:val="22"/>
-          <w:szCs w:val="22"/>
-        </w:rPr>
-      </w:pPr>
-      <w:r>
-        <w:rPr>
-          <w:rFonts w:ascii="Calibri" w:eastAsia="Arial" w:hAnsi="Calibri" w:cs="Calibri"/>
+          <w:rFonts w:asciiTheme="minorHAnsi" w:eastAsia="Arial" w:hAnsiTheme="minorHAnsi" w:cstheme="minorHAnsi"/>
+          <w:bCs/>
+          <w:color w:val="000000" w:themeColor="text1"/>
+          <w:sz w:val="22"/>
+          <w:szCs w:val="22"/>
+        </w:rPr>
+      </w:pPr>
+      <w:r>
+        <w:rPr>
+          <w:rFonts w:asciiTheme="minorHAnsi" w:eastAsia="Arial" w:hAnsiTheme="minorHAnsi" w:cstheme="minorHAnsi"/>
           <w:bCs/>
           <w:color w:val="000000" w:themeColor="text1"/>
           <w:sz w:val="22"/>
@@ -2862,16 +2862,16 @@
         <w:ind w:right="9"/>
         <w:jc w:val="both"/>
         <w:rPr>
-          <w:rFonts w:ascii="Calibri" w:eastAsia="Arial" w:hAnsi="Calibri" w:cs="Calibri"/>
-          <w:bCs/>
-          <w:color w:val="000000" w:themeColor="text1"/>
-          <w:sz w:val="22"/>
-          <w:szCs w:val="22"/>
-        </w:rPr>
-      </w:pPr>
-      <w:r>
-        <w:rPr>
-          <w:rFonts w:ascii="Calibri" w:eastAsia="Arial" w:hAnsi="Calibri" w:cs="Calibri"/>
+          <w:rFonts w:asciiTheme="minorHAnsi" w:eastAsia="Arial" w:hAnsiTheme="minorHAnsi" w:cstheme="minorHAnsi"/>
+          <w:bCs/>
+          <w:color w:val="000000" w:themeColor="text1"/>
+          <w:sz w:val="22"/>
+          <w:szCs w:val="22"/>
+        </w:rPr>
+      </w:pPr>
+      <w:r>
+        <w:rPr>
+          <w:rFonts w:asciiTheme="minorHAnsi" w:eastAsia="Arial" w:hAnsiTheme="minorHAnsi" w:cstheme="minorHAnsi"/>
           <w:bCs/>
           <w:color w:val="000000" w:themeColor="text1"/>
           <w:sz w:val="22"/>
@@ -2885,17 +2885,17 @@
         <w:pStyle w:val="divdocumentdivsectiontitle"/>
         <w:spacing w:before="240"/>
         <w:rPr>
-          <w:rFonts w:ascii="Calibri" w:eastAsia="Palatino Linotype" w:hAnsi="Calibri" w:cs="Calibri"/>
-          <w:b/>
-          <w:bCs/>
-          <w:color w:val="000000" w:themeColor="text1"/>
-          <w:sz w:val="22"/>
-          <w:szCs w:val="22"/>
-        </w:rPr>
-      </w:pPr>
-      <w:r>
-        <w:rPr>
-          <w:rFonts w:ascii="Calibri" w:eastAsia="Palatino Linotype" w:hAnsi="Calibri" w:cs="Calibri"/>
+          <w:rFonts w:asciiTheme="minorHAnsi" w:eastAsia="Palatino Linotype" w:hAnsiTheme="minorHAnsi" w:cstheme="minorHAnsi"/>
+          <w:b/>
+          <w:bCs/>
+          <w:color w:val="000000" w:themeColor="text1"/>
+          <w:sz w:val="22"/>
+          <w:szCs w:val="22"/>
+        </w:rPr>
+      </w:pPr>
+      <w:r>
+        <w:rPr>
+          <w:rFonts w:asciiTheme="minorHAnsi" w:eastAsia="Palatino Linotype" w:hAnsiTheme="minorHAnsi" w:cstheme="minorHAnsi"/>
           <w:b/>
           <w:bCs/>
           <w:color w:val="000000" w:themeColor="text1"/>
@@ -2906,7 +2906,7 @@
       </w:r>
       <w:r>
         <w:rPr>
-          <w:rFonts w:ascii="Calibri" w:eastAsia="Palatino Linotype" w:hAnsi="Calibri" w:cs="Calibri"/>
+          <w:rFonts w:asciiTheme="minorHAnsi" w:eastAsia="Palatino Linotype" w:hAnsiTheme="minorHAnsi" w:cstheme="minorHAnsi"/>
           <w:b/>
           <w:bCs/>
           <w:color w:val="000000" w:themeColor="text1"/>
@@ -2917,7 +2917,7 @@
       </w:r>
       <w:r>
         <w:rPr>
-          <w:rFonts w:ascii="Calibri" w:eastAsia="Palatino Linotype" w:hAnsi="Calibri" w:cs="Calibri"/>
+          <w:rFonts w:asciiTheme="minorHAnsi" w:eastAsia="Palatino Linotype" w:hAnsiTheme="minorHAnsi" w:cstheme="minorHAnsi"/>
           <w:b/>
           <w:bCs/>
           <w:color w:val="000000" w:themeColor="text1"/>
@@ -2928,7 +2928,7 @@
       </w:r>
       <w:r>
         <w:rPr>
-          <w:rFonts w:ascii="Calibri" w:eastAsia="Palatino Linotype" w:hAnsi="Calibri" w:cs="Calibri"/>
+          <w:rFonts w:asciiTheme="minorHAnsi" w:eastAsia="Palatino Linotype" w:hAnsiTheme="minorHAnsi" w:cstheme="minorHAnsi"/>
           <w:b/>
           <w:bCs/>
           <w:color w:val="000000" w:themeColor="text1"/>
@@ -2939,7 +2939,7 @@
       </w:r>
       <w:r>
         <w:rPr>
-          <w:rFonts w:ascii="Calibri" w:eastAsia="Palatino Linotype" w:hAnsi="Calibri" w:cs="Calibri"/>
+          <w:rFonts w:asciiTheme="minorHAnsi" w:eastAsia="Palatino Linotype" w:hAnsiTheme="minorHAnsi" w:cstheme="minorHAnsi"/>
           <w:b/>
           <w:bCs/>
           <w:color w:val="000000" w:themeColor="text1"/>
@@ -2950,7 +2950,7 @@
       </w:r>
       <w:r>
         <w:rPr>
-          <w:rFonts w:ascii="Calibri" w:eastAsia="Palatino Linotype" w:hAnsi="Calibri" w:cs="Calibri"/>
+          <w:rFonts w:asciiTheme="minorHAnsi" w:eastAsia="Palatino Linotype" w:hAnsiTheme="minorHAnsi" w:cstheme="minorHAnsi"/>
           <w:b/>
           <w:bCs/>
           <w:color w:val="000000" w:themeColor="text1"/>
@@ -2961,7 +2961,7 @@
       </w:r>
       <w:r>
         <w:rPr>
-          <w:rFonts w:ascii="Calibri" w:eastAsia="Palatino Linotype" w:hAnsi="Calibri" w:cs="Calibri"/>
+          <w:rFonts w:asciiTheme="minorHAnsi" w:eastAsia="Palatino Linotype" w:hAnsiTheme="minorHAnsi" w:cstheme="minorHAnsi"/>
           <w:b/>
           <w:bCs/>
           <w:color w:val="000000" w:themeColor="text1"/>
@@ -2972,7 +2972,7 @@
       </w:r>
       <w:r>
         <w:rPr>
-          <w:rFonts w:ascii="Calibri" w:eastAsia="Palatino Linotype" w:hAnsi="Calibri" w:cs="Calibri"/>
+          <w:rFonts w:asciiTheme="minorHAnsi" w:eastAsia="Palatino Linotype" w:hAnsiTheme="minorHAnsi" w:cstheme="minorHAnsi"/>
           <w:b/>
           <w:bCs/>
           <w:iCs/>
@@ -2984,7 +2984,7 @@
       </w:r>
       <w:r>
         <w:rPr>
-          <w:rFonts w:ascii="Calibri" w:eastAsia="Palatino Linotype" w:hAnsi="Calibri" w:cs="Calibri"/>
+          <w:rFonts w:asciiTheme="minorHAnsi" w:eastAsia="Palatino Linotype" w:hAnsiTheme="minorHAnsi" w:cstheme="minorHAnsi"/>
           <w:b/>
           <w:bCs/>
           <w:iCs/>
@@ -3002,16 +3002,16 @@
         <w:ind w:right="9"/>
         <w:jc w:val="both"/>
         <w:rPr>
-          <w:rFonts w:ascii="Calibri" w:eastAsia="Arial" w:hAnsi="Calibri" w:cs="Calibri"/>
-          <w:bCs/>
-          <w:color w:val="000000" w:themeColor="text1"/>
-          <w:sz w:val="22"/>
-          <w:szCs w:val="22"/>
-        </w:rPr>
-      </w:pPr>
-      <w:r>
-        <w:rPr>
-          <w:rFonts w:ascii="Calibri" w:eastAsia="Arial" w:hAnsi="Calibri" w:cs="Calibri"/>
+          <w:rFonts w:asciiTheme="minorHAnsi" w:eastAsia="Arial" w:hAnsiTheme="minorHAnsi" w:cstheme="minorHAnsi"/>
+          <w:bCs/>
+          <w:color w:val="000000" w:themeColor="text1"/>
+          <w:sz w:val="22"/>
+          <w:szCs w:val="22"/>
+        </w:rPr>
+      </w:pPr>
+      <w:r>
+        <w:rPr>
+          <w:rFonts w:asciiTheme="minorHAnsi" w:eastAsia="Arial" w:hAnsiTheme="minorHAnsi" w:cstheme="minorHAnsi"/>
           <w:bCs/>
           <w:color w:val="000000" w:themeColor="text1"/>
           <w:sz w:val="22"/>
@@ -3030,16 +3030,16 @@
         <w:ind w:right="9"/>
         <w:jc w:val="both"/>
         <w:rPr>
-          <w:rFonts w:ascii="Calibri" w:eastAsia="Arial" w:hAnsi="Calibri" w:cs="Calibri"/>
-          <w:bCs/>
-          <w:color w:val="000000" w:themeColor="text1"/>
-          <w:sz w:val="22"/>
-          <w:szCs w:val="22"/>
-        </w:rPr>
-      </w:pPr>
-      <w:r>
-        <w:rPr>
-          <w:rFonts w:ascii="Calibri" w:eastAsia="Arial" w:hAnsi="Calibri" w:cs="Calibri"/>
+          <w:rFonts w:asciiTheme="minorHAnsi" w:eastAsia="Arial" w:hAnsiTheme="minorHAnsi" w:cstheme="minorHAnsi"/>
+          <w:bCs/>
+          <w:color w:val="000000" w:themeColor="text1"/>
+          <w:sz w:val="22"/>
+          <w:szCs w:val="22"/>
+        </w:rPr>
+      </w:pPr>
+      <w:r>
+        <w:rPr>
+          <w:rFonts w:asciiTheme="minorHAnsi" w:eastAsia="Arial" w:hAnsiTheme="minorHAnsi" w:cstheme="minorHAnsi"/>
           <w:bCs/>
           <w:color w:val="000000" w:themeColor="text1"/>
           <w:sz w:val="22"/>
@@ -3058,16 +3058,16 @@
         <w:ind w:right="9"/>
         <w:jc w:val="both"/>
         <w:rPr>
-          <w:rFonts w:ascii="Calibri" w:eastAsia="Arial" w:hAnsi="Calibri" w:cs="Calibri"/>
-          <w:bCs/>
-          <w:color w:val="000000" w:themeColor="text1"/>
-          <w:sz w:val="22"/>
-          <w:szCs w:val="22"/>
-        </w:rPr>
-      </w:pPr>
-      <w:r>
-        <w:rPr>
-          <w:rFonts w:ascii="Calibri" w:eastAsia="Arial" w:hAnsi="Calibri" w:cs="Calibri"/>
+          <w:rFonts w:asciiTheme="minorHAnsi" w:eastAsia="Arial" w:hAnsiTheme="minorHAnsi" w:cstheme="minorHAnsi"/>
+          <w:bCs/>
+          <w:color w:val="000000" w:themeColor="text1"/>
+          <w:sz w:val="22"/>
+          <w:szCs w:val="22"/>
+        </w:rPr>
+      </w:pPr>
+      <w:r>
+        <w:rPr>
+          <w:rFonts w:asciiTheme="minorHAnsi" w:eastAsia="Arial" w:hAnsiTheme="minorHAnsi" w:cstheme="minorHAnsi"/>
           <w:bCs/>
           <w:color w:val="000000" w:themeColor="text1"/>
           <w:sz w:val="22"/>
@@ -3086,16 +3086,16 @@
         <w:ind w:right="9"/>
         <w:jc w:val="both"/>
         <w:rPr>
-          <w:rFonts w:ascii="Calibri" w:eastAsia="Arial" w:hAnsi="Calibri" w:cs="Calibri"/>
-          <w:bCs/>
-          <w:color w:val="000000" w:themeColor="text1"/>
-          <w:sz w:val="22"/>
-          <w:szCs w:val="22"/>
-        </w:rPr>
-      </w:pPr>
-      <w:r>
-        <w:rPr>
-          <w:rFonts w:ascii="Calibri" w:eastAsia="Arial" w:hAnsi="Calibri" w:cs="Calibri"/>
+          <w:rFonts w:asciiTheme="minorHAnsi" w:eastAsia="Arial" w:hAnsiTheme="minorHAnsi" w:cstheme="minorHAnsi"/>
+          <w:bCs/>
+          <w:color w:val="000000" w:themeColor="text1"/>
+          <w:sz w:val="22"/>
+          <w:szCs w:val="22"/>
+        </w:rPr>
+      </w:pPr>
+      <w:r>
+        <w:rPr>
+          <w:rFonts w:asciiTheme="minorHAnsi" w:eastAsia="Arial" w:hAnsiTheme="minorHAnsi" w:cstheme="minorHAnsi"/>
           <w:bCs/>
           <w:color w:val="000000" w:themeColor="text1"/>
           <w:sz w:val="22"/>
@@ -3114,16 +3114,16 @@
         <w:ind w:right="9"/>
         <w:jc w:val="both"/>
         <w:rPr>
-          <w:rFonts w:ascii="Calibri" w:eastAsia="Arial" w:hAnsi="Calibri" w:cs="Calibri"/>
-          <w:bCs/>
-          <w:color w:val="000000" w:themeColor="text1"/>
-          <w:sz w:val="22"/>
-          <w:szCs w:val="22"/>
-        </w:rPr>
-      </w:pPr>
-      <w:r>
-        <w:rPr>
-          <w:rFonts w:ascii="Calibri" w:eastAsia="Arial" w:hAnsi="Calibri" w:cs="Calibri"/>
+          <w:rFonts w:asciiTheme="minorHAnsi" w:eastAsia="Arial" w:hAnsiTheme="minorHAnsi" w:cstheme="minorHAnsi"/>
+          <w:bCs/>
+          <w:color w:val="000000" w:themeColor="text1"/>
+          <w:sz w:val="22"/>
+          <w:szCs w:val="22"/>
+        </w:rPr>
+      </w:pPr>
+      <w:r>
+        <w:rPr>
+          <w:rFonts w:asciiTheme="minorHAnsi" w:eastAsia="Arial" w:hAnsiTheme="minorHAnsi" w:cstheme="minorHAnsi"/>
           <w:bCs/>
           <w:color w:val="000000" w:themeColor="text1"/>
           <w:sz w:val="22"/>
@@ -3141,16 +3141,16 @@
         <w:jc w:val="both"/>
         <w:outlineLvl w:val="3"/>
         <w:rPr>
-          <w:rFonts w:ascii="Calibri" w:eastAsia="Bookman Old Style" w:hAnsi="Calibri" w:cs="Calibri"/>
-          <w:b/>
-          <w:color w:val="000000" w:themeColor="text1"/>
-          <w:sz w:val="22"/>
-          <w:szCs w:val="22"/>
-        </w:rPr>
-      </w:pPr>
-      <w:r>
-        <w:rPr>
-          <w:rFonts w:ascii="Calibri" w:eastAsia="Bookman Old Style" w:hAnsi="Calibri" w:cs="Calibri"/>
+          <w:rFonts w:asciiTheme="minorHAnsi" w:eastAsia="Bookman Old Style" w:hAnsiTheme="minorHAnsi" w:cstheme="minorHAnsi"/>
+          <w:b/>
+          <w:color w:val="000000" w:themeColor="text1"/>
+          <w:sz w:val="22"/>
+          <w:szCs w:val="22"/>
+        </w:rPr>
+      </w:pPr>
+      <w:r>
+        <w:rPr>
+          <w:rFonts w:asciiTheme="minorHAnsi" w:eastAsia="Bookman Old Style" w:hAnsiTheme="minorHAnsi" w:cstheme="minorHAnsi"/>
           <w:b/>
           <w:color w:val="000000" w:themeColor="text1"/>
           <w:sz w:val="22"/>
@@ -3169,16 +3169,16 @@
         <w:ind w:right="9"/>
         <w:jc w:val="both"/>
         <w:rPr>
-          <w:rFonts w:ascii="Calibri" w:eastAsia="Bookman Old Style" w:hAnsi="Calibri" w:cs="Calibri"/>
-          <w:b/>
-          <w:color w:val="000000" w:themeColor="text1"/>
-          <w:sz w:val="22"/>
-          <w:szCs w:val="22"/>
-        </w:rPr>
-      </w:pPr>
-      <w:r>
-        <w:rPr>
-          <w:rFonts w:ascii="Calibri" w:eastAsia="Palatino Linotype" w:hAnsi="Calibri" w:cs="Calibri"/>
+          <w:rFonts w:asciiTheme="minorHAnsi" w:eastAsia="Bookman Old Style" w:hAnsiTheme="minorHAnsi" w:cstheme="minorHAnsi"/>
+          <w:b/>
+          <w:color w:val="000000" w:themeColor="text1"/>
+          <w:sz w:val="22"/>
+          <w:szCs w:val="22"/>
+        </w:rPr>
+      </w:pPr>
+      <w:r>
+        <w:rPr>
+          <w:rFonts w:asciiTheme="minorHAnsi" w:eastAsia="Palatino Linotype" w:hAnsiTheme="minorHAnsi" w:cstheme="minorHAnsi"/>
           <w:b/>
           <w:bCs/>
           <w:color w:val="000000" w:themeColor="text1"/>
@@ -3189,7 +3189,7 @@
       </w:r>
       <w:r>
         <w:rPr>
-          <w:rFonts w:ascii="Calibri" w:eastAsia="Palatino Linotype" w:hAnsi="Calibri" w:cs="Calibri"/>
+          <w:rFonts w:asciiTheme="minorHAnsi" w:eastAsia="Palatino Linotype" w:hAnsiTheme="minorHAnsi" w:cstheme="minorHAnsi"/>
           <w:color w:val="000000" w:themeColor="text1"/>
           <w:sz w:val="22"/>
           <w:szCs w:val="22"/>
@@ -3198,7 +3198,7 @@
       </w:r>
       <w:r>
         <w:rPr>
-          <w:rFonts w:ascii="Calibri" w:eastAsia="Palatino Linotype" w:hAnsi="Calibri" w:cs="Calibri"/>
+          <w:rFonts w:asciiTheme="minorHAnsi" w:eastAsia="Palatino Linotype" w:hAnsiTheme="minorHAnsi" w:cstheme="minorHAnsi"/>
           <w:b/>
           <w:color w:val="000000" w:themeColor="text1"/>
           <w:sz w:val="22"/>
@@ -3208,7 +3208,7 @@
       </w:r>
       <w:r>
         <w:rPr>
-          <w:rFonts w:ascii="Calibri" w:eastAsia="Palatino Linotype" w:hAnsi="Calibri" w:cs="Calibri"/>
+          <w:rFonts w:asciiTheme="minorHAnsi" w:eastAsia="Palatino Linotype" w:hAnsiTheme="minorHAnsi" w:cstheme="minorHAnsi"/>
           <w:b/>
           <w:color w:val="000000" w:themeColor="text1"/>
           <w:sz w:val="22"/>
@@ -3219,7 +3219,7 @@
       </w:r>
       <w:r>
         <w:rPr>
-          <w:rFonts w:ascii="Calibri" w:eastAsia="Bookman Old Style" w:hAnsi="Calibri" w:cs="Calibri"/>
+          <w:rFonts w:asciiTheme="minorHAnsi" w:eastAsia="Bookman Old Style" w:hAnsiTheme="minorHAnsi" w:cstheme="minorHAnsi"/>
           <w:b/>
           <w:color w:val="000000" w:themeColor="text1"/>
           <w:sz w:val="22"/>
@@ -3233,16 +3233,16 @@
         <w:shd w:val="clear" w:color="auto" w:fill="FFFFFF"/>
         <w:spacing w:line="240" w:lineRule="auto"/>
         <w:rPr>
-          <w:rFonts w:ascii="Calibri" w:eastAsia="Bookman Old Style" w:hAnsi="Calibri" w:cs="Calibri"/>
-          <w:b/>
-          <w:color w:val="000000" w:themeColor="text1"/>
-          <w:sz w:val="22"/>
-          <w:szCs w:val="22"/>
-        </w:rPr>
-      </w:pPr>
-      <w:r>
-        <w:rPr>
-          <w:rFonts w:ascii="Calibri" w:eastAsia="Bookman Old Style" w:hAnsi="Calibri" w:cs="Calibri"/>
+          <w:rFonts w:asciiTheme="minorHAnsi" w:eastAsia="Bookman Old Style" w:hAnsiTheme="minorHAnsi" w:cstheme="minorHAnsi"/>
+          <w:b/>
+          <w:color w:val="000000" w:themeColor="text1"/>
+          <w:sz w:val="22"/>
+          <w:szCs w:val="22"/>
+        </w:rPr>
+      </w:pPr>
+      <w:r>
+        <w:rPr>
+          <w:rFonts w:asciiTheme="minorHAnsi" w:eastAsia="Bookman Old Style" w:hAnsiTheme="minorHAnsi" w:cstheme="minorHAnsi"/>
           <w:b/>
           <w:color w:val="000000" w:themeColor="text1"/>
           <w:sz w:val="22"/>
@@ -3253,7 +3253,7 @@
       </w:r>
       <w:r>
         <w:rPr>
-          <w:rFonts w:ascii="Calibri" w:eastAsia="Bookman Old Style" w:hAnsi="Calibri" w:cs="Calibri"/>
+          <w:rFonts w:asciiTheme="minorHAnsi" w:eastAsia="Bookman Old Style" w:hAnsiTheme="minorHAnsi" w:cstheme="minorHAnsi"/>
           <w:b/>
           <w:color w:val="000000" w:themeColor="text1"/>
           <w:sz w:val="22"/>
@@ -3272,16 +3272,16 @@
         <w:ind w:right="9"/>
         <w:jc w:val="both"/>
         <w:rPr>
-          <w:rFonts w:ascii="Calibri" w:eastAsia="Arial" w:hAnsi="Calibri" w:cs="Calibri"/>
-          <w:bCs/>
-          <w:color w:val="000000" w:themeColor="text1"/>
-          <w:sz w:val="22"/>
-          <w:szCs w:val="22"/>
-        </w:rPr>
-      </w:pPr>
-      <w:r>
-        <w:rPr>
-          <w:rFonts w:ascii="Calibri" w:eastAsia="Arial" w:hAnsi="Calibri" w:cs="Calibri"/>
+          <w:rFonts w:asciiTheme="minorHAnsi" w:eastAsia="Arial" w:hAnsiTheme="minorHAnsi" w:cstheme="minorHAnsi"/>
+          <w:bCs/>
+          <w:color w:val="000000" w:themeColor="text1"/>
+          <w:sz w:val="22"/>
+          <w:szCs w:val="22"/>
+        </w:rPr>
+      </w:pPr>
+      <w:r>
+        <w:rPr>
+          <w:rFonts w:asciiTheme="minorHAnsi" w:eastAsia="Arial" w:hAnsiTheme="minorHAnsi" w:cstheme="minorHAnsi"/>
           <w:bCs/>
           <w:color w:val="000000" w:themeColor="text1"/>
           <w:sz w:val="22"/>
@@ -3300,16 +3300,16 @@
         <w:ind w:right="9"/>
         <w:jc w:val="both"/>
         <w:rPr>
-          <w:rFonts w:ascii="Calibri" w:eastAsia="Arial" w:hAnsi="Calibri" w:cs="Calibri"/>
-          <w:bCs/>
-          <w:color w:val="000000" w:themeColor="text1"/>
-          <w:sz w:val="22"/>
-          <w:szCs w:val="22"/>
-        </w:rPr>
-      </w:pPr>
-      <w:r>
-        <w:rPr>
-          <w:rFonts w:ascii="Calibri" w:eastAsia="Arial" w:hAnsi="Calibri" w:cs="Calibri"/>
+          <w:rFonts w:asciiTheme="minorHAnsi" w:eastAsia="Arial" w:hAnsiTheme="minorHAnsi" w:cstheme="minorHAnsi"/>
+          <w:bCs/>
+          <w:color w:val="000000" w:themeColor="text1"/>
+          <w:sz w:val="22"/>
+          <w:szCs w:val="22"/>
+        </w:rPr>
+      </w:pPr>
+      <w:r>
+        <w:rPr>
+          <w:rFonts w:asciiTheme="minorHAnsi" w:eastAsia="Arial" w:hAnsiTheme="minorHAnsi" w:cstheme="minorHAnsi"/>
           <w:bCs/>
           <w:color w:val="000000" w:themeColor="text1"/>
           <w:sz w:val="22"/>
@@ -3328,16 +3328,16 @@
         <w:ind w:right="9"/>
         <w:jc w:val="both"/>
         <w:rPr>
-          <w:rFonts w:ascii="Calibri" w:eastAsia="Arial" w:hAnsi="Calibri" w:cs="Calibri"/>
-          <w:bCs/>
-          <w:color w:val="000000" w:themeColor="text1"/>
-          <w:sz w:val="22"/>
-          <w:szCs w:val="22"/>
-        </w:rPr>
-      </w:pPr>
-      <w:r>
-        <w:rPr>
-          <w:rFonts w:ascii="Calibri" w:eastAsia="Arial" w:hAnsi="Calibri" w:cs="Calibri"/>
+          <w:rFonts w:asciiTheme="minorHAnsi" w:eastAsia="Arial" w:hAnsiTheme="minorHAnsi" w:cstheme="minorHAnsi"/>
+          <w:bCs/>
+          <w:color w:val="000000" w:themeColor="text1"/>
+          <w:sz w:val="22"/>
+          <w:szCs w:val="22"/>
+        </w:rPr>
+      </w:pPr>
+      <w:r>
+        <w:rPr>
+          <w:rFonts w:asciiTheme="minorHAnsi" w:eastAsia="Arial" w:hAnsiTheme="minorHAnsi" w:cstheme="minorHAnsi"/>
           <w:bCs/>
           <w:color w:val="000000" w:themeColor="text1"/>
           <w:sz w:val="22"/>
@@ -3347,7 +3347,7 @@
       </w:r>
       <w:r>
         <w:rPr>
-          <w:rFonts w:ascii="Calibri" w:eastAsia="Arial" w:hAnsi="Calibri" w:cs="Calibri"/>
+          <w:rFonts w:asciiTheme="minorHAnsi" w:eastAsia="Arial" w:hAnsiTheme="minorHAnsi" w:cstheme="minorHAnsi"/>
           <w:bCs/>
           <w:color w:val="000000" w:themeColor="text1"/>
           <w:sz w:val="22"/>
@@ -3357,7 +3357,7 @@
       </w:r>
       <w:r>
         <w:rPr>
-          <w:rFonts w:ascii="Calibri" w:eastAsia="Arial" w:hAnsi="Calibri" w:cs="Calibri"/>
+          <w:rFonts w:asciiTheme="minorHAnsi" w:eastAsia="Arial" w:hAnsiTheme="minorHAnsi" w:cstheme="minorHAnsi"/>
           <w:bCs/>
           <w:color w:val="000000" w:themeColor="text1"/>
           <w:sz w:val="22"/>
@@ -3376,16 +3376,16 @@
         <w:ind w:right="9"/>
         <w:jc w:val="both"/>
         <w:rPr>
-          <w:rFonts w:ascii="Calibri" w:eastAsia="Arial" w:hAnsi="Calibri" w:cs="Calibri"/>
-          <w:bCs/>
-          <w:color w:val="000000" w:themeColor="text1"/>
-          <w:sz w:val="22"/>
-          <w:szCs w:val="22"/>
-        </w:rPr>
-      </w:pPr>
-      <w:r>
-        <w:rPr>
-          <w:rFonts w:ascii="Calibri" w:eastAsia="Arial" w:hAnsi="Calibri" w:cs="Calibri"/>
+          <w:rFonts w:asciiTheme="minorHAnsi" w:eastAsia="Arial" w:hAnsiTheme="minorHAnsi" w:cstheme="minorHAnsi"/>
+          <w:bCs/>
+          <w:color w:val="000000" w:themeColor="text1"/>
+          <w:sz w:val="22"/>
+          <w:szCs w:val="22"/>
+        </w:rPr>
+      </w:pPr>
+      <w:r>
+        <w:rPr>
+          <w:rFonts w:asciiTheme="minorHAnsi" w:eastAsia="Arial" w:hAnsiTheme="minorHAnsi" w:cstheme="minorHAnsi"/>
           <w:bCs/>
           <w:color w:val="000000" w:themeColor="text1"/>
           <w:sz w:val="22"/>
@@ -3395,7 +3395,7 @@
       </w:r>
       <w:r>
         <w:rPr>
-          <w:rFonts w:ascii="Calibri" w:eastAsia="Arial" w:hAnsi="Calibri" w:cs="Calibri"/>
+          <w:rFonts w:asciiTheme="minorHAnsi" w:eastAsia="Arial" w:hAnsiTheme="minorHAnsi" w:cstheme="minorHAnsi"/>
           <w:bCs/>
           <w:color w:val="000000" w:themeColor="text1"/>
           <w:sz w:val="22"/>
@@ -3414,16 +3414,16 @@
         <w:ind w:right="9"/>
         <w:jc w:val="both"/>
         <w:rPr>
-          <w:rFonts w:ascii="Calibri" w:eastAsia="Arial" w:hAnsi="Calibri" w:cs="Calibri"/>
-          <w:bCs/>
-          <w:color w:val="000000" w:themeColor="text1"/>
-          <w:sz w:val="22"/>
-          <w:szCs w:val="22"/>
-        </w:rPr>
-      </w:pPr>
-      <w:r>
-        <w:rPr>
-          <w:rFonts w:ascii="Calibri" w:eastAsia="Arial" w:hAnsi="Calibri" w:cs="Calibri"/>
+          <w:rFonts w:asciiTheme="minorHAnsi" w:eastAsia="Arial" w:hAnsiTheme="minorHAnsi" w:cstheme="minorHAnsi"/>
+          <w:bCs/>
+          <w:color w:val="000000" w:themeColor="text1"/>
+          <w:sz w:val="22"/>
+          <w:szCs w:val="22"/>
+        </w:rPr>
+      </w:pPr>
+      <w:r>
+        <w:rPr>
+          <w:rFonts w:asciiTheme="minorHAnsi" w:eastAsia="Arial" w:hAnsiTheme="minorHAnsi" w:cstheme="minorHAnsi"/>
           <w:bCs/>
           <w:color w:val="000000" w:themeColor="text1"/>
           <w:sz w:val="22"/>
@@ -3442,16 +3442,16 @@
         <w:ind w:right="9"/>
         <w:jc w:val="both"/>
         <w:rPr>
-          <w:rFonts w:ascii="Calibri" w:eastAsia="Arial" w:hAnsi="Calibri" w:cs="Calibri"/>
-          <w:bCs/>
-          <w:color w:val="000000" w:themeColor="text1"/>
-          <w:sz w:val="22"/>
-          <w:szCs w:val="22"/>
-        </w:rPr>
-      </w:pPr>
-      <w:r>
-        <w:rPr>
-          <w:rFonts w:ascii="Calibri" w:eastAsia="Arial" w:hAnsi="Calibri" w:cs="Calibri"/>
+          <w:rFonts w:asciiTheme="minorHAnsi" w:eastAsia="Arial" w:hAnsiTheme="minorHAnsi" w:cstheme="minorHAnsi"/>
+          <w:bCs/>
+          <w:color w:val="000000" w:themeColor="text1"/>
+          <w:sz w:val="22"/>
+          <w:szCs w:val="22"/>
+        </w:rPr>
+      </w:pPr>
+      <w:r>
+        <w:rPr>
+          <w:rFonts w:asciiTheme="minorHAnsi" w:eastAsia="Arial" w:hAnsiTheme="minorHAnsi" w:cstheme="minorHAnsi"/>
           <w:bCs/>
           <w:color w:val="000000" w:themeColor="text1"/>
           <w:sz w:val="22"/>
@@ -3461,7 +3461,7 @@
       </w:r>
       <w:r>
         <w:rPr>
-          <w:rFonts w:ascii="Calibri" w:eastAsia="Arial" w:hAnsi="Calibri" w:cs="Calibri"/>
+          <w:rFonts w:asciiTheme="minorHAnsi" w:eastAsia="Arial" w:hAnsiTheme="minorHAnsi" w:cstheme="minorHAnsi"/>
           <w:bCs/>
           <w:color w:val="000000" w:themeColor="text1"/>
           <w:sz w:val="22"/>
@@ -3482,7 +3482,7 @@
         <w:spacing w:before="240" w:line="240" w:lineRule="auto"/>
         <w:jc w:val="both"/>
         <w:rPr>
-          <w:rFonts w:ascii="Calibri" w:eastAsia="Bookman Old Style" w:hAnsi="Calibri" w:cs="Calibri"/>
+          <w:rFonts w:asciiTheme="minorHAnsi" w:eastAsia="Bookman Old Style" w:hAnsiTheme="minorHAnsi" w:cstheme="minorHAnsi"/>
           <w:b/>
           <w:smallCaps/>
           <w:color w:val="000000" w:themeColor="text1"/>
@@ -3492,7 +3492,7 @@
       </w:pPr>
       <w:r>
         <w:rPr>
-          <w:rFonts w:ascii="Calibri" w:eastAsia="Bookman Old Style" w:hAnsi="Calibri" w:cs="Calibri"/>
+          <w:rFonts w:asciiTheme="minorHAnsi" w:eastAsia="Bookman Old Style" w:hAnsiTheme="minorHAnsi" w:cstheme="minorHAnsi"/>
           <w:b/>
           <w:smallCaps/>
           <w:color w:val="000000" w:themeColor="text1"/>
@@ -3515,40 +3515,69 @@
         <w:ind w:right="9" w:hanging="450"/>
         <w:jc w:val="both"/>
         <w:rPr>
-          <w:rFonts w:ascii="Calibri" w:eastAsia="Palatino Linotype" w:hAnsi="Calibri" w:cs="Calibri"/>
-          <w:bCs/>
-          <w:color w:val="000000" w:themeColor="text1"/>
-          <w:sz w:val="22"/>
-          <w:szCs w:val="22"/>
-        </w:rPr>
-      </w:pPr>
-      <w:r>
-        <w:rPr>
-          <w:rFonts w:ascii="Calibri" w:hAnsi="Calibri" w:cs="Calibri"/>
+          <w:rFonts w:asciiTheme="minorHAnsi" w:eastAsia="Palatino Linotype" w:hAnsiTheme="minorHAnsi" w:cstheme="minorHAnsi"/>
+          <w:bCs/>
+          <w:color w:val="000000" w:themeColor="text1"/>
+          <w:sz w:val="22"/>
+          <w:szCs w:val="22"/>
+        </w:rPr>
+      </w:pPr>
+      <w:r>
+        <w:rPr>
+          <w:rFonts w:asciiTheme="minorHAnsi" w:hAnsiTheme="minorHAnsi" w:cstheme="minorHAnsi"/>
+          <w:sz w:val="22"/>
+          <w:szCs w:val="22"/>
         </w:rPr>
         <w:t>McKinsey &amp; Company:</w:t>
+      </w:r>
+      <w:r>
+        <w:rPr>
+          <w:rFonts w:asciiTheme="minorHAnsi" w:hAnsiTheme="minorHAnsi" w:cstheme="minorHAnsi"/>
+          <w:sz w:val="22"/>
+          <w:szCs w:val="22"/>
+        </w:rPr>
+        <w:t xml:space="preserve"> </w:t>
       </w:r>
       <w:hyperlink r:id="rId21" w:history="1">
         <w:r>
           <w:rPr>
             <w:rStyle w:val="Hyperlink"/>
-            <w:rFonts w:ascii="Calibri" w:hAnsi="Calibri" w:cs="Calibri"/>
-          </w:rPr>
-          <w:t xml:space="preserve"> </w:t>
-        </w:r>
-        <w:r>
-          <w:rPr>
-            <w:rStyle w:val="Hyperlink"/>
-            <w:rFonts w:ascii="Calibri" w:hAnsi="Calibri" w:cs="Calibri"/>
+            <w:rFonts w:asciiTheme="minorHAnsi" w:hAnsiTheme="minorHAnsi" w:cstheme="minorHAnsi"/>
+            <w:sz w:val="22"/>
+            <w:szCs w:val="22"/>
           </w:rPr>
           <w:t>Ability to Execute (A2E) Essentials</w:t>
         </w:r>
       </w:hyperlink>
       <w:r>
         <w:rPr>
-          <w:rFonts w:ascii="Calibri" w:hAnsi="Calibri" w:cs="Calibri"/>
-        </w:rPr>
-        <w:t xml:space="preserve"> (August 2025)</w:t>
+          <w:rFonts w:asciiTheme="minorHAnsi" w:hAnsiTheme="minorHAnsi" w:cstheme="minorHAnsi"/>
+          <w:b/>
+          <w:bCs/>
+          <w:sz w:val="22"/>
+          <w:szCs w:val="22"/>
+        </w:rPr>
+        <w:t xml:space="preserve"> – </w:t>
+      </w:r>
+      <w:r>
+        <w:rPr>
+          <w:rFonts w:asciiTheme="minorHAnsi" w:hAnsiTheme="minorHAnsi" w:cstheme="minorHAnsi"/>
+          <w:b/>
+          <w:bCs/>
+          <w:sz w:val="22"/>
+          <w:szCs w:val="22"/>
+        </w:rPr>
+        <w:t>August 2025</w:t>
+      </w:r>
+      <w:r>
+        <w:rPr>
+          <w:rFonts w:asciiTheme="minorHAnsi" w:hAnsiTheme="minorHAnsi" w:cstheme="minorHAnsi"/>
+          <w:b/>
+          <w:bCs/>
+          <w:sz w:val="22"/>
+          <w:szCs w:val="22"/>
+        </w:rPr>
+        <w:t>.</w:t>
       </w:r>
     </w:p>
     <w:p>
@@ -3564,16 +3593,16 @@
         <w:ind w:right="9" w:hanging="450"/>
         <w:jc w:val="both"/>
         <w:rPr>
-          <w:rFonts w:ascii="Calibri" w:eastAsia="Palatino Linotype" w:hAnsi="Calibri" w:cs="Calibri"/>
-          <w:bCs/>
-          <w:color w:val="000000" w:themeColor="text1"/>
-          <w:sz w:val="22"/>
-          <w:szCs w:val="22"/>
-        </w:rPr>
-      </w:pPr>
-      <w:r>
-        <w:rPr>
-          <w:rFonts w:ascii="Calibri" w:eastAsia="Palatino Linotype" w:hAnsi="Calibri" w:cs="Calibri"/>
+          <w:rFonts w:asciiTheme="minorHAnsi" w:eastAsia="Palatino Linotype" w:hAnsiTheme="minorHAnsi" w:cstheme="minorHAnsi"/>
+          <w:bCs/>
+          <w:color w:val="000000" w:themeColor="text1"/>
+          <w:sz w:val="22"/>
+          <w:szCs w:val="22"/>
+        </w:rPr>
+      </w:pPr>
+      <w:r>
+        <w:rPr>
+          <w:rFonts w:asciiTheme="minorHAnsi" w:eastAsia="Palatino Linotype" w:hAnsiTheme="minorHAnsi" w:cstheme="minorHAnsi"/>
           <w:bCs/>
           <w:color w:val="000000" w:themeColor="text1"/>
           <w:sz w:val="22"/>
@@ -3583,7 +3612,7 @@
       </w:r>
       <w:r>
         <w:rPr>
-          <w:rFonts w:ascii="Calibri" w:eastAsia="Palatino Linotype" w:hAnsi="Calibri" w:cs="Calibri"/>
+          <w:rFonts w:asciiTheme="minorHAnsi" w:eastAsia="Palatino Linotype" w:hAnsiTheme="minorHAnsi" w:cstheme="minorHAnsi"/>
           <w:bCs/>
           <w:color w:val="000000" w:themeColor="text1"/>
           <w:sz w:val="22"/>
@@ -3593,7 +3622,7 @@
       </w:r>
       <w:r>
         <w:rPr>
-          <w:rFonts w:ascii="Calibri" w:eastAsia="Palatino Linotype" w:hAnsi="Calibri" w:cs="Calibri"/>
+          <w:rFonts w:asciiTheme="minorHAnsi" w:eastAsia="Palatino Linotype" w:hAnsiTheme="minorHAnsi" w:cstheme="minorHAnsi"/>
           <w:bCs/>
           <w:color w:val="000000" w:themeColor="text1"/>
           <w:sz w:val="22"/>
@@ -3603,7 +3632,7 @@
       </w:r>
       <w:r>
         <w:rPr>
-          <w:rFonts w:ascii="Calibri" w:eastAsia="Palatino Linotype" w:hAnsi="Calibri" w:cs="Calibri"/>
+          <w:rFonts w:asciiTheme="minorHAnsi" w:eastAsia="Palatino Linotype" w:hAnsiTheme="minorHAnsi" w:cstheme="minorHAnsi"/>
           <w:bCs/>
           <w:color w:val="000000" w:themeColor="text1"/>
           <w:sz w:val="22"/>
@@ -3615,7 +3644,7 @@
         <w:r>
           <w:rPr>
             <w:rStyle w:val="Hyperlink"/>
-            <w:rFonts w:ascii="Calibri" w:eastAsia="Palatino Linotype" w:hAnsi="Calibri" w:cs="Calibri"/>
+            <w:rFonts w:asciiTheme="minorHAnsi" w:eastAsia="Palatino Linotype" w:hAnsiTheme="minorHAnsi" w:cstheme="minorHAnsi"/>
             <w:bCs/>
             <w:sz w:val="22"/>
             <w:szCs w:val="22"/>
@@ -3625,7 +3654,7 @@
       </w:hyperlink>
       <w:r>
         <w:rPr>
-          <w:rFonts w:ascii="Calibri" w:eastAsia="Palatino Linotype" w:hAnsi="Calibri" w:cs="Calibri"/>
+          <w:rFonts w:asciiTheme="minorHAnsi" w:eastAsia="Palatino Linotype" w:hAnsiTheme="minorHAnsi" w:cstheme="minorHAnsi"/>
           <w:bCs/>
           <w:color w:val="000000" w:themeColor="text1"/>
           <w:sz w:val="22"/>
@@ -3635,7 +3664,7 @@
       </w:r>
       <w:r>
         <w:rPr>
-          <w:rFonts w:ascii="Calibri" w:eastAsia="Palatino Linotype" w:hAnsi="Calibri" w:cs="Calibri"/>
+          <w:rFonts w:asciiTheme="minorHAnsi" w:eastAsia="Palatino Linotype" w:hAnsiTheme="minorHAnsi" w:cstheme="minorHAnsi"/>
           <w:b/>
           <w:color w:val="000000" w:themeColor="text1"/>
           <w:sz w:val="22"/>
@@ -3645,7 +3674,7 @@
       </w:r>
       <w:r>
         <w:rPr>
-          <w:rFonts w:ascii="Calibri" w:eastAsia="Palatino Linotype" w:hAnsi="Calibri" w:cs="Calibri"/>
+          <w:rFonts w:asciiTheme="minorHAnsi" w:eastAsia="Palatino Linotype" w:hAnsiTheme="minorHAnsi" w:cstheme="minorHAnsi"/>
           <w:b/>
           <w:color w:val="000000" w:themeColor="text1"/>
           <w:sz w:val="22"/>
@@ -3667,16 +3696,16 @@
         <w:ind w:right="9" w:hanging="450"/>
         <w:jc w:val="both"/>
         <w:rPr>
-          <w:rFonts w:ascii="Calibri" w:eastAsia="Palatino Linotype" w:hAnsi="Calibri" w:cs="Calibri"/>
-          <w:bCs/>
-          <w:color w:val="000000" w:themeColor="text1"/>
-          <w:sz w:val="22"/>
-          <w:szCs w:val="22"/>
-        </w:rPr>
-      </w:pPr>
-      <w:r>
-        <w:rPr>
-          <w:rFonts w:ascii="Calibri" w:eastAsia="Palatino Linotype" w:hAnsi="Calibri" w:cs="Calibri"/>
+          <w:rFonts w:asciiTheme="minorHAnsi" w:eastAsia="Palatino Linotype" w:hAnsiTheme="minorHAnsi" w:cstheme="minorHAnsi"/>
+          <w:bCs/>
+          <w:color w:val="000000" w:themeColor="text1"/>
+          <w:sz w:val="22"/>
+          <w:szCs w:val="22"/>
+        </w:rPr>
+      </w:pPr>
+      <w:r>
+        <w:rPr>
+          <w:rFonts w:asciiTheme="minorHAnsi" w:eastAsia="Palatino Linotype" w:hAnsiTheme="minorHAnsi" w:cstheme="minorHAnsi"/>
           <w:bCs/>
           <w:color w:val="000000" w:themeColor="text1"/>
           <w:sz w:val="22"/>
@@ -3688,7 +3717,7 @@
         <w:r>
           <w:rPr>
             <w:rStyle w:val="Hyperlink"/>
-            <w:rFonts w:ascii="Calibri" w:eastAsia="Palatino Linotype" w:hAnsi="Calibri" w:cs="Calibri"/>
+            <w:rFonts w:asciiTheme="minorHAnsi" w:eastAsia="Palatino Linotype" w:hAnsiTheme="minorHAnsi" w:cstheme="minorHAnsi"/>
             <w:bCs/>
             <w:sz w:val="22"/>
             <w:szCs w:val="22"/>
@@ -3698,7 +3727,7 @@
       </w:hyperlink>
       <w:r>
         <w:rPr>
-          <w:rFonts w:ascii="Calibri" w:eastAsia="Palatino Linotype" w:hAnsi="Calibri" w:cs="Calibri"/>
+          <w:rFonts w:asciiTheme="minorHAnsi" w:eastAsia="Palatino Linotype" w:hAnsiTheme="minorHAnsi" w:cstheme="minorHAnsi"/>
           <w:bCs/>
           <w:color w:val="000000" w:themeColor="text1"/>
           <w:sz w:val="22"/>
@@ -3708,7 +3737,7 @@
       </w:r>
       <w:r>
         <w:rPr>
-          <w:rFonts w:ascii="Calibri" w:eastAsia="Palatino Linotype" w:hAnsi="Calibri" w:cs="Calibri"/>
+          <w:rFonts w:asciiTheme="minorHAnsi" w:eastAsia="Palatino Linotype" w:hAnsiTheme="minorHAnsi" w:cstheme="minorHAnsi"/>
           <w:b/>
           <w:color w:val="000000" w:themeColor="text1"/>
           <w:sz w:val="22"/>
@@ -3730,16 +3759,16 @@
         <w:ind w:right="9" w:hanging="450"/>
         <w:jc w:val="both"/>
         <w:rPr>
-          <w:rFonts w:ascii="Calibri" w:eastAsia="Palatino Linotype" w:hAnsi="Calibri" w:cs="Calibri"/>
-          <w:bCs/>
-          <w:color w:val="000000" w:themeColor="text1"/>
-          <w:sz w:val="22"/>
-          <w:szCs w:val="22"/>
-        </w:rPr>
-      </w:pPr>
-      <w:r>
-        <w:rPr>
-          <w:rFonts w:ascii="Calibri" w:eastAsia="Palatino Linotype" w:hAnsi="Calibri" w:cs="Calibri"/>
+          <w:rFonts w:asciiTheme="minorHAnsi" w:eastAsia="Palatino Linotype" w:hAnsiTheme="minorHAnsi" w:cstheme="minorHAnsi"/>
+          <w:bCs/>
+          <w:color w:val="000000" w:themeColor="text1"/>
+          <w:sz w:val="22"/>
+          <w:szCs w:val="22"/>
+        </w:rPr>
+      </w:pPr>
+      <w:r>
+        <w:rPr>
+          <w:rFonts w:asciiTheme="minorHAnsi" w:eastAsia="Palatino Linotype" w:hAnsiTheme="minorHAnsi" w:cstheme="minorHAnsi"/>
           <w:bCs/>
           <w:color w:val="000000" w:themeColor="text1"/>
           <w:sz w:val="22"/>
@@ -3751,7 +3780,7 @@
         <w:r>
           <w:rPr>
             <w:rStyle w:val="Hyperlink"/>
-            <w:rFonts w:ascii="Calibri" w:eastAsia="Palatino Linotype" w:hAnsi="Calibri" w:cs="Calibri"/>
+            <w:rFonts w:asciiTheme="minorHAnsi" w:eastAsia="Palatino Linotype" w:hAnsiTheme="minorHAnsi" w:cstheme="minorHAnsi"/>
             <w:bCs/>
             <w:sz w:val="22"/>
             <w:szCs w:val="22"/>
@@ -3761,7 +3790,7 @@
       </w:hyperlink>
       <w:r>
         <w:rPr>
-          <w:rFonts w:ascii="Calibri" w:eastAsia="Palatino Linotype" w:hAnsi="Calibri" w:cs="Calibri"/>
+          <w:rFonts w:asciiTheme="minorHAnsi" w:eastAsia="Palatino Linotype" w:hAnsiTheme="minorHAnsi" w:cstheme="minorHAnsi"/>
           <w:bCs/>
           <w:color w:val="000000" w:themeColor="text1"/>
           <w:sz w:val="22"/>
@@ -3771,7 +3800,7 @@
       </w:r>
       <w:r>
         <w:rPr>
-          <w:rFonts w:ascii="Calibri" w:eastAsia="Palatino Linotype" w:hAnsi="Calibri" w:cs="Calibri"/>
+          <w:rFonts w:asciiTheme="minorHAnsi" w:eastAsia="Palatino Linotype" w:hAnsiTheme="minorHAnsi" w:cstheme="minorHAnsi"/>
           <w:b/>
           <w:color w:val="000000" w:themeColor="text1"/>
           <w:sz w:val="22"/>
@@ -3793,16 +3822,16 @@
         <w:ind w:right="9" w:hanging="450"/>
         <w:jc w:val="both"/>
         <w:rPr>
-          <w:rFonts w:ascii="Calibri" w:eastAsia="Palatino Linotype" w:hAnsi="Calibri" w:cs="Calibri"/>
-          <w:bCs/>
-          <w:color w:val="000000" w:themeColor="text1"/>
-          <w:sz w:val="22"/>
-          <w:szCs w:val="22"/>
-        </w:rPr>
-      </w:pPr>
-      <w:r>
-        <w:rPr>
-          <w:rFonts w:ascii="Calibri" w:eastAsia="Palatino Linotype" w:hAnsi="Calibri" w:cs="Calibri"/>
+          <w:rFonts w:asciiTheme="minorHAnsi" w:eastAsia="Palatino Linotype" w:hAnsiTheme="minorHAnsi" w:cstheme="minorHAnsi"/>
+          <w:bCs/>
+          <w:color w:val="000000" w:themeColor="text1"/>
+          <w:sz w:val="22"/>
+          <w:szCs w:val="22"/>
+        </w:rPr>
+      </w:pPr>
+      <w:r>
+        <w:rPr>
+          <w:rFonts w:asciiTheme="minorHAnsi" w:eastAsia="Palatino Linotype" w:hAnsiTheme="minorHAnsi" w:cstheme="minorHAnsi"/>
           <w:bCs/>
           <w:color w:val="000000" w:themeColor="text1"/>
           <w:sz w:val="22"/>
@@ -3814,7 +3843,7 @@
         <w:r>
           <w:rPr>
             <w:rStyle w:val="Hyperlink"/>
-            <w:rFonts w:ascii="Calibri" w:eastAsia="Palatino Linotype" w:hAnsi="Calibri" w:cs="Calibri"/>
+            <w:rFonts w:asciiTheme="minorHAnsi" w:eastAsia="Palatino Linotype" w:hAnsiTheme="minorHAnsi" w:cstheme="minorHAnsi"/>
             <w:bCs/>
             <w:sz w:val="22"/>
             <w:szCs w:val="22"/>
@@ -3824,7 +3853,7 @@
       </w:hyperlink>
       <w:r>
         <w:rPr>
-          <w:rFonts w:ascii="Calibri" w:eastAsia="Palatino Linotype" w:hAnsi="Calibri" w:cs="Calibri"/>
+          <w:rFonts w:asciiTheme="minorHAnsi" w:eastAsia="Palatino Linotype" w:hAnsiTheme="minorHAnsi" w:cstheme="minorHAnsi"/>
           <w:bCs/>
           <w:color w:val="000000" w:themeColor="text1"/>
           <w:sz w:val="22"/>
@@ -3834,7 +3863,7 @@
       </w:r>
       <w:r>
         <w:rPr>
-          <w:rFonts w:ascii="Calibri" w:eastAsia="Palatino Linotype" w:hAnsi="Calibri" w:cs="Calibri"/>
+          <w:rFonts w:asciiTheme="minorHAnsi" w:eastAsia="Palatino Linotype" w:hAnsiTheme="minorHAnsi" w:cstheme="minorHAnsi"/>
           <w:b/>
           <w:color w:val="000000" w:themeColor="text1"/>
           <w:sz w:val="22"/>
@@ -3844,7 +3873,7 @@
       </w:r>
       <w:r>
         <w:rPr>
-          <w:rFonts w:ascii="Calibri" w:eastAsia="Palatino Linotype" w:hAnsi="Calibri" w:cs="Calibri"/>
+          <w:rFonts w:asciiTheme="minorHAnsi" w:eastAsia="Palatino Linotype" w:hAnsiTheme="minorHAnsi" w:cstheme="minorHAnsi"/>
           <w:b/>
           <w:color w:val="000000" w:themeColor="text1"/>
           <w:sz w:val="22"/>
@@ -3866,16 +3895,16 @@
         <w:ind w:right="9" w:hanging="450"/>
         <w:jc w:val="both"/>
         <w:rPr>
-          <w:rFonts w:ascii="Calibri" w:eastAsia="Palatino Linotype" w:hAnsi="Calibri" w:cs="Calibri"/>
-          <w:bCs/>
-          <w:color w:val="000000" w:themeColor="text1"/>
-          <w:sz w:val="22"/>
-          <w:szCs w:val="22"/>
-        </w:rPr>
-      </w:pPr>
-      <w:r>
-        <w:rPr>
-          <w:rFonts w:ascii="Calibri" w:eastAsia="Palatino Linotype" w:hAnsi="Calibri" w:cs="Calibri"/>
+          <w:rFonts w:asciiTheme="minorHAnsi" w:eastAsia="Palatino Linotype" w:hAnsiTheme="minorHAnsi" w:cstheme="minorHAnsi"/>
+          <w:bCs/>
+          <w:color w:val="000000" w:themeColor="text1"/>
+          <w:sz w:val="22"/>
+          <w:szCs w:val="22"/>
+        </w:rPr>
+      </w:pPr>
+      <w:r>
+        <w:rPr>
+          <w:rFonts w:asciiTheme="minorHAnsi" w:eastAsia="Palatino Linotype" w:hAnsiTheme="minorHAnsi" w:cstheme="minorHAnsi"/>
           <w:bCs/>
           <w:color w:val="000000" w:themeColor="text1"/>
           <w:sz w:val="22"/>
@@ -3887,7 +3916,7 @@
         <w:r>
           <w:rPr>
             <w:rStyle w:val="Hyperlink"/>
-            <w:rFonts w:ascii="Calibri" w:eastAsia="Palatino Linotype" w:hAnsi="Calibri" w:cs="Calibri"/>
+            <w:rFonts w:asciiTheme="minorHAnsi" w:eastAsia="Palatino Linotype" w:hAnsiTheme="minorHAnsi" w:cstheme="minorHAnsi"/>
             <w:bCs/>
             <w:sz w:val="22"/>
             <w:szCs w:val="22"/>
@@ -3897,7 +3926,7 @@
       </w:hyperlink>
       <w:r>
         <w:rPr>
-          <w:rFonts w:ascii="Calibri" w:eastAsia="Palatino Linotype" w:hAnsi="Calibri" w:cs="Calibri"/>
+          <w:rFonts w:asciiTheme="minorHAnsi" w:eastAsia="Palatino Linotype" w:hAnsiTheme="minorHAnsi" w:cstheme="minorHAnsi"/>
           <w:bCs/>
           <w:color w:val="000000" w:themeColor="text1"/>
           <w:sz w:val="22"/>
@@ -3907,7 +3936,7 @@
       </w:r>
       <w:r>
         <w:rPr>
-          <w:rFonts w:ascii="Calibri" w:eastAsia="Palatino Linotype" w:hAnsi="Calibri" w:cs="Calibri"/>
+          <w:rFonts w:asciiTheme="minorHAnsi" w:eastAsia="Palatino Linotype" w:hAnsiTheme="minorHAnsi" w:cstheme="minorHAnsi"/>
           <w:b/>
           <w:color w:val="000000" w:themeColor="text1"/>
           <w:sz w:val="22"/>
@@ -3929,16 +3958,16 @@
         <w:ind w:right="9" w:hanging="450"/>
         <w:jc w:val="both"/>
         <w:rPr>
-          <w:rFonts w:ascii="Calibri" w:eastAsia="Palatino Linotype" w:hAnsi="Calibri" w:cs="Calibri"/>
-          <w:bCs/>
-          <w:color w:val="000000" w:themeColor="text1"/>
-          <w:sz w:val="22"/>
-          <w:szCs w:val="22"/>
-        </w:rPr>
-      </w:pPr>
-      <w:r>
-        <w:rPr>
-          <w:rFonts w:ascii="Calibri" w:eastAsia="Palatino Linotype" w:hAnsi="Calibri" w:cs="Calibri"/>
+          <w:rFonts w:asciiTheme="minorHAnsi" w:eastAsia="Palatino Linotype" w:hAnsiTheme="minorHAnsi" w:cstheme="minorHAnsi"/>
+          <w:bCs/>
+          <w:color w:val="000000" w:themeColor="text1"/>
+          <w:sz w:val="22"/>
+          <w:szCs w:val="22"/>
+        </w:rPr>
+      </w:pPr>
+      <w:r>
+        <w:rPr>
+          <w:rFonts w:asciiTheme="minorHAnsi" w:eastAsia="Palatino Linotype" w:hAnsiTheme="minorHAnsi" w:cstheme="minorHAnsi"/>
           <w:bCs/>
           <w:color w:val="000000" w:themeColor="text1"/>
           <w:sz w:val="22"/>
@@ -3950,7 +3979,7 @@
         <w:r>
           <w:rPr>
             <w:rStyle w:val="Hyperlink"/>
-            <w:rFonts w:ascii="Calibri" w:eastAsia="Palatino Linotype" w:hAnsi="Calibri" w:cs="Calibri"/>
+            <w:rFonts w:asciiTheme="minorHAnsi" w:eastAsia="Palatino Linotype" w:hAnsiTheme="minorHAnsi" w:cstheme="minorHAnsi"/>
             <w:bCs/>
             <w:sz w:val="22"/>
             <w:szCs w:val="22"/>
@@ -3960,7 +3989,7 @@
       </w:hyperlink>
       <w:r>
         <w:rPr>
-          <w:rFonts w:ascii="Calibri" w:eastAsia="Palatino Linotype" w:hAnsi="Calibri" w:cs="Calibri"/>
+          <w:rFonts w:asciiTheme="minorHAnsi" w:eastAsia="Palatino Linotype" w:hAnsiTheme="minorHAnsi" w:cstheme="minorHAnsi"/>
           <w:bCs/>
           <w:color w:val="000000" w:themeColor="text1"/>
           <w:sz w:val="22"/>
@@ -3970,7 +3999,7 @@
       </w:r>
       <w:r>
         <w:rPr>
-          <w:rFonts w:ascii="Calibri" w:eastAsia="Palatino Linotype" w:hAnsi="Calibri" w:cs="Calibri"/>
+          <w:rFonts w:asciiTheme="minorHAnsi" w:eastAsia="Palatino Linotype" w:hAnsiTheme="minorHAnsi" w:cstheme="minorHAnsi"/>
           <w:b/>
           <w:color w:val="000000" w:themeColor="text1"/>
           <w:sz w:val="22"/>
@@ -3992,16 +4021,16 @@
         <w:ind w:right="9" w:hanging="450"/>
         <w:jc w:val="both"/>
         <w:rPr>
-          <w:rFonts w:ascii="Calibri" w:eastAsia="Palatino Linotype" w:hAnsi="Calibri" w:cs="Calibri"/>
-          <w:bCs/>
-          <w:color w:val="000000" w:themeColor="text1"/>
-          <w:sz w:val="22"/>
-          <w:szCs w:val="22"/>
-        </w:rPr>
-      </w:pPr>
-      <w:r>
-        <w:rPr>
-          <w:rFonts w:ascii="Calibri" w:eastAsia="Palatino Linotype" w:hAnsi="Calibri" w:cs="Calibri"/>
+          <w:rFonts w:asciiTheme="minorHAnsi" w:eastAsia="Palatino Linotype" w:hAnsiTheme="minorHAnsi" w:cstheme="minorHAnsi"/>
+          <w:bCs/>
+          <w:color w:val="000000" w:themeColor="text1"/>
+          <w:sz w:val="22"/>
+          <w:szCs w:val="22"/>
+        </w:rPr>
+      </w:pPr>
+      <w:r>
+        <w:rPr>
+          <w:rFonts w:asciiTheme="minorHAnsi" w:eastAsia="Palatino Linotype" w:hAnsiTheme="minorHAnsi" w:cstheme="minorHAnsi"/>
           <w:bCs/>
           <w:color w:val="000000" w:themeColor="text1"/>
           <w:sz w:val="22"/>
@@ -4012,7 +4041,7 @@
       <w:hyperlink r:id="rId28" w:history="1">
         <w:r>
           <w:rPr>
-            <w:rFonts w:ascii="Calibri" w:eastAsia="Palatino Linotype" w:hAnsi="Calibri" w:cs="Calibri"/>
+            <w:rFonts w:asciiTheme="minorHAnsi" w:eastAsia="Palatino Linotype" w:hAnsiTheme="minorHAnsi" w:cstheme="minorHAnsi"/>
             <w:bCs/>
             <w:color w:val="000000" w:themeColor="text1"/>
             <w:sz w:val="22"/>
@@ -4024,7 +4053,7 @@
       </w:hyperlink>
       <w:r>
         <w:rPr>
-          <w:rFonts w:ascii="Calibri" w:eastAsia="Palatino Linotype" w:hAnsi="Calibri" w:cs="Calibri"/>
+          <w:rFonts w:asciiTheme="minorHAnsi" w:eastAsia="Palatino Linotype" w:hAnsiTheme="minorHAnsi" w:cstheme="minorHAnsi"/>
           <w:bCs/>
           <w:color w:val="000000" w:themeColor="text1"/>
           <w:sz w:val="22"/>
@@ -4034,7 +4063,7 @@
       </w:r>
       <w:r>
         <w:rPr>
-          <w:rFonts w:ascii="Calibri" w:eastAsia="Palatino Linotype" w:hAnsi="Calibri" w:cs="Calibri"/>
+          <w:rFonts w:asciiTheme="minorHAnsi" w:eastAsia="Palatino Linotype" w:hAnsiTheme="minorHAnsi" w:cstheme="minorHAnsi"/>
           <w:b/>
           <w:color w:val="000000" w:themeColor="text1"/>
           <w:sz w:val="22"/>
@@ -4056,16 +4085,16 @@
         <w:ind w:right="9" w:hanging="450"/>
         <w:jc w:val="both"/>
         <w:rPr>
-          <w:rFonts w:ascii="Calibri" w:eastAsia="Palatino Linotype" w:hAnsi="Calibri" w:cs="Calibri"/>
-          <w:bCs/>
-          <w:color w:val="000000" w:themeColor="text1"/>
-          <w:sz w:val="22"/>
-          <w:szCs w:val="22"/>
-        </w:rPr>
-      </w:pPr>
-      <w:r>
-        <w:rPr>
-          <w:rFonts w:ascii="Calibri" w:eastAsia="Palatino Linotype" w:hAnsi="Calibri" w:cs="Calibri"/>
+          <w:rFonts w:asciiTheme="minorHAnsi" w:eastAsia="Palatino Linotype" w:hAnsiTheme="minorHAnsi" w:cstheme="minorHAnsi"/>
+          <w:bCs/>
+          <w:color w:val="000000" w:themeColor="text1"/>
+          <w:sz w:val="22"/>
+          <w:szCs w:val="22"/>
+        </w:rPr>
+      </w:pPr>
+      <w:r>
+        <w:rPr>
+          <w:rFonts w:asciiTheme="minorHAnsi" w:eastAsia="Palatino Linotype" w:hAnsiTheme="minorHAnsi" w:cstheme="minorHAnsi"/>
           <w:bCs/>
           <w:color w:val="000000" w:themeColor="text1"/>
           <w:sz w:val="22"/>
@@ -4076,7 +4105,7 @@
       <w:hyperlink r:id="rId29" w:history="1">
         <w:r>
           <w:rPr>
-            <w:rFonts w:ascii="Calibri" w:eastAsia="Palatino Linotype" w:hAnsi="Calibri" w:cs="Calibri"/>
+            <w:rFonts w:asciiTheme="minorHAnsi" w:eastAsia="Palatino Linotype" w:hAnsiTheme="minorHAnsi" w:cstheme="minorHAnsi"/>
             <w:bCs/>
             <w:color w:val="000000" w:themeColor="text1"/>
             <w:sz w:val="22"/>
@@ -4088,7 +4117,7 @@
       </w:hyperlink>
       <w:r>
         <w:rPr>
-          <w:rFonts w:ascii="Calibri" w:eastAsia="Palatino Linotype" w:hAnsi="Calibri" w:cs="Calibri"/>
+          <w:rFonts w:asciiTheme="minorHAnsi" w:eastAsia="Palatino Linotype" w:hAnsiTheme="minorHAnsi" w:cstheme="minorHAnsi"/>
           <w:bCs/>
           <w:color w:val="000000" w:themeColor="text1"/>
           <w:sz w:val="22"/>
@@ -4098,7 +4127,7 @@
       </w:r>
       <w:r>
         <w:rPr>
-          <w:rFonts w:ascii="Calibri" w:eastAsia="Palatino Linotype" w:hAnsi="Calibri" w:cs="Calibri"/>
+          <w:rFonts w:asciiTheme="minorHAnsi" w:eastAsia="Palatino Linotype" w:hAnsiTheme="minorHAnsi" w:cstheme="minorHAnsi"/>
           <w:b/>
           <w:color w:val="000000" w:themeColor="text1"/>
           <w:sz w:val="22"/>
@@ -4120,16 +4149,16 @@
         <w:ind w:right="9" w:hanging="450"/>
         <w:jc w:val="both"/>
         <w:rPr>
-          <w:rFonts w:ascii="Calibri" w:eastAsia="Palatino Linotype" w:hAnsi="Calibri" w:cs="Calibri"/>
-          <w:bCs/>
-          <w:color w:val="000000" w:themeColor="text1"/>
-          <w:sz w:val="22"/>
-          <w:szCs w:val="22"/>
-        </w:rPr>
-      </w:pPr>
-      <w:r>
-        <w:rPr>
-          <w:rFonts w:ascii="Calibri" w:eastAsia="Palatino Linotype" w:hAnsi="Calibri" w:cs="Calibri"/>
+          <w:rFonts w:asciiTheme="minorHAnsi" w:eastAsia="Palatino Linotype" w:hAnsiTheme="minorHAnsi" w:cstheme="minorHAnsi"/>
+          <w:bCs/>
+          <w:color w:val="000000" w:themeColor="text1"/>
+          <w:sz w:val="22"/>
+          <w:szCs w:val="22"/>
+        </w:rPr>
+      </w:pPr>
+      <w:r>
+        <w:rPr>
+          <w:rFonts w:asciiTheme="minorHAnsi" w:eastAsia="Palatino Linotype" w:hAnsiTheme="minorHAnsi" w:cstheme="minorHAnsi"/>
           <w:bCs/>
           <w:color w:val="000000" w:themeColor="text1"/>
           <w:sz w:val="22"/>
@@ -4141,7 +4170,7 @@
         <w:r>
           <w:rPr>
             <w:rStyle w:val="Hyperlink"/>
-            <w:rFonts w:ascii="Calibri" w:eastAsia="Palatino Linotype" w:hAnsi="Calibri" w:cs="Calibri"/>
+            <w:rFonts w:asciiTheme="minorHAnsi" w:eastAsia="Palatino Linotype" w:hAnsiTheme="minorHAnsi" w:cstheme="minorHAnsi"/>
             <w:bCs/>
             <w:color w:val="000000" w:themeColor="text1"/>
             <w:sz w:val="22"/>
@@ -4152,7 +4181,7 @@
       </w:hyperlink>
       <w:r>
         <w:rPr>
-          <w:rFonts w:ascii="Calibri" w:eastAsia="Palatino Linotype" w:hAnsi="Calibri" w:cs="Calibri"/>
+          <w:rFonts w:asciiTheme="minorHAnsi" w:eastAsia="Palatino Linotype" w:hAnsiTheme="minorHAnsi" w:cstheme="minorHAnsi"/>
           <w:bCs/>
           <w:color w:val="000000" w:themeColor="text1"/>
           <w:sz w:val="22"/>
@@ -4162,7 +4191,7 @@
       </w:r>
       <w:r>
         <w:rPr>
-          <w:rFonts w:ascii="Calibri" w:eastAsia="Palatino Linotype" w:hAnsi="Calibri" w:cs="Calibri"/>
+          <w:rFonts w:asciiTheme="minorHAnsi" w:eastAsia="Palatino Linotype" w:hAnsiTheme="minorHAnsi" w:cstheme="minorHAnsi"/>
           <w:b/>
           <w:color w:val="000000" w:themeColor="text1"/>
           <w:sz w:val="22"/>
@@ -4184,16 +4213,16 @@
         <w:ind w:right="9" w:hanging="450"/>
         <w:jc w:val="both"/>
         <w:rPr>
-          <w:rFonts w:ascii="Calibri" w:eastAsia="Palatino Linotype" w:hAnsi="Calibri" w:cs="Calibri"/>
-          <w:bCs/>
-          <w:color w:val="000000" w:themeColor="text1"/>
-          <w:sz w:val="22"/>
-          <w:szCs w:val="22"/>
-        </w:rPr>
-      </w:pPr>
-      <w:r>
-        <w:rPr>
-          <w:rFonts w:ascii="Calibri" w:eastAsia="Palatino Linotype" w:hAnsi="Calibri" w:cs="Calibri"/>
+          <w:rFonts w:asciiTheme="minorHAnsi" w:eastAsia="Palatino Linotype" w:hAnsiTheme="minorHAnsi" w:cstheme="minorHAnsi"/>
+          <w:bCs/>
+          <w:color w:val="000000" w:themeColor="text1"/>
+          <w:sz w:val="22"/>
+          <w:szCs w:val="22"/>
+        </w:rPr>
+      </w:pPr>
+      <w:r>
+        <w:rPr>
+          <w:rFonts w:asciiTheme="minorHAnsi" w:eastAsia="Palatino Linotype" w:hAnsiTheme="minorHAnsi" w:cstheme="minorHAnsi"/>
           <w:bCs/>
           <w:color w:val="000000" w:themeColor="text1"/>
           <w:sz w:val="22"/>
@@ -4203,7 +4232,7 @@
       </w:r>
       <w:r>
         <w:rPr>
-          <w:rFonts w:ascii="Calibri" w:eastAsia="Palatino Linotype" w:hAnsi="Calibri" w:cs="Calibri"/>
+          <w:rFonts w:asciiTheme="minorHAnsi" w:eastAsia="Palatino Linotype" w:hAnsiTheme="minorHAnsi" w:cstheme="minorHAnsi"/>
           <w:bCs/>
           <w:color w:val="000000" w:themeColor="text1"/>
           <w:sz w:val="22"/>
@@ -4214,7 +4243,7 @@
       <w:hyperlink r:id="rId31" w:history="1">
         <w:r>
           <w:rPr>
-            <w:rFonts w:ascii="Calibri" w:eastAsia="Palatino Linotype" w:hAnsi="Calibri" w:cs="Calibri"/>
+            <w:rFonts w:asciiTheme="minorHAnsi" w:eastAsia="Palatino Linotype" w:hAnsiTheme="minorHAnsi" w:cstheme="minorHAnsi"/>
             <w:bCs/>
             <w:color w:val="000000" w:themeColor="text1"/>
             <w:sz w:val="22"/>
@@ -4226,7 +4255,7 @@
       </w:hyperlink>
       <w:r>
         <w:rPr>
-          <w:rFonts w:ascii="Calibri" w:eastAsia="Palatino Linotype" w:hAnsi="Calibri" w:cs="Calibri"/>
+          <w:rFonts w:asciiTheme="minorHAnsi" w:eastAsia="Palatino Linotype" w:hAnsiTheme="minorHAnsi" w:cstheme="minorHAnsi"/>
           <w:bCs/>
           <w:color w:val="000000" w:themeColor="text1"/>
           <w:sz w:val="22"/>
@@ -4236,7 +4265,7 @@
       </w:r>
       <w:r>
         <w:rPr>
-          <w:rFonts w:ascii="Calibri" w:eastAsia="Palatino Linotype" w:hAnsi="Calibri" w:cs="Calibri"/>
+          <w:rFonts w:asciiTheme="minorHAnsi" w:eastAsia="Palatino Linotype" w:hAnsiTheme="minorHAnsi" w:cstheme="minorHAnsi"/>
           <w:b/>
           <w:color w:val="000000" w:themeColor="text1"/>
           <w:sz w:val="22"/>
@@ -4258,16 +4287,16 @@
         <w:ind w:right="9" w:hanging="450"/>
         <w:jc w:val="both"/>
         <w:rPr>
-          <w:rFonts w:ascii="Calibri" w:eastAsia="Palatino Linotype" w:hAnsi="Calibri" w:cs="Calibri"/>
-          <w:bCs/>
-          <w:color w:val="000000" w:themeColor="text1"/>
-          <w:sz w:val="22"/>
-          <w:szCs w:val="22"/>
-        </w:rPr>
-      </w:pPr>
-      <w:r>
-        <w:rPr>
-          <w:rFonts w:ascii="Calibri" w:eastAsia="Palatino Linotype" w:hAnsi="Calibri" w:cs="Calibri"/>
+          <w:rFonts w:asciiTheme="minorHAnsi" w:eastAsia="Palatino Linotype" w:hAnsiTheme="minorHAnsi" w:cstheme="minorHAnsi"/>
+          <w:bCs/>
+          <w:color w:val="000000" w:themeColor="text1"/>
+          <w:sz w:val="22"/>
+          <w:szCs w:val="22"/>
+        </w:rPr>
+      </w:pPr>
+      <w:r>
+        <w:rPr>
+          <w:rFonts w:asciiTheme="minorHAnsi" w:eastAsia="Palatino Linotype" w:hAnsiTheme="minorHAnsi" w:cstheme="minorHAnsi"/>
           <w:bCs/>
           <w:color w:val="000000" w:themeColor="text1"/>
           <w:sz w:val="22"/>
@@ -4278,7 +4307,7 @@
       <w:hyperlink r:id="rId32" w:history="1">
         <w:r>
           <w:rPr>
-            <w:rFonts w:ascii="Calibri" w:eastAsia="Palatino Linotype" w:hAnsi="Calibri" w:cs="Calibri"/>
+            <w:rFonts w:asciiTheme="minorHAnsi" w:eastAsia="Palatino Linotype" w:hAnsiTheme="minorHAnsi" w:cstheme="minorHAnsi"/>
             <w:bCs/>
             <w:color w:val="000000" w:themeColor="text1"/>
             <w:sz w:val="22"/>
@@ -4290,7 +4319,7 @@
       </w:hyperlink>
       <w:r>
         <w:rPr>
-          <w:rFonts w:ascii="Calibri" w:eastAsia="Palatino Linotype" w:hAnsi="Calibri" w:cs="Calibri"/>
+          <w:rFonts w:asciiTheme="minorHAnsi" w:eastAsia="Palatino Linotype" w:hAnsiTheme="minorHAnsi" w:cstheme="minorHAnsi"/>
           <w:bCs/>
           <w:color w:val="000000" w:themeColor="text1"/>
           <w:sz w:val="22"/>
@@ -4300,7 +4329,7 @@
       </w:r>
       <w:r>
         <w:rPr>
-          <w:rFonts w:ascii="Calibri" w:eastAsia="Palatino Linotype" w:hAnsi="Calibri" w:cs="Calibri"/>
+          <w:rFonts w:asciiTheme="minorHAnsi" w:eastAsia="Palatino Linotype" w:hAnsiTheme="minorHAnsi" w:cstheme="minorHAnsi"/>
           <w:b/>
           <w:color w:val="000000" w:themeColor="text1"/>
           <w:sz w:val="22"/>
@@ -4310,7 +4339,7 @@
       </w:r>
       <w:r>
         <w:rPr>
-          <w:rFonts w:ascii="Calibri" w:eastAsia="Palatino Linotype" w:hAnsi="Calibri" w:cs="Calibri"/>
+          <w:rFonts w:asciiTheme="minorHAnsi" w:eastAsia="Palatino Linotype" w:hAnsiTheme="minorHAnsi" w:cstheme="minorHAnsi"/>
           <w:bCs/>
           <w:color w:val="000000" w:themeColor="text1"/>
           <w:sz w:val="22"/>
@@ -4332,16 +4361,16 @@
         <w:ind w:right="9" w:hanging="450"/>
         <w:jc w:val="both"/>
         <w:rPr>
-          <w:rFonts w:ascii="Calibri" w:eastAsia="Palatino Linotype" w:hAnsi="Calibri" w:cs="Calibri"/>
-          <w:bCs/>
-          <w:color w:val="000000" w:themeColor="text1"/>
-          <w:sz w:val="22"/>
-          <w:szCs w:val="22"/>
-        </w:rPr>
-      </w:pPr>
-      <w:r>
-        <w:rPr>
-          <w:rFonts w:ascii="Calibri" w:eastAsia="Palatino Linotype" w:hAnsi="Calibri" w:cs="Calibri"/>
+          <w:rFonts w:asciiTheme="minorHAnsi" w:eastAsia="Palatino Linotype" w:hAnsiTheme="minorHAnsi" w:cstheme="minorHAnsi"/>
+          <w:bCs/>
+          <w:color w:val="000000" w:themeColor="text1"/>
+          <w:sz w:val="22"/>
+          <w:szCs w:val="22"/>
+        </w:rPr>
+      </w:pPr>
+      <w:r>
+        <w:rPr>
+          <w:rFonts w:asciiTheme="minorHAnsi" w:eastAsia="Palatino Linotype" w:hAnsiTheme="minorHAnsi" w:cstheme="minorHAnsi"/>
           <w:bCs/>
           <w:color w:val="000000" w:themeColor="text1"/>
           <w:sz w:val="22"/>
@@ -4352,7 +4381,7 @@
       <w:hyperlink r:id="rId33" w:history="1">
         <w:r>
           <w:rPr>
-            <w:rFonts w:ascii="Calibri" w:eastAsia="Palatino Linotype" w:hAnsi="Calibri" w:cs="Calibri"/>
+            <w:rFonts w:asciiTheme="minorHAnsi" w:eastAsia="Palatino Linotype" w:hAnsiTheme="minorHAnsi" w:cstheme="minorHAnsi"/>
             <w:bCs/>
             <w:color w:val="000000" w:themeColor="text1"/>
             <w:sz w:val="22"/>
@@ -4364,7 +4393,7 @@
       </w:hyperlink>
       <w:r>
         <w:rPr>
-          <w:rFonts w:ascii="Calibri" w:eastAsia="Palatino Linotype" w:hAnsi="Calibri" w:cs="Calibri"/>
+          <w:rFonts w:asciiTheme="minorHAnsi" w:eastAsia="Palatino Linotype" w:hAnsiTheme="minorHAnsi" w:cstheme="minorHAnsi"/>
           <w:bCs/>
           <w:color w:val="000000" w:themeColor="text1"/>
           <w:sz w:val="22"/>
@@ -4374,7 +4403,7 @@
       </w:r>
       <w:r>
         <w:rPr>
-          <w:rFonts w:ascii="Calibri" w:eastAsia="Palatino Linotype" w:hAnsi="Calibri" w:cs="Calibri"/>
+          <w:rFonts w:asciiTheme="minorHAnsi" w:eastAsia="Palatino Linotype" w:hAnsiTheme="minorHAnsi" w:cstheme="minorHAnsi"/>
           <w:b/>
           <w:color w:val="000000" w:themeColor="text1"/>
           <w:sz w:val="22"/>
@@ -4396,16 +4425,16 @@
         <w:ind w:right="9" w:hanging="450"/>
         <w:jc w:val="both"/>
         <w:rPr>
-          <w:rFonts w:ascii="Calibri" w:eastAsia="Palatino Linotype" w:hAnsi="Calibri" w:cs="Calibri"/>
-          <w:bCs/>
-          <w:color w:val="000000" w:themeColor="text1"/>
-          <w:sz w:val="22"/>
-          <w:szCs w:val="22"/>
-        </w:rPr>
-      </w:pPr>
-      <w:r>
-        <w:rPr>
-          <w:rFonts w:ascii="Calibri" w:eastAsia="Palatino Linotype" w:hAnsi="Calibri" w:cs="Calibri"/>
+          <w:rFonts w:asciiTheme="minorHAnsi" w:eastAsia="Palatino Linotype" w:hAnsiTheme="minorHAnsi" w:cstheme="minorHAnsi"/>
+          <w:bCs/>
+          <w:color w:val="000000" w:themeColor="text1"/>
+          <w:sz w:val="22"/>
+          <w:szCs w:val="22"/>
+        </w:rPr>
+      </w:pPr>
+      <w:r>
+        <w:rPr>
+          <w:rFonts w:asciiTheme="minorHAnsi" w:eastAsia="Palatino Linotype" w:hAnsiTheme="minorHAnsi" w:cstheme="minorHAnsi"/>
           <w:bCs/>
           <w:color w:val="000000" w:themeColor="text1"/>
           <w:sz w:val="22"/>
@@ -4416,7 +4445,7 @@
       <w:hyperlink r:id="rId34" w:history="1">
         <w:r>
           <w:rPr>
-            <w:rFonts w:ascii="Calibri" w:eastAsia="Palatino Linotype" w:hAnsi="Calibri" w:cs="Calibri"/>
+            <w:rFonts w:asciiTheme="minorHAnsi" w:eastAsia="Palatino Linotype" w:hAnsiTheme="minorHAnsi" w:cstheme="minorHAnsi"/>
             <w:bCs/>
             <w:color w:val="000000" w:themeColor="text1"/>
             <w:sz w:val="22"/>
@@ -4428,7 +4457,7 @@
       </w:hyperlink>
       <w:r>
         <w:rPr>
-          <w:rFonts w:ascii="Calibri" w:eastAsia="Palatino Linotype" w:hAnsi="Calibri" w:cs="Calibri"/>
+          <w:rFonts w:asciiTheme="minorHAnsi" w:eastAsia="Palatino Linotype" w:hAnsiTheme="minorHAnsi" w:cstheme="minorHAnsi"/>
           <w:bCs/>
           <w:color w:val="000000" w:themeColor="text1"/>
           <w:sz w:val="22"/>
@@ -4438,7 +4467,7 @@
       </w:r>
       <w:r>
         <w:rPr>
-          <w:rFonts w:ascii="Calibri" w:eastAsia="Palatino Linotype" w:hAnsi="Calibri" w:cs="Calibri"/>
+          <w:rFonts w:asciiTheme="minorHAnsi" w:eastAsia="Palatino Linotype" w:hAnsiTheme="minorHAnsi" w:cstheme="minorHAnsi"/>
           <w:b/>
           <w:color w:val="000000" w:themeColor="text1"/>
           <w:sz w:val="22"/>
@@ -4460,16 +4489,16 @@
         <w:ind w:right="9" w:hanging="450"/>
         <w:jc w:val="both"/>
         <w:rPr>
-          <w:rFonts w:ascii="Calibri" w:eastAsia="Palatino Linotype" w:hAnsi="Calibri" w:cs="Calibri"/>
-          <w:b/>
-          <w:color w:val="000000" w:themeColor="text1"/>
-          <w:sz w:val="22"/>
-          <w:szCs w:val="22"/>
-        </w:rPr>
-      </w:pPr>
-      <w:r>
-        <w:rPr>
-          <w:rFonts w:ascii="Calibri" w:eastAsia="Palatino Linotype" w:hAnsi="Calibri" w:cs="Calibri"/>
+          <w:rFonts w:asciiTheme="minorHAnsi" w:eastAsia="Palatino Linotype" w:hAnsiTheme="minorHAnsi" w:cstheme="minorHAnsi"/>
+          <w:b/>
+          <w:color w:val="000000" w:themeColor="text1"/>
+          <w:sz w:val="22"/>
+          <w:szCs w:val="22"/>
+        </w:rPr>
+      </w:pPr>
+      <w:r>
+        <w:rPr>
+          <w:rFonts w:asciiTheme="minorHAnsi" w:eastAsia="Palatino Linotype" w:hAnsiTheme="minorHAnsi" w:cstheme="minorHAnsi"/>
           <w:bCs/>
           <w:color w:val="000000" w:themeColor="text1"/>
           <w:sz w:val="22"/>
@@ -4480,7 +4509,7 @@
       <w:hyperlink r:id="rId35" w:history="1">
         <w:r>
           <w:rPr>
-            <w:rFonts w:ascii="Calibri" w:eastAsia="Palatino Linotype" w:hAnsi="Calibri" w:cs="Calibri"/>
+            <w:rFonts w:asciiTheme="minorHAnsi" w:eastAsia="Palatino Linotype" w:hAnsiTheme="minorHAnsi" w:cstheme="minorHAnsi"/>
             <w:bCs/>
             <w:color w:val="000000" w:themeColor="text1"/>
             <w:sz w:val="22"/>
@@ -4492,7 +4521,7 @@
       </w:hyperlink>
       <w:r>
         <w:rPr>
-          <w:rFonts w:ascii="Calibri" w:eastAsia="Palatino Linotype" w:hAnsi="Calibri" w:cs="Calibri"/>
+          <w:rFonts w:asciiTheme="minorHAnsi" w:eastAsia="Palatino Linotype" w:hAnsiTheme="minorHAnsi" w:cstheme="minorHAnsi"/>
           <w:bCs/>
           <w:color w:val="000000" w:themeColor="text1"/>
           <w:sz w:val="22"/>
@@ -4503,7 +4532,7 @@
       </w:r>
       <w:r>
         <w:rPr>
-          <w:rFonts w:ascii="Calibri" w:eastAsia="Palatino Linotype" w:hAnsi="Calibri" w:cs="Calibri"/>
+          <w:rFonts w:asciiTheme="minorHAnsi" w:eastAsia="Palatino Linotype" w:hAnsiTheme="minorHAnsi" w:cstheme="minorHAnsi"/>
           <w:bCs/>
           <w:color w:val="000000" w:themeColor="text1"/>
           <w:sz w:val="22"/>
@@ -4513,7 +4542,7 @@
       </w:r>
       <w:r>
         <w:rPr>
-          <w:rFonts w:ascii="Calibri" w:eastAsia="Palatino Linotype" w:hAnsi="Calibri" w:cs="Calibri"/>
+          <w:rFonts w:asciiTheme="minorHAnsi" w:eastAsia="Palatino Linotype" w:hAnsiTheme="minorHAnsi" w:cstheme="minorHAnsi"/>
           <w:b/>
           <w:color w:val="000000" w:themeColor="text1"/>
           <w:sz w:val="22"/>
@@ -4523,7 +4552,7 @@
       </w:r>
       <w:r>
         <w:rPr>
-          <w:rFonts w:ascii="Calibri" w:eastAsia="Palatino Linotype" w:hAnsi="Calibri" w:cs="Calibri"/>
+          <w:rFonts w:asciiTheme="minorHAnsi" w:eastAsia="Palatino Linotype" w:hAnsiTheme="minorHAnsi" w:cstheme="minorHAnsi"/>
           <w:b/>
           <w:color w:val="000000" w:themeColor="text1"/>
           <w:sz w:val="22"/>
@@ -4533,7 +4562,7 @@
       </w:r>
       <w:r>
         <w:rPr>
-          <w:rFonts w:ascii="Calibri" w:eastAsia="Palatino Linotype" w:hAnsi="Calibri" w:cs="Calibri"/>
+          <w:rFonts w:asciiTheme="minorHAnsi" w:eastAsia="Palatino Linotype" w:hAnsiTheme="minorHAnsi" w:cstheme="minorHAnsi"/>
           <w:b/>
           <w:color w:val="000000" w:themeColor="text1"/>
           <w:sz w:val="22"/>
@@ -4555,16 +4584,16 @@
         <w:ind w:right="9" w:hanging="450"/>
         <w:jc w:val="both"/>
         <w:rPr>
-          <w:rFonts w:ascii="Calibri" w:eastAsia="Palatino Linotype" w:hAnsi="Calibri" w:cs="Calibri"/>
-          <w:bCs/>
-          <w:color w:val="000000" w:themeColor="text1"/>
-          <w:sz w:val="22"/>
-          <w:szCs w:val="22"/>
-        </w:rPr>
-      </w:pPr>
-      <w:r>
-        <w:rPr>
-          <w:rFonts w:ascii="Calibri" w:eastAsia="Palatino Linotype" w:hAnsi="Calibri" w:cs="Calibri"/>
+          <w:rFonts w:asciiTheme="minorHAnsi" w:eastAsia="Palatino Linotype" w:hAnsiTheme="minorHAnsi" w:cstheme="minorHAnsi"/>
+          <w:bCs/>
+          <w:color w:val="000000" w:themeColor="text1"/>
+          <w:sz w:val="22"/>
+          <w:szCs w:val="22"/>
+        </w:rPr>
+      </w:pPr>
+      <w:r>
+        <w:rPr>
+          <w:rFonts w:asciiTheme="minorHAnsi" w:eastAsia="Palatino Linotype" w:hAnsiTheme="minorHAnsi" w:cstheme="minorHAnsi"/>
           <w:bCs/>
           <w:color w:val="000000" w:themeColor="text1"/>
           <w:sz w:val="22"/>
@@ -4575,7 +4604,7 @@
       <w:hyperlink r:id="rId36" w:history="1">
         <w:r>
           <w:rPr>
-            <w:rFonts w:ascii="Calibri" w:eastAsia="Palatino Linotype" w:hAnsi="Calibri" w:cs="Calibri"/>
+            <w:rFonts w:asciiTheme="minorHAnsi" w:eastAsia="Palatino Linotype" w:hAnsiTheme="minorHAnsi" w:cstheme="minorHAnsi"/>
             <w:color w:val="000000" w:themeColor="text1"/>
             <w:sz w:val="22"/>
             <w:szCs w:val="22"/>
@@ -4586,7 +4615,7 @@
       </w:hyperlink>
       <w:r>
         <w:rPr>
-          <w:rFonts w:ascii="Calibri" w:eastAsia="Palatino Linotype" w:hAnsi="Calibri" w:cs="Calibri"/>
+          <w:rFonts w:asciiTheme="minorHAnsi" w:eastAsia="Palatino Linotype" w:hAnsiTheme="minorHAnsi" w:cstheme="minorHAnsi"/>
           <w:bCs/>
           <w:color w:val="000000" w:themeColor="text1"/>
           <w:sz w:val="22"/>
@@ -4596,7 +4625,7 @@
       </w:r>
       <w:r>
         <w:rPr>
-          <w:rFonts w:ascii="Calibri" w:eastAsia="Palatino Linotype" w:hAnsi="Calibri" w:cs="Calibri"/>
+          <w:rFonts w:asciiTheme="minorHAnsi" w:eastAsia="Palatino Linotype" w:hAnsiTheme="minorHAnsi" w:cstheme="minorHAnsi"/>
           <w:b/>
           <w:color w:val="000000" w:themeColor="text1"/>
           <w:sz w:val="22"/>
@@ -4618,16 +4647,16 @@
         <w:ind w:right="9" w:hanging="450"/>
         <w:jc w:val="both"/>
         <w:rPr>
-          <w:rFonts w:ascii="Calibri" w:eastAsia="Palatino Linotype" w:hAnsi="Calibri" w:cs="Calibri"/>
-          <w:bCs/>
-          <w:color w:val="000000" w:themeColor="text1"/>
-          <w:sz w:val="22"/>
-          <w:szCs w:val="22"/>
-        </w:rPr>
-      </w:pPr>
-      <w:r>
-        <w:rPr>
-          <w:rFonts w:ascii="Calibri" w:hAnsi="Calibri" w:cs="Calibri"/>
+          <w:rFonts w:asciiTheme="minorHAnsi" w:eastAsia="Palatino Linotype" w:hAnsiTheme="minorHAnsi" w:cstheme="minorHAnsi"/>
+          <w:bCs/>
+          <w:color w:val="000000" w:themeColor="text1"/>
+          <w:sz w:val="22"/>
+          <w:szCs w:val="22"/>
+        </w:rPr>
+      </w:pPr>
+      <w:r>
+        <w:rPr>
+          <w:rFonts w:asciiTheme="minorHAnsi" w:hAnsiTheme="minorHAnsi" w:cstheme="minorHAnsi"/>
           <w:color w:val="000000" w:themeColor="text1"/>
           <w:sz w:val="22"/>
           <w:szCs w:val="22"/>
@@ -4636,7 +4665,7 @@
       </w:r>
       <w:r>
         <w:rPr>
-          <w:rFonts w:ascii="Calibri" w:hAnsi="Calibri" w:cs="Calibri"/>
+          <w:rFonts w:asciiTheme="minorHAnsi" w:hAnsiTheme="minorHAnsi" w:cstheme="minorHAnsi"/>
           <w:b/>
           <w:bCs/>
           <w:color w:val="000000" w:themeColor="text1"/>
@@ -4647,7 +4676,7 @@
       </w:r>
       <w:r>
         <w:rPr>
-          <w:rFonts w:ascii="Calibri" w:eastAsia="Palatino Linotype" w:hAnsi="Calibri" w:cs="Calibri"/>
+          <w:rFonts w:asciiTheme="minorHAnsi" w:eastAsia="Palatino Linotype" w:hAnsiTheme="minorHAnsi" w:cstheme="minorHAnsi"/>
           <w:color w:val="000000" w:themeColor="text1"/>
           <w:sz w:val="22"/>
           <w:szCs w:val="22"/>
@@ -4667,7 +4696,7 @@
         <w:spacing w:line="240" w:lineRule="auto"/>
         <w:jc w:val="both"/>
         <w:rPr>
-          <w:rFonts w:ascii="Calibri" w:eastAsia="Bookman Old Style" w:hAnsi="Calibri" w:cs="Calibri"/>
+          <w:rFonts w:asciiTheme="minorHAnsi" w:eastAsia="Bookman Old Style" w:hAnsiTheme="minorHAnsi" w:cstheme="minorHAnsi"/>
           <w:b/>
           <w:smallCaps/>
           <w:color w:val="000000" w:themeColor="text1"/>
@@ -4677,7 +4706,7 @@
       </w:pPr>
       <w:r>
         <w:rPr>
-          <w:rFonts w:ascii="Calibri" w:eastAsia="Bookman Old Style" w:hAnsi="Calibri" w:cs="Calibri"/>
+          <w:rFonts w:asciiTheme="minorHAnsi" w:eastAsia="Bookman Old Style" w:hAnsiTheme="minorHAnsi" w:cstheme="minorHAnsi"/>
           <w:b/>
           <w:smallCaps/>
           <w:color w:val="000000" w:themeColor="text1"/>
@@ -4699,7 +4728,7 @@
         <w:spacing w:line="240" w:lineRule="auto"/>
         <w:jc w:val="both"/>
         <w:rPr>
-          <w:rFonts w:ascii="Calibri" w:eastAsia="Bookman Old Style" w:hAnsi="Calibri" w:cs="Calibri"/>
+          <w:rFonts w:asciiTheme="minorHAnsi" w:eastAsia="Bookman Old Style" w:hAnsiTheme="minorHAnsi" w:cstheme="minorHAnsi"/>
           <w:color w:val="000000" w:themeColor="text1"/>
           <w:sz w:val="22"/>
           <w:szCs w:val="22"/>
@@ -4734,7 +4763,7 @@
               <w:ind w:left="279" w:right="9" w:hanging="10"/>
               <w:jc w:val="both"/>
               <w:rPr>
-                <w:rFonts w:ascii="Calibri" w:eastAsia="Arial" w:hAnsi="Calibri" w:cs="Calibri"/>
+                <w:rFonts w:asciiTheme="minorHAnsi" w:eastAsia="Arial" w:hAnsiTheme="minorHAnsi" w:cstheme="minorHAnsi"/>
                 <w:b/>
                 <w:color w:val="000000" w:themeColor="text1"/>
                 <w:sz w:val="22"/>
@@ -4744,7 +4773,7 @@
             </w:pPr>
             <w:r>
               <w:rPr>
-                <w:rFonts w:ascii="Calibri" w:eastAsia="Arial" w:hAnsi="Calibri" w:cs="Calibri"/>
+                <w:rFonts w:asciiTheme="minorHAnsi" w:eastAsia="Arial" w:hAnsiTheme="minorHAnsi" w:cstheme="minorHAnsi"/>
                 <w:b/>
                 <w:color w:val="000000" w:themeColor="text1"/>
                 <w:sz w:val="22"/>
@@ -4760,7 +4789,7 @@
               <w:ind w:left="279" w:right="9" w:hanging="10"/>
               <w:jc w:val="both"/>
               <w:rPr>
-                <w:rFonts w:ascii="Calibri" w:eastAsia="Arial" w:hAnsi="Calibri" w:cs="Calibri"/>
+                <w:rFonts w:asciiTheme="minorHAnsi" w:eastAsia="Arial" w:hAnsiTheme="minorHAnsi" w:cstheme="minorHAnsi"/>
                 <w:b/>
                 <w:color w:val="000000" w:themeColor="text1"/>
                 <w:sz w:val="22"/>
@@ -4770,7 +4799,7 @@
             </w:pPr>
             <w:r>
               <w:rPr>
-                <w:rFonts w:ascii="Calibri" w:eastAsia="Arial" w:hAnsi="Calibri" w:cs="Calibri"/>
+                <w:rFonts w:asciiTheme="minorHAnsi" w:eastAsia="Arial" w:hAnsiTheme="minorHAnsi" w:cstheme="minorHAnsi"/>
                 <w:b/>
                 <w:color w:val="000000" w:themeColor="text1"/>
                 <w:sz w:val="22"/>
@@ -4786,7 +4815,7 @@
               <w:ind w:left="279" w:right="9" w:hanging="10"/>
               <w:jc w:val="both"/>
               <w:rPr>
-                <w:rFonts w:ascii="Calibri" w:eastAsia="Arial" w:hAnsi="Calibri" w:cs="Calibri"/>
+                <w:rFonts w:asciiTheme="minorHAnsi" w:eastAsia="Arial" w:hAnsiTheme="minorHAnsi" w:cstheme="minorHAnsi"/>
                 <w:bCs/>
                 <w:color w:val="000000" w:themeColor="text1"/>
                 <w:sz w:val="22"/>
@@ -4796,7 +4825,7 @@
             </w:pPr>
             <w:r>
               <w:rPr>
-                <w:rFonts w:ascii="Calibri" w:eastAsia="Arial" w:hAnsi="Calibri" w:cs="Calibri"/>
+                <w:rFonts w:asciiTheme="minorHAnsi" w:eastAsia="Arial" w:hAnsiTheme="minorHAnsi" w:cstheme="minorHAnsi"/>
                 <w:bCs/>
                 <w:color w:val="000000" w:themeColor="text1"/>
                 <w:sz w:val="22"/>
@@ -4812,7 +4841,7 @@
               <w:ind w:left="279" w:right="9" w:hanging="10"/>
               <w:jc w:val="both"/>
               <w:rPr>
-                <w:rFonts w:ascii="Calibri" w:eastAsia="Arial" w:hAnsi="Calibri" w:cs="Calibri"/>
+                <w:rFonts w:asciiTheme="minorHAnsi" w:eastAsia="Arial" w:hAnsiTheme="minorHAnsi" w:cstheme="minorHAnsi"/>
                 <w:bCs/>
                 <w:color w:val="000000" w:themeColor="text1"/>
                 <w:sz w:val="22"/>
@@ -4822,7 +4851,7 @@
             </w:pPr>
             <w:r>
               <w:rPr>
-                <w:rFonts w:ascii="Calibri" w:eastAsia="Arial" w:hAnsi="Calibri" w:cs="Calibri"/>
+                <w:rFonts w:asciiTheme="minorHAnsi" w:eastAsia="Arial" w:hAnsiTheme="minorHAnsi" w:cstheme="minorHAnsi"/>
                 <w:bCs/>
                 <w:color w:val="000000" w:themeColor="text1"/>
                 <w:sz w:val="22"/>
@@ -4849,7 +4878,7 @@
               <w:ind w:left="279" w:right="9" w:hanging="10"/>
               <w:jc w:val="both"/>
               <w:rPr>
-                <w:rFonts w:ascii="Calibri" w:eastAsia="Arial" w:hAnsi="Calibri" w:cs="Calibri"/>
+                <w:rFonts w:asciiTheme="minorHAnsi" w:eastAsia="Arial" w:hAnsiTheme="minorHAnsi" w:cstheme="minorHAnsi"/>
                 <w:b/>
                 <w:color w:val="000000" w:themeColor="text1"/>
                 <w:sz w:val="22"/>
@@ -4859,7 +4888,7 @@
             </w:pPr>
             <w:r>
               <w:rPr>
-                <w:rFonts w:ascii="Calibri" w:eastAsia="Arial" w:hAnsi="Calibri" w:cs="Calibri"/>
+                <w:rFonts w:asciiTheme="minorHAnsi" w:eastAsia="Arial" w:hAnsiTheme="minorHAnsi" w:cstheme="minorHAnsi"/>
                 <w:b/>
                 <w:color w:val="000000" w:themeColor="text1"/>
                 <w:sz w:val="22"/>
@@ -4875,7 +4904,7 @@
               <w:ind w:left="279" w:right="9" w:hanging="10"/>
               <w:jc w:val="both"/>
               <w:rPr>
-                <w:rFonts w:ascii="Calibri" w:eastAsia="Arial" w:hAnsi="Calibri" w:cs="Calibri"/>
+                <w:rFonts w:asciiTheme="minorHAnsi" w:eastAsia="Arial" w:hAnsiTheme="minorHAnsi" w:cstheme="minorHAnsi"/>
                 <w:b/>
                 <w:color w:val="000000" w:themeColor="text1"/>
                 <w:sz w:val="22"/>
@@ -4885,7 +4914,7 @@
             </w:pPr>
             <w:r>
               <w:rPr>
-                <w:rFonts w:ascii="Calibri" w:eastAsia="Arial" w:hAnsi="Calibri" w:cs="Calibri"/>
+                <w:rFonts w:asciiTheme="minorHAnsi" w:eastAsia="Arial" w:hAnsiTheme="minorHAnsi" w:cstheme="minorHAnsi"/>
                 <w:b/>
                 <w:color w:val="000000" w:themeColor="text1"/>
                 <w:sz w:val="22"/>
@@ -4901,7 +4930,7 @@
               <w:ind w:left="279" w:right="9" w:hanging="10"/>
               <w:jc w:val="both"/>
               <w:rPr>
-                <w:rFonts w:ascii="Calibri" w:eastAsia="Arial" w:hAnsi="Calibri" w:cs="Calibri"/>
+                <w:rFonts w:asciiTheme="minorHAnsi" w:eastAsia="Arial" w:hAnsiTheme="minorHAnsi" w:cstheme="minorHAnsi"/>
                 <w:bCs/>
                 <w:color w:val="000000" w:themeColor="text1"/>
                 <w:sz w:val="22"/>
@@ -4911,7 +4940,7 @@
             </w:pPr>
             <w:r>
               <w:rPr>
-                <w:rFonts w:ascii="Calibri" w:eastAsia="Arial" w:hAnsi="Calibri" w:cs="Calibri"/>
+                <w:rFonts w:asciiTheme="minorHAnsi" w:eastAsia="Arial" w:hAnsiTheme="minorHAnsi" w:cstheme="minorHAnsi"/>
                 <w:bCs/>
                 <w:color w:val="000000" w:themeColor="text1"/>
                 <w:sz w:val="22"/>
@@ -4927,7 +4956,7 @@
               <w:ind w:left="279" w:right="9" w:hanging="10"/>
               <w:jc w:val="both"/>
               <w:rPr>
-                <w:rFonts w:ascii="Calibri" w:eastAsia="Arial" w:hAnsi="Calibri" w:cs="Calibri"/>
+                <w:rFonts w:asciiTheme="minorHAnsi" w:eastAsia="Arial" w:hAnsiTheme="minorHAnsi" w:cstheme="minorHAnsi"/>
                 <w:bCs/>
                 <w:color w:val="000000" w:themeColor="text1"/>
                 <w:sz w:val="22"/>
@@ -4937,7 +4966,7 @@
             </w:pPr>
             <w:r>
               <w:rPr>
-                <w:rFonts w:ascii="Calibri" w:eastAsia="Arial" w:hAnsi="Calibri" w:cs="Calibri"/>
+                <w:rFonts w:asciiTheme="minorHAnsi" w:eastAsia="Arial" w:hAnsiTheme="minorHAnsi" w:cstheme="minorHAnsi"/>
                 <w:bCs/>
                 <w:color w:val="000000" w:themeColor="text1"/>
                 <w:sz w:val="22"/>
@@ -4953,7 +4982,7 @@
               <w:ind w:left="279" w:right="9" w:hanging="10"/>
               <w:jc w:val="both"/>
               <w:rPr>
-                <w:rFonts w:ascii="Calibri" w:eastAsia="Arial" w:hAnsi="Calibri" w:cs="Calibri"/>
+                <w:rFonts w:asciiTheme="minorHAnsi" w:eastAsia="Arial" w:hAnsiTheme="minorHAnsi" w:cstheme="minorHAnsi"/>
                 <w:bCs/>
                 <w:color w:val="000000" w:themeColor="text1"/>
                 <w:sz w:val="22"/>
@@ -4968,7 +4997,7 @@
               <w:ind w:left="279" w:right="9" w:hanging="10"/>
               <w:jc w:val="both"/>
               <w:rPr>
-                <w:rFonts w:ascii="Calibri" w:eastAsia="Arial" w:hAnsi="Calibri" w:cs="Calibri"/>
+                <w:rFonts w:asciiTheme="minorHAnsi" w:eastAsia="Arial" w:hAnsiTheme="minorHAnsi" w:cstheme="minorHAnsi"/>
                 <w:b/>
                 <w:color w:val="000000" w:themeColor="text1"/>
                 <w:sz w:val="22"/>
@@ -4994,7 +5023,7 @@
               <w:ind w:left="279" w:right="9" w:hanging="10"/>
               <w:jc w:val="both"/>
               <w:rPr>
-                <w:rFonts w:ascii="Calibri" w:eastAsia="Arial" w:hAnsi="Calibri" w:cs="Calibri"/>
+                <w:rFonts w:asciiTheme="minorHAnsi" w:eastAsia="Arial" w:hAnsiTheme="minorHAnsi" w:cstheme="minorHAnsi"/>
                 <w:b/>
                 <w:color w:val="000000" w:themeColor="text1"/>
                 <w:sz w:val="20"/>
@@ -5022,7 +5051,7 @@
         <w:outlineLvl w:val="1"/>
         <w:rPr>
           <w:rStyle w:val="Hyperlink"/>
-          <w:rFonts w:ascii="Calibri" w:eastAsia="Bookman Old Style" w:hAnsi="Calibri" w:cs="Calibri"/>
+          <w:rFonts w:asciiTheme="minorHAnsi" w:eastAsia="Bookman Old Style" w:hAnsiTheme="minorHAnsi" w:cstheme="minorHAnsi"/>
           <w:b/>
           <w:color w:val="000000" w:themeColor="text1"/>
           <w:sz w:val="22"/>
@@ -5032,7 +5061,7 @@
       </w:pPr>
       <w:r>
         <w:rPr>
-          <w:rFonts w:ascii="Calibri" w:eastAsia="Bookman Old Style" w:hAnsi="Calibri" w:cs="Calibri"/>
+          <w:rFonts w:asciiTheme="minorHAnsi" w:eastAsia="Bookman Old Style" w:hAnsiTheme="minorHAnsi" w:cstheme="minorHAnsi"/>
           <w:b/>
           <w:color w:val="000000" w:themeColor="text1"/>
           <w:sz w:val="22"/>

</xml_diff>